<commit_message>
Atualização do UC14 - Manter Produtos.docx
</commit_message>
<xml_diff>
--- a/Requisitos/UC14 - Manter Produtos.docx
+++ b/Requisitos/UC14 - Manter Produtos.docx
@@ -19,6 +19,7 @@
         </w:rPr>
         <w:t xml:space="preserve">Projeto </w:t>
       </w:r>
+      <w:proofErr w:type="spellStart"/>
       <w:r>
         <w:rPr>
           <w:rFonts w:cs="Arial"/>
@@ -26,6 +27,7 @@
         </w:rPr>
         <w:t>PescaPreco</w:t>
       </w:r>
+      <w:proofErr w:type="spellEnd"/>
     </w:p>
     <w:p>
       <w:pPr>
@@ -40,30 +42,16 @@
           <w:rFonts w:cs="Arial"/>
           <w:lang w:val="pt-BR"/>
         </w:rPr>
-        <w:t>Especificação de Caso de Uso: UC0</w:t>
-      </w:r>
+        <w:t xml:space="preserve">Especificação de Caso de Uso: </w:t>
+      </w:r>
+      <w:bookmarkEnd w:id="0"/>
+      <w:bookmarkEnd w:id="1"/>
       <w:r>
         <w:rPr>
           <w:rFonts w:cs="Arial"/>
           <w:lang w:val="pt-BR"/>
         </w:rPr>
-        <w:t>1</w:t>
-      </w:r>
-      <w:r>
-        <w:rPr>
-          <w:rFonts w:cs="Arial"/>
-          <w:lang w:val="pt-BR"/>
-        </w:rPr>
-        <w:t xml:space="preserve"> </w:t>
-      </w:r>
-      <w:bookmarkEnd w:id="0"/>
-      <w:bookmarkEnd w:id="1"/>
-      <w:r>
-        <w:rPr>
-          <w:rFonts w:cs="Arial"/>
-          <w:lang w:val="pt-BR"/>
-        </w:rPr>
-        <w:t>Registrar Usuário</w:t>
+        <w:t>UC14 Manter Produtos</w:t>
       </w:r>
     </w:p>
     <w:p>
@@ -129,14 +117,14 @@
           <w:rFonts w:ascii="Arial" w:hAnsi="Arial" w:cs="Arial"/>
           <w:lang w:val="pt-BR"/>
         </w:rPr>
-        <w:t xml:space="preserve">registrar um novo usuário no </w:t>
+        <w:t>cadastrar, alterar, excluir ou listar produtos acompanhados pelo sistema</w:t>
       </w:r>
       <w:r>
         <w:rPr>
           <w:rFonts w:ascii="Arial" w:hAnsi="Arial" w:cs="Arial"/>
           <w:lang w:val="pt-BR"/>
         </w:rPr>
-        <w:t>sistema.</w:t>
+        <w:t>.</w:t>
       </w:r>
     </w:p>
     <w:p>
@@ -177,7 +165,14 @@
           <w:rFonts w:ascii="Arial" w:hAnsi="Arial" w:cs="Arial"/>
           <w:lang w:val="pt-BR"/>
         </w:rPr>
-        <w:t>Usuário.</w:t>
+        <w:t>Administrador</w:t>
+      </w:r>
+      <w:r>
+        <w:rPr>
+          <w:rFonts w:ascii="Arial" w:hAnsi="Arial" w:cs="Arial"/>
+          <w:lang w:val="pt-BR"/>
+        </w:rPr>
+        <w:t>.</w:t>
       </w:r>
     </w:p>
     <w:p>
@@ -218,7 +213,14 @@
           <w:rFonts w:ascii="Arial" w:hAnsi="Arial" w:cs="Arial"/>
           <w:lang w:val="pt-BR"/>
         </w:rPr>
-        <w:t>Nenhuma.</w:t>
+        <w:t>Administrador autenticado</w:t>
+      </w:r>
+      <w:r>
+        <w:rPr>
+          <w:rFonts w:ascii="Arial" w:hAnsi="Arial" w:cs="Arial"/>
+          <w:lang w:val="pt-BR"/>
+        </w:rPr>
+        <w:t>.</w:t>
       </w:r>
     </w:p>
     <w:p>
@@ -259,7 +261,14 @@
           <w:rFonts w:ascii="Arial" w:hAnsi="Arial" w:cs="Arial"/>
           <w:lang w:val="pt-BR"/>
         </w:rPr>
-        <w:t>Usuário registrado.</w:t>
+        <w:t>Produto cadastrado, alterado ou excluído</w:t>
+      </w:r>
+      <w:r>
+        <w:rPr>
+          <w:rFonts w:ascii="Arial" w:hAnsi="Arial" w:cs="Arial"/>
+          <w:lang w:val="pt-BR"/>
+        </w:rPr>
+        <w:t>.</w:t>
       </w:r>
     </w:p>
     <w:p>
@@ -291,6 +300,10 @@
     <w:p>
       <w:pPr>
         <w:pStyle w:val="Ttulo2"/>
+        <w:tabs>
+          <w:tab w:val="clear" w:pos="6313"/>
+        </w:tabs>
+        <w:ind w:left="426"/>
         <w:rPr>
           <w:rFonts w:ascii="Arial" w:hAnsi="Arial" w:cs="Arial"/>
         </w:rPr>
@@ -320,7 +333,16 @@
         <w:ind w:left="397"/>
       </w:pPr>
       <w:r>
-        <w:t xml:space="preserve">Usuário aciona a opção Registrar Usuário na tela inicial do sistema (interface </w:t>
+        <w:t>Administrador</w:t>
+      </w:r>
+      <w:r>
+        <w:t xml:space="preserve"> aciona a opção </w:t>
+      </w:r>
+      <w:r>
+        <w:t>Manter Produtos</w:t>
+      </w:r>
+      <w:r>
+        <w:t xml:space="preserve"> na tela inicial do sistema (interface </w:t>
       </w:r>
       <w:r>
         <w:t>I</w:t>
@@ -335,13 +357,13 @@
         <w:ind w:left="1418" w:hanging="1021"/>
       </w:pPr>
       <w:r>
-        <w:t xml:space="preserve">O sistema solicita dados do usuário conforme interface </w:t>
-      </w:r>
-      <w:r>
-        <w:t>I</w:t>
-      </w:r>
-      <w:r>
-        <w:t>02.</w:t>
+        <w:t>Sistema aciona fluxo alternativo conforme opção escolhida</w:t>
+      </w:r>
+      <w:r>
+        <w:t>.</w:t>
+      </w:r>
+      <w:r>
+        <w:t xml:space="preserve"> </w:t>
       </w:r>
     </w:p>
     <w:p>
@@ -350,62 +372,78 @@
         <w:ind w:left="397"/>
       </w:pPr>
       <w:r>
-        <w:t xml:space="preserve">Usuário </w:t>
-      </w:r>
-      <w:r>
-        <w:t>informa os dados e aciona a opção Registrar.</w:t>
+        <w:t>Caso Administrador escolha Novo, aciona fluxo alternativo A01</w:t>
+      </w:r>
+      <w:r>
+        <w:t>.</w:t>
       </w:r>
     </w:p>
     <w:p>
       <w:pPr>
         <w:pStyle w:val="Ttulo3"/>
-        <w:ind w:left="1418" w:hanging="1021"/>
-      </w:pPr>
-      <w:r>
-        <w:t xml:space="preserve">Sistema </w:t>
-      </w:r>
-      <w:r>
-        <w:t>valida os dados conforme as informações contidas no item 6.2.</w:t>
+        <w:ind w:left="397"/>
+      </w:pPr>
+      <w:r>
+        <w:t xml:space="preserve">Caso Administrador escolha </w:t>
+      </w:r>
+      <w:r>
+        <w:t>Alteração</w:t>
+      </w:r>
+      <w:r>
+        <w:t>, aciona fluxo alternativo A0</w:t>
+      </w:r>
+      <w:r>
+        <w:t>2</w:t>
+      </w:r>
+      <w:r>
+        <w:t>.</w:t>
       </w:r>
     </w:p>
     <w:p>
       <w:pPr>
         <w:pStyle w:val="Ttulo3"/>
-        <w:ind w:left="1418" w:hanging="1021"/>
-      </w:pPr>
-      <w:r>
-        <w:t xml:space="preserve">Sistema registra o usuário com status “Pendente de Ativação”. </w:t>
+        <w:ind w:left="397"/>
+      </w:pPr>
+      <w:r>
+        <w:t xml:space="preserve">Caso Administrador escolha </w:t>
+      </w:r>
+      <w:r>
+        <w:t>Exclusão</w:t>
+      </w:r>
+      <w:r>
+        <w:t>, aciona fluxo alternativo A0</w:t>
+      </w:r>
+      <w:r>
+        <w:t>3</w:t>
+      </w:r>
+      <w:r>
+        <w:t>.</w:t>
       </w:r>
     </w:p>
     <w:p>
       <w:pPr>
         <w:pStyle w:val="Ttulo3"/>
-        <w:ind w:left="1418" w:hanging="1021"/>
-      </w:pPr>
-      <w:r>
-        <w:t xml:space="preserve">Sistema </w:t>
-      </w:r>
-      <w:r>
-        <w:t>aciona o caso de uso Enviar E-mail de ativação.</w:t>
-      </w:r>
-    </w:p>
-    <w:p>
-      <w:pPr>
-        <w:pStyle w:val="Ttulo3"/>
-        <w:tabs>
-          <w:tab w:val="clear" w:pos="720"/>
-          <w:tab w:val="num" w:pos="1429"/>
-        </w:tabs>
-        <w:ind w:left="1418" w:hanging="1021"/>
-      </w:pPr>
-      <w:r>
-        <w:t xml:space="preserve">Sistema exibe a interface </w:t>
-      </w:r>
-      <w:r>
-        <w:t>I</w:t>
-      </w:r>
-      <w:r>
-        <w:t>03.</w:t>
+        <w:ind w:left="397"/>
+      </w:pPr>
+      <w:r>
+        <w:t xml:space="preserve">Caso Administrador </w:t>
+      </w:r>
+      <w:proofErr w:type="gramStart"/>
+      <w:r>
+        <w:t xml:space="preserve">escolha </w:t>
+      </w:r>
+      <w:r>
+        <w:t>Listar</w:t>
+      </w:r>
+      <w:proofErr w:type="gramEnd"/>
+      <w:r>
+        <w:t>, aciona fluxo alternativo A0</w:t>
+      </w:r>
+      <w:r>
+        <w:t>4</w:t>
+      </w:r>
+      <w:r>
+        <w:t>.</w:t>
       </w:r>
     </w:p>
     <w:p>
@@ -432,6 +470,10 @@
     <w:p>
       <w:pPr>
         <w:pStyle w:val="Ttulo2"/>
+        <w:tabs>
+          <w:tab w:val="clear" w:pos="6313"/>
+        </w:tabs>
+        <w:ind w:left="426"/>
         <w:rPr>
           <w:rFonts w:ascii="Arial" w:hAnsi="Arial" w:cs="Arial"/>
         </w:rPr>
@@ -446,25 +488,19 @@
         <w:rPr>
           <w:rFonts w:ascii="Arial" w:hAnsi="Arial" w:cs="Arial"/>
         </w:rPr>
-        <w:t xml:space="preserve">de Exceção </w:t>
-      </w:r>
-      <w:r>
-        <w:rPr>
-          <w:rFonts w:ascii="Arial" w:hAnsi="Arial" w:cs="Arial"/>
-        </w:rPr>
-        <w:t xml:space="preserve"> </w:t>
-      </w:r>
-      <w:r>
-        <w:rPr>
-          <w:rFonts w:ascii="Arial" w:hAnsi="Arial" w:cs="Arial"/>
-        </w:rPr>
-        <w:t>E</w:t>
-      </w:r>
-      <w:r>
-        <w:rPr>
-          <w:rFonts w:ascii="Arial" w:hAnsi="Arial" w:cs="Arial"/>
-        </w:rPr>
-        <w:t>01 – Dados inválidos ou não informados</w:t>
+        <w:t>Alternativo A01</w:t>
+      </w:r>
+      <w:r>
+        <w:rPr>
+          <w:rFonts w:ascii="Arial" w:hAnsi="Arial" w:cs="Arial"/>
+        </w:rPr>
+        <w:t xml:space="preserve"> – </w:t>
+      </w:r>
+      <w:r>
+        <w:rPr>
+          <w:rFonts w:ascii="Arial" w:hAnsi="Arial" w:cs="Arial"/>
+        </w:rPr>
+        <w:t>Novo produto</w:t>
       </w:r>
     </w:p>
     <w:p>
@@ -473,7 +509,10 @@
         <w:ind w:left="1418" w:hanging="1021"/>
       </w:pPr>
       <w:r>
-        <w:t>No passo 4 do fluxo básico o sistema detecta que alguma informação está incorreta.</w:t>
+        <w:t>Sistema exibe a interface I02</w:t>
+      </w:r>
+      <w:r>
+        <w:t>.</w:t>
       </w:r>
     </w:p>
     <w:p>
@@ -482,16 +521,39 @@
         <w:ind w:left="1418" w:hanging="1021"/>
       </w:pPr>
       <w:r>
-        <w:t xml:space="preserve">O sistema </w:t>
-      </w:r>
-      <w:r>
-        <w:t xml:space="preserve">informa o erro na interface </w:t>
-      </w:r>
-      <w:r>
-        <w:t>I</w:t>
-      </w:r>
-      <w:r>
-        <w:t>02 e solicita que o problema seja corrigido.</w:t>
+        <w:t xml:space="preserve">Administrador informa os dados do produto e seleciona a </w:t>
+      </w:r>
+      <w:proofErr w:type="gramStart"/>
+      <w:r>
+        <w:t>opção Cadastrar</w:t>
+      </w:r>
+      <w:proofErr w:type="gramEnd"/>
+      <w:r>
+        <w:t>.</w:t>
+      </w:r>
+    </w:p>
+    <w:p>
+      <w:pPr>
+        <w:pStyle w:val="Ttulo3"/>
+        <w:tabs>
+          <w:tab w:val="num" w:pos="720"/>
+        </w:tabs>
+        <w:ind w:left="1418" w:hanging="1021"/>
+      </w:pPr>
+      <w:r>
+        <w:t>Sistema registra os dados do novo produto e exibe mensagem de sucesso na própria interface I02.</w:t>
+      </w:r>
+    </w:p>
+    <w:p>
+      <w:pPr>
+        <w:pStyle w:val="Ttulo3"/>
+        <w:tabs>
+          <w:tab w:val="num" w:pos="720"/>
+        </w:tabs>
+        <w:ind w:left="1418" w:hanging="1021"/>
+      </w:pPr>
+      <w:r>
+        <w:t>Sistema exibe interface I02 com os campos vazios para novo cadastramento.</w:t>
       </w:r>
     </w:p>
     <w:p>
@@ -506,6 +568,348 @@
     </w:p>
     <w:p>
       <w:pPr>
+        <w:pStyle w:val="Ttulo2"/>
+        <w:tabs>
+          <w:tab w:val="clear" w:pos="6313"/>
+        </w:tabs>
+        <w:ind w:left="426"/>
+        <w:rPr>
+          <w:rFonts w:ascii="Arial" w:hAnsi="Arial" w:cs="Arial"/>
+        </w:rPr>
+      </w:pPr>
+      <w:r>
+        <w:rPr>
+          <w:rFonts w:ascii="Arial" w:hAnsi="Arial" w:cs="Arial"/>
+        </w:rPr>
+        <w:t xml:space="preserve">Fluxo </w:t>
+      </w:r>
+      <w:r>
+        <w:rPr>
+          <w:rFonts w:ascii="Arial" w:hAnsi="Arial" w:cs="Arial"/>
+        </w:rPr>
+        <w:t>Alternativo A0</w:t>
+      </w:r>
+      <w:r>
+        <w:rPr>
+          <w:rFonts w:ascii="Arial" w:hAnsi="Arial" w:cs="Arial"/>
+        </w:rPr>
+        <w:t>2</w:t>
+      </w:r>
+      <w:r>
+        <w:rPr>
+          <w:rFonts w:ascii="Arial" w:hAnsi="Arial" w:cs="Arial"/>
+        </w:rPr>
+        <w:t xml:space="preserve"> – </w:t>
+      </w:r>
+      <w:r>
+        <w:rPr>
+          <w:rFonts w:ascii="Arial" w:hAnsi="Arial" w:cs="Arial"/>
+        </w:rPr>
+        <w:t>Alteração de Produto</w:t>
+      </w:r>
+    </w:p>
+    <w:p>
+      <w:pPr>
+        <w:pStyle w:val="Ttulo3"/>
+        <w:ind w:left="1418" w:hanging="1021"/>
+      </w:pPr>
+      <w:r>
+        <w:t>Sistema exibe a interface I0</w:t>
+      </w:r>
+      <w:r>
+        <w:t>3</w:t>
+      </w:r>
+      <w:r>
+        <w:t>.</w:t>
+      </w:r>
+    </w:p>
+    <w:p>
+      <w:pPr>
+        <w:pStyle w:val="Ttulo3"/>
+        <w:ind w:left="1418" w:hanging="1021"/>
+      </w:pPr>
+      <w:r>
+        <w:t xml:space="preserve">Administrador </w:t>
+      </w:r>
+      <w:r>
+        <w:t xml:space="preserve">informa nome e/ou marca do produto que deseja alterar e seleciona a </w:t>
+      </w:r>
+      <w:proofErr w:type="gramStart"/>
+      <w:r>
+        <w:t>opção Buscar</w:t>
+      </w:r>
+      <w:proofErr w:type="gramEnd"/>
+      <w:r>
+        <w:t>.</w:t>
+      </w:r>
+    </w:p>
+    <w:p>
+      <w:pPr>
+        <w:pStyle w:val="Ttulo3"/>
+        <w:tabs>
+          <w:tab w:val="num" w:pos="720"/>
+        </w:tabs>
+        <w:ind w:left="1418" w:hanging="1021"/>
+      </w:pPr>
+      <w:r>
+        <w:t xml:space="preserve">Sistema </w:t>
+      </w:r>
+      <w:r>
+        <w:t>busca o produto com os dados informados e exibe suas informações na interface I04</w:t>
+      </w:r>
+      <w:r>
+        <w:t>.</w:t>
+      </w:r>
+    </w:p>
+    <w:p>
+      <w:pPr>
+        <w:pStyle w:val="Ttulo3"/>
+        <w:tabs>
+          <w:tab w:val="num" w:pos="720"/>
+        </w:tabs>
+        <w:ind w:left="1418" w:hanging="1021"/>
+      </w:pPr>
+      <w:r>
+        <w:t xml:space="preserve">Administrador altera os dados que deseja e seleciona a </w:t>
+      </w:r>
+      <w:proofErr w:type="gramStart"/>
+      <w:r>
+        <w:t>opção Alterar</w:t>
+      </w:r>
+      <w:proofErr w:type="gramEnd"/>
+      <w:r>
+        <w:t>.</w:t>
+      </w:r>
+    </w:p>
+    <w:p>
+      <w:pPr>
+        <w:pStyle w:val="Ttulo3"/>
+        <w:tabs>
+          <w:tab w:val="clear" w:pos="1003"/>
+          <w:tab w:val="num" w:pos="720"/>
+        </w:tabs>
+        <w:ind w:left="1418" w:hanging="1021"/>
+      </w:pPr>
+      <w:r>
+        <w:t>Sistema altera as informações do produto e exibe mensagem de sucesso</w:t>
+      </w:r>
+    </w:p>
+    <w:p>
+      <w:pPr>
+        <w:pStyle w:val="Ttulo3"/>
+        <w:tabs>
+          <w:tab w:val="clear" w:pos="1003"/>
+          <w:tab w:val="num" w:pos="720"/>
+        </w:tabs>
+        <w:ind w:left="1418" w:hanging="1021"/>
+      </w:pPr>
+      <w:r>
+        <w:t>Sistema retorna para a interface I01</w:t>
+      </w:r>
+    </w:p>
+    <w:p>
+      <w:pPr>
+        <w:pStyle w:val="Recuonormal"/>
+        <w:jc w:val="both"/>
+        <w:rPr>
+          <w:rFonts w:ascii="Arial" w:hAnsi="Arial" w:cs="Arial"/>
+          <w:lang w:val="pt-BR"/>
+        </w:rPr>
+      </w:pPr>
+    </w:p>
+    <w:p>
+      <w:pPr>
+        <w:pStyle w:val="Ttulo2"/>
+        <w:tabs>
+          <w:tab w:val="clear" w:pos="6313"/>
+        </w:tabs>
+        <w:ind w:left="426"/>
+        <w:rPr>
+          <w:rFonts w:ascii="Arial" w:hAnsi="Arial" w:cs="Arial"/>
+        </w:rPr>
+      </w:pPr>
+      <w:r>
+        <w:rPr>
+          <w:rFonts w:ascii="Arial" w:hAnsi="Arial" w:cs="Arial"/>
+        </w:rPr>
+        <w:lastRenderedPageBreak/>
+        <w:t>Fluxo Alternativo A0</w:t>
+      </w:r>
+      <w:r>
+        <w:rPr>
+          <w:rFonts w:ascii="Arial" w:hAnsi="Arial" w:cs="Arial"/>
+        </w:rPr>
+        <w:t>3</w:t>
+      </w:r>
+      <w:r>
+        <w:rPr>
+          <w:rFonts w:ascii="Arial" w:hAnsi="Arial" w:cs="Arial"/>
+        </w:rPr>
+        <w:t xml:space="preserve"> – </w:t>
+      </w:r>
+      <w:r>
+        <w:rPr>
+          <w:rFonts w:ascii="Arial" w:hAnsi="Arial" w:cs="Arial"/>
+        </w:rPr>
+        <w:t>Exclusão</w:t>
+      </w:r>
+      <w:r>
+        <w:rPr>
+          <w:rFonts w:ascii="Arial" w:hAnsi="Arial" w:cs="Arial"/>
+        </w:rPr>
+        <w:t xml:space="preserve"> de Produto</w:t>
+      </w:r>
+    </w:p>
+    <w:p>
+      <w:pPr>
+        <w:pStyle w:val="Ttulo3"/>
+        <w:ind w:left="1418" w:hanging="1021"/>
+      </w:pPr>
+      <w:r>
+        <w:t>Sistema exibe a interface I0</w:t>
+      </w:r>
+      <w:r>
+        <w:t>5</w:t>
+      </w:r>
+      <w:r>
+        <w:t>.</w:t>
+      </w:r>
+    </w:p>
+    <w:p>
+      <w:pPr>
+        <w:pStyle w:val="Ttulo3"/>
+        <w:ind w:left="1418" w:hanging="1021"/>
+      </w:pPr>
+      <w:r>
+        <w:t xml:space="preserve">Administrador informa </w:t>
+      </w:r>
+      <w:r>
+        <w:t>código</w:t>
+      </w:r>
+      <w:r>
+        <w:t xml:space="preserve"> do produto que deseja </w:t>
+      </w:r>
+      <w:r>
+        <w:t>excluir</w:t>
+      </w:r>
+      <w:r>
+        <w:t xml:space="preserve"> e seleciona a </w:t>
+      </w:r>
+      <w:proofErr w:type="gramStart"/>
+      <w:r>
+        <w:t>opção Buscar</w:t>
+      </w:r>
+      <w:proofErr w:type="gramEnd"/>
+      <w:r>
+        <w:t>.</w:t>
+      </w:r>
+    </w:p>
+    <w:p>
+      <w:pPr>
+        <w:pStyle w:val="Ttulo3"/>
+        <w:tabs>
+          <w:tab w:val="num" w:pos="720"/>
+        </w:tabs>
+        <w:ind w:left="1418" w:hanging="1021"/>
+      </w:pPr>
+      <w:r>
+        <w:t>Sistema busca o produto com os dados informados e exibe suas informaç</w:t>
+      </w:r>
+      <w:r>
+        <w:t>ões na interface I06</w:t>
+      </w:r>
+      <w:r>
+        <w:t>.</w:t>
+      </w:r>
+    </w:p>
+    <w:p>
+      <w:pPr>
+        <w:pStyle w:val="Ttulo3"/>
+        <w:tabs>
+          <w:tab w:val="num" w:pos="720"/>
+        </w:tabs>
+        <w:ind w:left="1418" w:hanging="1021"/>
+      </w:pPr>
+      <w:r>
+        <w:t>Administrador</w:t>
+      </w:r>
+      <w:r>
+        <w:t xml:space="preserve"> verifica as informações e</w:t>
+      </w:r>
+      <w:r>
+        <w:t xml:space="preserve"> </w:t>
+      </w:r>
+      <w:r>
+        <w:t>confirma a exclusão</w:t>
+      </w:r>
+      <w:r>
+        <w:t>.</w:t>
+      </w:r>
+    </w:p>
+    <w:p>
+      <w:pPr>
+        <w:pStyle w:val="Ttulo3"/>
+        <w:tabs>
+          <w:tab w:val="clear" w:pos="1003"/>
+          <w:tab w:val="num" w:pos="720"/>
+        </w:tabs>
+        <w:ind w:left="1418" w:hanging="1021"/>
+      </w:pPr>
+      <w:r>
+        <w:t xml:space="preserve">Sistema </w:t>
+      </w:r>
+      <w:r>
+        <w:t xml:space="preserve">exclui o produto e </w:t>
+      </w:r>
+      <w:r>
+        <w:t>exibe mensagem de sucesso</w:t>
+      </w:r>
+    </w:p>
+    <w:p>
+      <w:pPr>
+        <w:pStyle w:val="Ttulo3"/>
+        <w:tabs>
+          <w:tab w:val="clear" w:pos="1003"/>
+          <w:tab w:val="num" w:pos="720"/>
+        </w:tabs>
+        <w:ind w:left="1418" w:hanging="1021"/>
+      </w:pPr>
+      <w:r>
+        <w:t>Sistema retorna para a interface I01</w:t>
+      </w:r>
+    </w:p>
+    <w:p>
+      <w:pPr>
+        <w:pStyle w:val="Recuonormal"/>
+        <w:jc w:val="both"/>
+        <w:rPr>
+          <w:rFonts w:ascii="Arial" w:hAnsi="Arial" w:cs="Arial"/>
+          <w:lang w:val="pt-BR"/>
+        </w:rPr>
+      </w:pPr>
+    </w:p>
+    <w:p>
+      <w:pPr>
+        <w:pStyle w:val="Recuonormal"/>
+        <w:jc w:val="both"/>
+        <w:rPr>
+          <w:rFonts w:ascii="Arial" w:hAnsi="Arial" w:cs="Arial"/>
+          <w:lang w:val="pt-BR"/>
+        </w:rPr>
+      </w:pPr>
+    </w:p>
+    <w:p>
+      <w:pPr>
+        <w:pStyle w:val="Recuonormal"/>
+        <w:jc w:val="both"/>
+        <w:rPr>
+          <w:rFonts w:ascii="Arial" w:hAnsi="Arial" w:cs="Arial"/>
+          <w:lang w:val="pt-BR"/>
+        </w:rPr>
+      </w:pPr>
+    </w:p>
+    <w:p>
+      <w:pPr>
         <w:pStyle w:val="Ttulo1"/>
         <w:rPr>
           <w:rFonts w:cs="Arial"/>
@@ -516,7 +920,6 @@
         <w:rPr>
           <w:rFonts w:cs="Arial"/>
         </w:rPr>
-        <w:lastRenderedPageBreak/>
         <w:t>Detalhamento das Interfaces com o Usuário</w:t>
       </w:r>
       <w:bookmarkEnd w:id="16"/>
@@ -524,11 +927,24 @@
     <w:p>
       <w:pPr>
         <w:pStyle w:val="Ttulo2"/>
-      </w:pPr>
-      <w:r>
+        <w:tabs>
+          <w:tab w:val="clear" w:pos="6313"/>
+        </w:tabs>
+        <w:ind w:left="426"/>
+        <w:rPr>
+          <w:rFonts w:ascii="Arial" w:hAnsi="Arial" w:cs="Arial"/>
+        </w:rPr>
+      </w:pPr>
+      <w:r>
+        <w:rPr>
+          <w:rFonts w:ascii="Arial" w:hAnsi="Arial" w:cs="Arial"/>
+        </w:rPr>
         <w:t xml:space="preserve">Interface I01 – </w:t>
       </w:r>
       <w:r>
+        <w:rPr>
+          <w:rFonts w:ascii="Arial" w:hAnsi="Arial" w:cs="Arial"/>
+        </w:rPr>
         <w:t>Tela Inicial do Sistema</w:t>
       </w:r>
     </w:p>
@@ -554,9 +970,9 @@
           <w:lang w:val="pt-BR" w:eastAsia="pt-BR"/>
         </w:rPr>
         <w:drawing>
-          <wp:inline distT="0" distB="0" distL="0" distR="0" wp14:anchorId="5B2F6AED" wp14:editId="66CA5EA2">
-            <wp:extent cx="2705100" cy="1876425"/>
-            <wp:effectExtent l="0" t="0" r="0" b="9525"/>
+          <wp:inline distT="0" distB="0" distL="0" distR="0" wp14:anchorId="0FA7CD74" wp14:editId="000350F5">
+            <wp:extent cx="3613150" cy="1883451"/>
+            <wp:effectExtent l="0" t="0" r="0" b="0"/>
             <wp:docPr id="1" name="Imagem 1"/>
             <wp:cNvGraphicFramePr>
               <a:graphicFrameLocks xmlns:a="http://schemas.openxmlformats.org/drawingml/2006/main" noChangeAspect="1"/>
@@ -577,7 +993,7 @@
                   <pic:spPr>
                     <a:xfrm>
                       <a:off x="0" y="0"/>
-                      <a:ext cx="2705100" cy="1876425"/>
+                      <a:ext cx="3639802" cy="1897344"/>
                     </a:xfrm>
                     <a:prstGeom prst="rect">
                       <a:avLst/>
@@ -681,7 +1097,7 @@
                 <w:rFonts w:ascii="Arial" w:hAnsi="Arial" w:cs="Arial"/>
                 <w:lang w:val="pt-BR"/>
               </w:rPr>
-              <w:t>Registrar Usuário</w:t>
+              <w:t>Novo</w:t>
             </w:r>
           </w:p>
         </w:tc>
@@ -703,7 +1119,7 @@
                 <w:rFonts w:ascii="Arial" w:hAnsi="Arial" w:cs="Arial"/>
                 <w:lang w:val="pt-BR"/>
               </w:rPr>
-              <w:t>Exibe a interface I02</w:t>
+              <w:t>Aciona o fluxo alternativo A01</w:t>
             </w:r>
           </w:p>
         </w:tc>
@@ -727,7 +1143,7 @@
                 <w:rFonts w:ascii="Arial" w:hAnsi="Arial" w:cs="Arial"/>
                 <w:lang w:val="pt-BR"/>
               </w:rPr>
-              <w:t>Efetuar Login</w:t>
+              <w:t>Alteração</w:t>
             </w:r>
           </w:p>
         </w:tc>
@@ -749,7 +1165,7 @@
                 <w:rFonts w:ascii="Arial" w:hAnsi="Arial" w:cs="Arial"/>
                 <w:lang w:val="pt-BR"/>
               </w:rPr>
-              <w:t>Aciona o UC02</w:t>
+              <w:t>Aciona o fluxo alternativo A02</w:t>
             </w:r>
           </w:p>
         </w:tc>
@@ -773,7 +1189,7 @@
                 <w:rFonts w:ascii="Arial" w:hAnsi="Arial" w:cs="Arial"/>
                 <w:lang w:val="pt-BR"/>
               </w:rPr>
-              <w:t>Esqueci Minha Senha</w:t>
+              <w:t>Exclusão</w:t>
             </w:r>
           </w:p>
         </w:tc>
@@ -795,7 +1211,53 @@
                 <w:rFonts w:ascii="Arial" w:hAnsi="Arial" w:cs="Arial"/>
                 <w:lang w:val="pt-BR"/>
               </w:rPr>
-              <w:t>Aciona o UC03</w:t>
+              <w:t>Aciona o fluxo alternativo A03</w:t>
+            </w:r>
+          </w:p>
+        </w:tc>
+      </w:tr>
+      <w:tr>
+        <w:tc>
+          <w:tcPr>
+            <w:tcW w:w="2528" w:type="dxa"/>
+          </w:tcPr>
+          <w:p>
+            <w:pPr>
+              <w:pStyle w:val="Corpodetexto"/>
+              <w:ind w:left="0"/>
+              <w:rPr>
+                <w:rFonts w:ascii="Arial" w:hAnsi="Arial" w:cs="Arial"/>
+                <w:lang w:val="pt-BR"/>
+              </w:rPr>
+            </w:pPr>
+            <w:r>
+              <w:rPr>
+                <w:rFonts w:ascii="Arial" w:hAnsi="Arial" w:cs="Arial"/>
+                <w:lang w:val="pt-BR"/>
+              </w:rPr>
+              <w:t>Listar</w:t>
+            </w:r>
+          </w:p>
+        </w:tc>
+        <w:tc>
+          <w:tcPr>
+            <w:tcW w:w="7503" w:type="dxa"/>
+          </w:tcPr>
+          <w:p>
+            <w:pPr>
+              <w:pStyle w:val="Corpodetexto"/>
+              <w:ind w:left="0"/>
+              <w:rPr>
+                <w:rFonts w:ascii="Arial" w:hAnsi="Arial" w:cs="Arial"/>
+                <w:lang w:val="pt-BR"/>
+              </w:rPr>
+            </w:pPr>
+            <w:r>
+              <w:rPr>
+                <w:rFonts w:ascii="Arial" w:hAnsi="Arial" w:cs="Arial"/>
+                <w:lang w:val="pt-BR"/>
+              </w:rPr>
+              <w:t>Aciona o fluxo alternativo A04</w:t>
             </w:r>
           </w:p>
         </w:tc>
@@ -814,12 +1276,26 @@
     <w:p>
       <w:pPr>
         <w:pStyle w:val="Ttulo2"/>
-      </w:pPr>
-      <w:r>
+        <w:tabs>
+          <w:tab w:val="clear" w:pos="6313"/>
+        </w:tabs>
+        <w:ind w:left="426"/>
+        <w:rPr>
+          <w:rFonts w:ascii="Arial" w:hAnsi="Arial" w:cs="Arial"/>
+        </w:rPr>
+      </w:pPr>
+      <w:r>
+        <w:rPr>
+          <w:rFonts w:ascii="Arial" w:hAnsi="Arial" w:cs="Arial"/>
+        </w:rPr>
+        <w:lastRenderedPageBreak/>
         <w:t xml:space="preserve">Interface I02 – </w:t>
       </w:r>
       <w:r>
-        <w:t>Registro de Usuário</w:t>
+        <w:rPr>
+          <w:rFonts w:ascii="Arial" w:hAnsi="Arial" w:cs="Arial"/>
+        </w:rPr>
+        <w:t>Novo Produto</w:t>
       </w:r>
     </w:p>
     <w:p>
@@ -844,10 +1320,10 @@
           <w:lang w:val="pt-BR" w:eastAsia="pt-BR"/>
         </w:rPr>
         <w:drawing>
-          <wp:inline distT="0" distB="0" distL="0" distR="0" wp14:anchorId="1D4353C8" wp14:editId="684DAB5B">
-            <wp:extent cx="2395471" cy="1909629"/>
+          <wp:inline distT="0" distB="0" distL="0" distR="0" wp14:anchorId="2BB1BEF8" wp14:editId="31B6321A">
+            <wp:extent cx="3695700" cy="1932734"/>
             <wp:effectExtent l="0" t="0" r="0" b="0"/>
-            <wp:docPr id="2" name="Imagem 2"/>
+            <wp:docPr id="4" name="Imagem 4"/>
             <wp:cNvGraphicFramePr>
               <a:graphicFrameLocks xmlns:a="http://schemas.openxmlformats.org/drawingml/2006/main" noChangeAspect="1"/>
             </wp:cNvGraphicFramePr>
@@ -867,7 +1343,7 @@
                   <pic:spPr>
                     <a:xfrm>
                       <a:off x="0" y="0"/>
-                      <a:ext cx="2418322" cy="1927846"/>
+                      <a:ext cx="3718299" cy="1944553"/>
                     </a:xfrm>
                     <a:prstGeom prst="rect">
                       <a:avLst/>
@@ -1021,7 +1497,7 @@
                 <w:rFonts w:ascii="Arial" w:hAnsi="Arial" w:cs="Arial"/>
                 <w:lang w:val="pt-BR"/>
               </w:rPr>
-              <w:t>E-mail</w:t>
+              <w:t>Nome</w:t>
             </w:r>
           </w:p>
         </w:tc>
@@ -1065,7 +1541,7 @@
                 <w:rFonts w:ascii="Arial" w:hAnsi="Arial" w:cs="Arial"/>
                 <w:lang w:val="pt-BR"/>
               </w:rPr>
-              <w:t>E-mail válido</w:t>
+              <w:t>Nome do produto</w:t>
             </w:r>
           </w:p>
         </w:tc>
@@ -1111,7 +1587,7 @@
                 <w:rFonts w:ascii="Arial" w:hAnsi="Arial" w:cs="Arial"/>
                 <w:lang w:val="pt-BR"/>
               </w:rPr>
-              <w:t>Senha</w:t>
+              <w:t>Marca</w:t>
             </w:r>
           </w:p>
         </w:tc>
@@ -1155,7 +1631,7 @@
                 <w:rFonts w:ascii="Arial" w:hAnsi="Arial" w:cs="Arial"/>
                 <w:lang w:val="pt-BR"/>
               </w:rPr>
-              <w:t>Mínimo 6, máximo 12 caracteres, letras e números</w:t>
+              <w:t>Marca do produto</w:t>
             </w:r>
           </w:p>
         </w:tc>
@@ -1201,7 +1677,7 @@
                 <w:rFonts w:ascii="Arial" w:hAnsi="Arial" w:cs="Arial"/>
                 <w:lang w:val="pt-BR"/>
               </w:rPr>
-              <w:t>Confirme a Senha</w:t>
+              <w:t>Unidade</w:t>
             </w:r>
           </w:p>
         </w:tc>
@@ -1245,7 +1721,7 @@
                 <w:rFonts w:ascii="Arial" w:hAnsi="Arial" w:cs="Arial"/>
                 <w:lang w:val="pt-BR"/>
               </w:rPr>
-              <w:t>Igual ao campo “Senha”</w:t>
+              <w:t>Unidade de medida usada para o produto</w:t>
             </w:r>
           </w:p>
         </w:tc>
@@ -1268,6 +1744,98 @@
                 <w:lang w:val="pt-BR"/>
               </w:rPr>
               <w:t>Obrigatório</w:t>
+            </w:r>
+          </w:p>
+        </w:tc>
+      </w:tr>
+      <w:tr>
+        <w:tc>
+          <w:tcPr>
+            <w:tcW w:w="2528" w:type="dxa"/>
+          </w:tcPr>
+          <w:p>
+            <w:pPr>
+              <w:pStyle w:val="Corpodetexto"/>
+              <w:ind w:left="0"/>
+              <w:rPr>
+                <w:rFonts w:ascii="Arial" w:hAnsi="Arial" w:cs="Arial"/>
+                <w:lang w:val="pt-BR"/>
+              </w:rPr>
+            </w:pPr>
+            <w:r>
+              <w:rPr>
+                <w:rFonts w:ascii="Arial" w:hAnsi="Arial" w:cs="Arial"/>
+                <w:lang w:val="pt-BR"/>
+              </w:rPr>
+              <w:t>Faz parte da cesta padrão</w:t>
+            </w:r>
+          </w:p>
+        </w:tc>
+        <w:tc>
+          <w:tcPr>
+            <w:tcW w:w="2528" w:type="dxa"/>
+          </w:tcPr>
+          <w:p>
+            <w:pPr>
+              <w:pStyle w:val="Corpodetexto"/>
+              <w:ind w:left="0"/>
+              <w:rPr>
+                <w:rFonts w:ascii="Arial" w:hAnsi="Arial" w:cs="Arial"/>
+                <w:lang w:val="pt-BR"/>
+              </w:rPr>
+            </w:pPr>
+            <w:proofErr w:type="spellStart"/>
+            <w:r>
+              <w:rPr>
+                <w:rFonts w:ascii="Arial" w:hAnsi="Arial" w:cs="Arial"/>
+                <w:lang w:val="pt-BR"/>
+              </w:rPr>
+              <w:t>Checkbox</w:t>
+            </w:r>
+            <w:proofErr w:type="spellEnd"/>
+          </w:p>
+        </w:tc>
+        <w:tc>
+          <w:tcPr>
+            <w:tcW w:w="2528" w:type="dxa"/>
+          </w:tcPr>
+          <w:p>
+            <w:pPr>
+              <w:pStyle w:val="Corpodetexto"/>
+              <w:ind w:left="0"/>
+              <w:rPr>
+                <w:rFonts w:ascii="Arial" w:hAnsi="Arial" w:cs="Arial"/>
+                <w:lang w:val="pt-BR"/>
+              </w:rPr>
+            </w:pPr>
+            <w:r>
+              <w:rPr>
+                <w:rFonts w:ascii="Arial" w:hAnsi="Arial" w:cs="Arial"/>
+                <w:lang w:val="pt-BR"/>
+              </w:rPr>
+              <w:t>Sim ou não</w:t>
+            </w:r>
+          </w:p>
+        </w:tc>
+        <w:tc>
+          <w:tcPr>
+            <w:tcW w:w="2528" w:type="dxa"/>
+          </w:tcPr>
+          <w:p>
+            <w:pPr>
+              <w:pStyle w:val="Corpodetexto"/>
+              <w:ind w:left="0"/>
+              <w:rPr>
+                <w:rFonts w:ascii="Arial" w:hAnsi="Arial" w:cs="Arial"/>
+                <w:lang w:val="pt-BR"/>
+              </w:rPr>
+            </w:pPr>
+            <w:r>
+              <w:rPr>
+                <w:rFonts w:ascii="Arial" w:hAnsi="Arial" w:cs="Arial"/>
+                <w:lang w:val="pt-BR"/>
+              </w:rPr>
+              <w:t>Inicialmente desmarcada.</w:t>
             </w:r>
           </w:p>
         </w:tc>
@@ -1372,7 +1940,7 @@
                 <w:rFonts w:ascii="Arial" w:hAnsi="Arial" w:cs="Arial"/>
                 <w:lang w:val="pt-BR"/>
               </w:rPr>
-              <w:t>Registrar</w:t>
+              <w:t>Cadastrar</w:t>
             </w:r>
           </w:p>
         </w:tc>
@@ -1394,7 +1962,53 @@
                 <w:rFonts w:ascii="Arial" w:hAnsi="Arial" w:cs="Arial"/>
                 <w:lang w:val="pt-BR"/>
               </w:rPr>
-              <w:t>Registra o usuário e aciona o UC12</w:t>
+              <w:t>Cadastra o produto e exibe alerta indicando sucesso da operação</w:t>
+            </w:r>
+          </w:p>
+        </w:tc>
+      </w:tr>
+      <w:tr>
+        <w:tc>
+          <w:tcPr>
+            <w:tcW w:w="2528" w:type="dxa"/>
+          </w:tcPr>
+          <w:p>
+            <w:pPr>
+              <w:pStyle w:val="Corpodetexto"/>
+              <w:ind w:left="0"/>
+              <w:rPr>
+                <w:rFonts w:ascii="Arial" w:hAnsi="Arial" w:cs="Arial"/>
+                <w:lang w:val="pt-BR"/>
+              </w:rPr>
+            </w:pPr>
+            <w:r>
+              <w:rPr>
+                <w:rFonts w:ascii="Arial" w:hAnsi="Arial" w:cs="Arial"/>
+                <w:lang w:val="pt-BR"/>
+              </w:rPr>
+              <w:t>Cancelar</w:t>
+            </w:r>
+          </w:p>
+        </w:tc>
+        <w:tc>
+          <w:tcPr>
+            <w:tcW w:w="7503" w:type="dxa"/>
+          </w:tcPr>
+          <w:p>
+            <w:pPr>
+              <w:pStyle w:val="Corpodetexto"/>
+              <w:ind w:left="0"/>
+              <w:rPr>
+                <w:rFonts w:ascii="Arial" w:hAnsi="Arial" w:cs="Arial"/>
+                <w:lang w:val="pt-BR"/>
+              </w:rPr>
+            </w:pPr>
+            <w:r>
+              <w:rPr>
+                <w:rFonts w:ascii="Arial" w:hAnsi="Arial" w:cs="Arial"/>
+                <w:lang w:val="pt-BR"/>
+              </w:rPr>
+              <w:t>Cancela a operação e retorna para a Interface I01</w:t>
             </w:r>
           </w:p>
         </w:tc>
@@ -1413,12 +2027,25 @@
     <w:p>
       <w:pPr>
         <w:pStyle w:val="Ttulo2"/>
-      </w:pPr>
-      <w:r>
+        <w:tabs>
+          <w:tab w:val="clear" w:pos="6313"/>
+        </w:tabs>
+        <w:ind w:left="426"/>
+        <w:rPr>
+          <w:rFonts w:ascii="Arial" w:hAnsi="Arial" w:cs="Arial"/>
+        </w:rPr>
+      </w:pPr>
+      <w:r>
+        <w:rPr>
+          <w:rFonts w:ascii="Arial" w:hAnsi="Arial" w:cs="Arial"/>
+        </w:rPr>
         <w:t xml:space="preserve">Interface I03 – </w:t>
       </w:r>
       <w:r>
-        <w:t>Confirmação de Registro de Usuário</w:t>
+        <w:rPr>
+          <w:rFonts w:ascii="Arial" w:hAnsi="Arial" w:cs="Arial"/>
+        </w:rPr>
+        <w:t>Busca de produto para alteração</w:t>
       </w:r>
     </w:p>
     <w:p>
@@ -1443,10 +2070,10 @@
           <w:lang w:val="pt-BR" w:eastAsia="pt-BR"/>
         </w:rPr>
         <w:drawing>
-          <wp:inline distT="0" distB="0" distL="0" distR="0" wp14:anchorId="7AAC34BB" wp14:editId="4DE3A491">
-            <wp:extent cx="3090930" cy="1197387"/>
+          <wp:inline distT="0" distB="0" distL="0" distR="0" wp14:anchorId="2D83690F" wp14:editId="45AEA689">
+            <wp:extent cx="3575050" cy="900383"/>
             <wp:effectExtent l="0" t="0" r="0" b="0"/>
-            <wp:docPr id="3" name="Imagem 3"/>
+            <wp:docPr id="5" name="Imagem 5"/>
             <wp:cNvGraphicFramePr>
               <a:graphicFrameLocks xmlns:a="http://schemas.openxmlformats.org/drawingml/2006/main" noChangeAspect="1"/>
             </wp:cNvGraphicFramePr>
@@ -1466,7 +2093,7 @@
                   <pic:spPr>
                     <a:xfrm>
                       <a:off x="0" y="0"/>
-                      <a:ext cx="3107175" cy="1203680"/>
+                      <a:ext cx="3631600" cy="914625"/>
                     </a:xfrm>
                     <a:prstGeom prst="rect">
                       <a:avLst/>
@@ -1491,6 +2118,1434 @@
     </w:p>
     <w:p>
       <w:pPr>
+        <w:pStyle w:val="Ttulo3"/>
+      </w:pPr>
+      <w:r>
+        <w:t xml:space="preserve">Campos </w:t>
+      </w:r>
+    </w:p>
+    <w:tbl>
+      <w:tblPr>
+        <w:tblStyle w:val="Tabelacomgrade"/>
+        <w:tblW w:w="0" w:type="auto"/>
+        <w:tblLook w:val="04A0" w:firstRow="1" w:lastRow="0" w:firstColumn="1" w:lastColumn="0" w:noHBand="0" w:noVBand="1"/>
+      </w:tblPr>
+      <w:tblGrid>
+        <w:gridCol w:w="2528"/>
+        <w:gridCol w:w="2528"/>
+        <w:gridCol w:w="2528"/>
+        <w:gridCol w:w="2528"/>
+      </w:tblGrid>
+      <w:tr>
+        <w:tc>
+          <w:tcPr>
+            <w:tcW w:w="2528" w:type="dxa"/>
+          </w:tcPr>
+          <w:p>
+            <w:pPr>
+              <w:pStyle w:val="Corpodetexto"/>
+              <w:ind w:left="0"/>
+              <w:jc w:val="center"/>
+              <w:rPr>
+                <w:rFonts w:ascii="Arial" w:hAnsi="Arial" w:cs="Arial"/>
+                <w:i/>
+                <w:lang w:val="pt-BR"/>
+              </w:rPr>
+            </w:pPr>
+            <w:r>
+              <w:rPr>
+                <w:rFonts w:ascii="Arial" w:hAnsi="Arial" w:cs="Arial"/>
+                <w:i/>
+                <w:lang w:val="pt-BR"/>
+              </w:rPr>
+              <w:t>Nome</w:t>
+            </w:r>
+          </w:p>
+        </w:tc>
+        <w:tc>
+          <w:tcPr>
+            <w:tcW w:w="2528" w:type="dxa"/>
+          </w:tcPr>
+          <w:p>
+            <w:pPr>
+              <w:pStyle w:val="Corpodetexto"/>
+              <w:ind w:left="0"/>
+              <w:jc w:val="center"/>
+              <w:rPr>
+                <w:rFonts w:ascii="Arial" w:hAnsi="Arial" w:cs="Arial"/>
+                <w:i/>
+                <w:lang w:val="pt-BR"/>
+              </w:rPr>
+            </w:pPr>
+            <w:r>
+              <w:rPr>
+                <w:rFonts w:ascii="Arial" w:hAnsi="Arial" w:cs="Arial"/>
+                <w:i/>
+                <w:lang w:val="pt-BR"/>
+              </w:rPr>
+              <w:t>Tipo</w:t>
+            </w:r>
+          </w:p>
+        </w:tc>
+        <w:tc>
+          <w:tcPr>
+            <w:tcW w:w="2528" w:type="dxa"/>
+          </w:tcPr>
+          <w:p>
+            <w:pPr>
+              <w:pStyle w:val="Corpodetexto"/>
+              <w:ind w:left="0"/>
+              <w:jc w:val="center"/>
+              <w:rPr>
+                <w:rFonts w:ascii="Arial" w:hAnsi="Arial" w:cs="Arial"/>
+                <w:i/>
+                <w:lang w:val="pt-BR"/>
+              </w:rPr>
+            </w:pPr>
+            <w:r>
+              <w:rPr>
+                <w:rFonts w:ascii="Arial" w:hAnsi="Arial" w:cs="Arial"/>
+                <w:i/>
+                <w:lang w:val="pt-BR"/>
+              </w:rPr>
+              <w:t>Valores Válidos</w:t>
+            </w:r>
+          </w:p>
+        </w:tc>
+        <w:tc>
+          <w:tcPr>
+            <w:tcW w:w="2528" w:type="dxa"/>
+          </w:tcPr>
+          <w:p>
+            <w:pPr>
+              <w:pStyle w:val="Corpodetexto"/>
+              <w:ind w:left="0"/>
+              <w:jc w:val="center"/>
+              <w:rPr>
+                <w:rFonts w:ascii="Arial" w:hAnsi="Arial" w:cs="Arial"/>
+                <w:i/>
+                <w:lang w:val="pt-BR"/>
+              </w:rPr>
+            </w:pPr>
+            <w:r>
+              <w:rPr>
+                <w:rFonts w:ascii="Arial" w:hAnsi="Arial" w:cs="Arial"/>
+                <w:i/>
+                <w:lang w:val="pt-BR"/>
+              </w:rPr>
+              <w:t>Observações</w:t>
+            </w:r>
+          </w:p>
+        </w:tc>
+      </w:tr>
+      <w:tr>
+        <w:tc>
+          <w:tcPr>
+            <w:tcW w:w="2528" w:type="dxa"/>
+          </w:tcPr>
+          <w:p>
+            <w:pPr>
+              <w:pStyle w:val="Corpodetexto"/>
+              <w:ind w:left="0"/>
+              <w:rPr>
+                <w:rFonts w:ascii="Arial" w:hAnsi="Arial" w:cs="Arial"/>
+                <w:lang w:val="pt-BR"/>
+              </w:rPr>
+            </w:pPr>
+            <w:r>
+              <w:rPr>
+                <w:rFonts w:ascii="Arial" w:hAnsi="Arial" w:cs="Arial"/>
+                <w:lang w:val="pt-BR"/>
+              </w:rPr>
+              <w:t>Nome</w:t>
+            </w:r>
+            <w:r>
+              <w:rPr>
+                <w:rFonts w:ascii="Arial" w:hAnsi="Arial" w:cs="Arial"/>
+                <w:lang w:val="pt-BR"/>
+              </w:rPr>
+              <w:t xml:space="preserve"> do produto</w:t>
+            </w:r>
+          </w:p>
+        </w:tc>
+        <w:tc>
+          <w:tcPr>
+            <w:tcW w:w="2528" w:type="dxa"/>
+          </w:tcPr>
+          <w:p>
+            <w:pPr>
+              <w:pStyle w:val="Corpodetexto"/>
+              <w:ind w:left="0"/>
+              <w:rPr>
+                <w:rFonts w:ascii="Arial" w:hAnsi="Arial" w:cs="Arial"/>
+                <w:lang w:val="pt-BR"/>
+              </w:rPr>
+            </w:pPr>
+            <w:r>
+              <w:rPr>
+                <w:rFonts w:ascii="Arial" w:hAnsi="Arial" w:cs="Arial"/>
+                <w:lang w:val="pt-BR"/>
+              </w:rPr>
+              <w:t>Alfanumérico</w:t>
+            </w:r>
+          </w:p>
+        </w:tc>
+        <w:tc>
+          <w:tcPr>
+            <w:tcW w:w="2528" w:type="dxa"/>
+          </w:tcPr>
+          <w:p>
+            <w:pPr>
+              <w:pStyle w:val="Corpodetexto"/>
+              <w:ind w:left="0"/>
+              <w:rPr>
+                <w:rFonts w:ascii="Arial" w:hAnsi="Arial" w:cs="Arial"/>
+                <w:lang w:val="pt-BR"/>
+              </w:rPr>
+            </w:pPr>
+            <w:r>
+              <w:rPr>
+                <w:rFonts w:ascii="Arial" w:hAnsi="Arial" w:cs="Arial"/>
+                <w:lang w:val="pt-BR"/>
+              </w:rPr>
+              <w:t>Nome do produto</w:t>
+            </w:r>
+          </w:p>
+        </w:tc>
+        <w:tc>
+          <w:tcPr>
+            <w:tcW w:w="2528" w:type="dxa"/>
+          </w:tcPr>
+          <w:p>
+            <w:pPr>
+              <w:pStyle w:val="Corpodetexto"/>
+              <w:ind w:left="0"/>
+              <w:rPr>
+                <w:rFonts w:ascii="Arial" w:hAnsi="Arial" w:cs="Arial"/>
+                <w:lang w:val="pt-BR"/>
+              </w:rPr>
+            </w:pPr>
+            <w:r>
+              <w:rPr>
+                <w:rFonts w:ascii="Arial" w:hAnsi="Arial" w:cs="Arial"/>
+                <w:lang w:val="pt-BR"/>
+              </w:rPr>
+              <w:t>Opcional</w:t>
+            </w:r>
+          </w:p>
+        </w:tc>
+      </w:tr>
+      <w:tr>
+        <w:tc>
+          <w:tcPr>
+            <w:tcW w:w="2528" w:type="dxa"/>
+          </w:tcPr>
+          <w:p>
+            <w:pPr>
+              <w:pStyle w:val="Corpodetexto"/>
+              <w:ind w:left="0"/>
+              <w:rPr>
+                <w:rFonts w:ascii="Arial" w:hAnsi="Arial" w:cs="Arial"/>
+                <w:lang w:val="pt-BR"/>
+              </w:rPr>
+            </w:pPr>
+            <w:r>
+              <w:rPr>
+                <w:rFonts w:ascii="Arial" w:hAnsi="Arial" w:cs="Arial"/>
+                <w:lang w:val="pt-BR"/>
+              </w:rPr>
+              <w:lastRenderedPageBreak/>
+              <w:t>Marca</w:t>
+            </w:r>
+            <w:r>
+              <w:rPr>
+                <w:rFonts w:ascii="Arial" w:hAnsi="Arial" w:cs="Arial"/>
+                <w:lang w:val="pt-BR"/>
+              </w:rPr>
+              <w:t xml:space="preserve"> do produto</w:t>
+            </w:r>
+          </w:p>
+        </w:tc>
+        <w:tc>
+          <w:tcPr>
+            <w:tcW w:w="2528" w:type="dxa"/>
+          </w:tcPr>
+          <w:p>
+            <w:pPr>
+              <w:pStyle w:val="Corpodetexto"/>
+              <w:ind w:left="0"/>
+              <w:rPr>
+                <w:rFonts w:ascii="Arial" w:hAnsi="Arial" w:cs="Arial"/>
+                <w:lang w:val="pt-BR"/>
+              </w:rPr>
+            </w:pPr>
+            <w:r>
+              <w:rPr>
+                <w:rFonts w:ascii="Arial" w:hAnsi="Arial" w:cs="Arial"/>
+                <w:lang w:val="pt-BR"/>
+              </w:rPr>
+              <w:t>Alfanumérico</w:t>
+            </w:r>
+          </w:p>
+        </w:tc>
+        <w:tc>
+          <w:tcPr>
+            <w:tcW w:w="2528" w:type="dxa"/>
+          </w:tcPr>
+          <w:p>
+            <w:pPr>
+              <w:pStyle w:val="Corpodetexto"/>
+              <w:ind w:left="0"/>
+              <w:rPr>
+                <w:rFonts w:ascii="Arial" w:hAnsi="Arial" w:cs="Arial"/>
+                <w:lang w:val="pt-BR"/>
+              </w:rPr>
+            </w:pPr>
+            <w:r>
+              <w:rPr>
+                <w:rFonts w:ascii="Arial" w:hAnsi="Arial" w:cs="Arial"/>
+                <w:lang w:val="pt-BR"/>
+              </w:rPr>
+              <w:t>Marca do produto</w:t>
+            </w:r>
+          </w:p>
+        </w:tc>
+        <w:tc>
+          <w:tcPr>
+            <w:tcW w:w="2528" w:type="dxa"/>
+          </w:tcPr>
+          <w:p>
+            <w:pPr>
+              <w:pStyle w:val="Corpodetexto"/>
+              <w:ind w:left="0"/>
+              <w:rPr>
+                <w:rFonts w:ascii="Arial" w:hAnsi="Arial" w:cs="Arial"/>
+                <w:lang w:val="pt-BR"/>
+              </w:rPr>
+            </w:pPr>
+            <w:r>
+              <w:rPr>
+                <w:rFonts w:ascii="Arial" w:hAnsi="Arial" w:cs="Arial"/>
+                <w:lang w:val="pt-BR"/>
+              </w:rPr>
+              <w:t>Opcional</w:t>
+            </w:r>
+          </w:p>
+        </w:tc>
+      </w:tr>
+    </w:tbl>
+    <w:p>
+      <w:pPr>
+        <w:pStyle w:val="Corpodetexto"/>
+        <w:ind w:left="0"/>
+        <w:rPr>
+          <w:rFonts w:ascii="Arial" w:hAnsi="Arial" w:cs="Arial"/>
+          <w:lang w:val="pt-BR"/>
+        </w:rPr>
+      </w:pPr>
+    </w:p>
+    <w:p>
+      <w:pPr>
+        <w:pStyle w:val="Ttulo3"/>
+      </w:pPr>
+      <w:r>
+        <w:t>Comandos</w:t>
+      </w:r>
+    </w:p>
+    <w:tbl>
+      <w:tblPr>
+        <w:tblStyle w:val="Tabelacomgrade"/>
+        <w:tblW w:w="0" w:type="auto"/>
+        <w:tblLook w:val="04A0" w:firstRow="1" w:lastRow="0" w:firstColumn="1" w:lastColumn="0" w:noHBand="0" w:noVBand="1"/>
+      </w:tblPr>
+      <w:tblGrid>
+        <w:gridCol w:w="2528"/>
+        <w:gridCol w:w="7503"/>
+      </w:tblGrid>
+      <w:tr>
+        <w:tc>
+          <w:tcPr>
+            <w:tcW w:w="2528" w:type="dxa"/>
+          </w:tcPr>
+          <w:p>
+            <w:pPr>
+              <w:pStyle w:val="Corpodetexto"/>
+              <w:ind w:left="0"/>
+              <w:jc w:val="center"/>
+              <w:rPr>
+                <w:rFonts w:ascii="Arial" w:hAnsi="Arial" w:cs="Arial"/>
+                <w:i/>
+                <w:lang w:val="pt-BR"/>
+              </w:rPr>
+            </w:pPr>
+            <w:r>
+              <w:rPr>
+                <w:rFonts w:ascii="Arial" w:hAnsi="Arial" w:cs="Arial"/>
+                <w:i/>
+                <w:lang w:val="pt-BR"/>
+              </w:rPr>
+              <w:t>Nome</w:t>
+            </w:r>
+          </w:p>
+        </w:tc>
+        <w:tc>
+          <w:tcPr>
+            <w:tcW w:w="7503" w:type="dxa"/>
+          </w:tcPr>
+          <w:p>
+            <w:pPr>
+              <w:pStyle w:val="Corpodetexto"/>
+              <w:ind w:left="0"/>
+              <w:jc w:val="center"/>
+              <w:rPr>
+                <w:rFonts w:ascii="Arial" w:hAnsi="Arial" w:cs="Arial"/>
+                <w:i/>
+                <w:lang w:val="pt-BR"/>
+              </w:rPr>
+            </w:pPr>
+            <w:r>
+              <w:rPr>
+                <w:rFonts w:ascii="Arial" w:hAnsi="Arial" w:cs="Arial"/>
+                <w:i/>
+                <w:lang w:val="pt-BR"/>
+              </w:rPr>
+              <w:t>Ação</w:t>
+            </w:r>
+          </w:p>
+        </w:tc>
+      </w:tr>
+      <w:tr>
+        <w:tc>
+          <w:tcPr>
+            <w:tcW w:w="2528" w:type="dxa"/>
+          </w:tcPr>
+          <w:p>
+            <w:pPr>
+              <w:pStyle w:val="Corpodetexto"/>
+              <w:ind w:left="0"/>
+              <w:rPr>
+                <w:rFonts w:ascii="Arial" w:hAnsi="Arial" w:cs="Arial"/>
+                <w:lang w:val="pt-BR"/>
+              </w:rPr>
+            </w:pPr>
+            <w:r>
+              <w:rPr>
+                <w:rFonts w:ascii="Arial" w:hAnsi="Arial" w:cs="Arial"/>
+                <w:lang w:val="pt-BR"/>
+              </w:rPr>
+              <w:t>Busca</w:t>
+            </w:r>
+          </w:p>
+        </w:tc>
+        <w:tc>
+          <w:tcPr>
+            <w:tcW w:w="7503" w:type="dxa"/>
+          </w:tcPr>
+          <w:p>
+            <w:pPr>
+              <w:pStyle w:val="Corpodetexto"/>
+              <w:ind w:left="0"/>
+              <w:rPr>
+                <w:rFonts w:ascii="Arial" w:hAnsi="Arial" w:cs="Arial"/>
+                <w:lang w:val="pt-BR"/>
+              </w:rPr>
+            </w:pPr>
+            <w:r>
+              <w:rPr>
+                <w:rFonts w:ascii="Arial" w:hAnsi="Arial" w:cs="Arial"/>
+                <w:lang w:val="pt-BR"/>
+              </w:rPr>
+              <w:t>Busca o produto e exibe seus dados na interface I04</w:t>
+            </w:r>
+          </w:p>
+        </w:tc>
+      </w:tr>
+      <w:tr>
+        <w:tc>
+          <w:tcPr>
+            <w:tcW w:w="2528" w:type="dxa"/>
+          </w:tcPr>
+          <w:p>
+            <w:pPr>
+              <w:pStyle w:val="Corpodetexto"/>
+              <w:ind w:left="0"/>
+              <w:rPr>
+                <w:rFonts w:ascii="Arial" w:hAnsi="Arial" w:cs="Arial"/>
+                <w:lang w:val="pt-BR"/>
+              </w:rPr>
+            </w:pPr>
+            <w:r>
+              <w:rPr>
+                <w:rFonts w:ascii="Arial" w:hAnsi="Arial" w:cs="Arial"/>
+                <w:lang w:val="pt-BR"/>
+              </w:rPr>
+              <w:t>Cancelar</w:t>
+            </w:r>
+          </w:p>
+        </w:tc>
+        <w:tc>
+          <w:tcPr>
+            <w:tcW w:w="7503" w:type="dxa"/>
+          </w:tcPr>
+          <w:p>
+            <w:pPr>
+              <w:pStyle w:val="Corpodetexto"/>
+              <w:ind w:left="0"/>
+              <w:rPr>
+                <w:rFonts w:ascii="Arial" w:hAnsi="Arial" w:cs="Arial"/>
+                <w:lang w:val="pt-BR"/>
+              </w:rPr>
+            </w:pPr>
+            <w:r>
+              <w:rPr>
+                <w:rFonts w:ascii="Arial" w:hAnsi="Arial" w:cs="Arial"/>
+                <w:lang w:val="pt-BR"/>
+              </w:rPr>
+              <w:t>Cancela a operação e retorna para a Interface I01</w:t>
+            </w:r>
+          </w:p>
+        </w:tc>
+      </w:tr>
+    </w:tbl>
+    <w:p>
+      <w:pPr>
+        <w:pStyle w:val="Corpodetexto"/>
+        <w:ind w:left="0"/>
+        <w:rPr>
+          <w:rFonts w:ascii="Arial" w:hAnsi="Arial" w:cs="Arial"/>
+          <w:lang w:val="pt-BR"/>
+        </w:rPr>
+      </w:pPr>
+    </w:p>
+    <w:p>
+      <w:pPr>
+        <w:pStyle w:val="Ttulo2"/>
+        <w:tabs>
+          <w:tab w:val="clear" w:pos="6313"/>
+        </w:tabs>
+        <w:ind w:left="426"/>
+        <w:rPr>
+          <w:rFonts w:ascii="Arial" w:hAnsi="Arial" w:cs="Arial"/>
+        </w:rPr>
+      </w:pPr>
+      <w:r>
+        <w:rPr>
+          <w:rFonts w:ascii="Arial" w:hAnsi="Arial" w:cs="Arial"/>
+        </w:rPr>
+        <w:t>Interface I04</w:t>
+      </w:r>
+      <w:r>
+        <w:rPr>
+          <w:rFonts w:ascii="Arial" w:hAnsi="Arial" w:cs="Arial"/>
+        </w:rPr>
+        <w:t xml:space="preserve"> – </w:t>
+      </w:r>
+      <w:r>
+        <w:rPr>
+          <w:rFonts w:ascii="Arial" w:hAnsi="Arial" w:cs="Arial"/>
+        </w:rPr>
+        <w:t>Alteração de produto</w:t>
+      </w:r>
+    </w:p>
+    <w:p>
+      <w:pPr>
+        <w:pStyle w:val="Ttulo3"/>
+      </w:pPr>
+      <w:r>
+        <w:t>Esboço da Interface</w:t>
+      </w:r>
+    </w:p>
+    <w:p>
+      <w:pPr>
+        <w:ind w:left="709"/>
+        <w:rPr>
+          <w:lang w:val="pt-BR"/>
+        </w:rPr>
+      </w:pPr>
+      <w:r>
+        <w:rPr>
+          <w:noProof/>
+          <w:snapToGrid/>
+          <w:lang w:val="pt-BR" w:eastAsia="pt-BR"/>
+        </w:rPr>
+        <w:drawing>
+          <wp:inline distT="0" distB="0" distL="0" distR="0" wp14:anchorId="3CCE1AC7" wp14:editId="6E2A79BA">
+            <wp:extent cx="4203700" cy="1642360"/>
+            <wp:effectExtent l="0" t="0" r="0" b="0"/>
+            <wp:docPr id="7" name="Imagem 7"/>
+            <wp:cNvGraphicFramePr>
+              <a:graphicFrameLocks xmlns:a="http://schemas.openxmlformats.org/drawingml/2006/main" noChangeAspect="1"/>
+            </wp:cNvGraphicFramePr>
+            <a:graphic xmlns:a="http://schemas.openxmlformats.org/drawingml/2006/main">
+              <a:graphicData uri="http://schemas.openxmlformats.org/drawingml/2006/picture">
+                <pic:pic xmlns:pic="http://schemas.openxmlformats.org/drawingml/2006/picture">
+                  <pic:nvPicPr>
+                    <pic:cNvPr id="1" name=""/>
+                    <pic:cNvPicPr/>
+                  </pic:nvPicPr>
+                  <pic:blipFill>
+                    <a:blip r:embed="rId11"/>
+                    <a:stretch>
+                      <a:fillRect/>
+                    </a:stretch>
+                  </pic:blipFill>
+                  <pic:spPr>
+                    <a:xfrm>
+                      <a:off x="0" y="0"/>
+                      <a:ext cx="4216154" cy="1647226"/>
+                    </a:xfrm>
+                    <a:prstGeom prst="rect">
+                      <a:avLst/>
+                    </a:prstGeom>
+                  </pic:spPr>
+                </pic:pic>
+              </a:graphicData>
+            </a:graphic>
+          </wp:inline>
+        </w:drawing>
+      </w:r>
+    </w:p>
+    <w:p>
+      <w:pPr>
+        <w:pStyle w:val="Corpodetexto"/>
+        <w:ind w:left="0"/>
+        <w:rPr>
+          <w:rFonts w:ascii="Arial" w:hAnsi="Arial" w:cs="Arial"/>
+          <w:lang w:val="pt-BR"/>
+        </w:rPr>
+      </w:pPr>
+    </w:p>
+    <w:p>
+      <w:pPr>
+        <w:pStyle w:val="Ttulo3"/>
+      </w:pPr>
+      <w:r>
+        <w:t xml:space="preserve">Campos </w:t>
+      </w:r>
+    </w:p>
+    <w:p>
+      <w:pPr>
+        <w:pStyle w:val="Corpodetexto"/>
+        <w:ind w:left="1440"/>
+        <w:rPr>
+          <w:rFonts w:ascii="Arial" w:hAnsi="Arial" w:cs="Arial"/>
+          <w:lang w:val="pt-BR"/>
+        </w:rPr>
+      </w:pPr>
+      <w:r>
+        <w:rPr>
+          <w:rFonts w:ascii="Arial" w:hAnsi="Arial" w:cs="Arial"/>
+          <w:lang w:val="pt-BR"/>
+        </w:rPr>
+        <w:t>Mesmos campos da interface de cadastramento – interface I02</w:t>
+      </w:r>
+    </w:p>
+    <w:p>
+      <w:pPr>
+        <w:pStyle w:val="Ttulo3"/>
+      </w:pPr>
+      <w:r>
+        <w:t>Comandos</w:t>
+      </w:r>
+    </w:p>
+    <w:tbl>
+      <w:tblPr>
+        <w:tblStyle w:val="Tabelacomgrade"/>
+        <w:tblW w:w="0" w:type="auto"/>
+        <w:tblLook w:val="04A0" w:firstRow="1" w:lastRow="0" w:firstColumn="1" w:lastColumn="0" w:noHBand="0" w:noVBand="1"/>
+      </w:tblPr>
+      <w:tblGrid>
+        <w:gridCol w:w="2528"/>
+        <w:gridCol w:w="7503"/>
+      </w:tblGrid>
+      <w:tr>
+        <w:tc>
+          <w:tcPr>
+            <w:tcW w:w="2528" w:type="dxa"/>
+          </w:tcPr>
+          <w:p>
+            <w:pPr>
+              <w:pStyle w:val="Corpodetexto"/>
+              <w:ind w:left="0"/>
+              <w:jc w:val="center"/>
+              <w:rPr>
+                <w:rFonts w:ascii="Arial" w:hAnsi="Arial" w:cs="Arial"/>
+                <w:i/>
+                <w:lang w:val="pt-BR"/>
+              </w:rPr>
+            </w:pPr>
+            <w:r>
+              <w:rPr>
+                <w:rFonts w:ascii="Arial" w:hAnsi="Arial" w:cs="Arial"/>
+                <w:i/>
+                <w:lang w:val="pt-BR"/>
+              </w:rPr>
+              <w:t>Nome</w:t>
+            </w:r>
+          </w:p>
+        </w:tc>
+        <w:tc>
+          <w:tcPr>
+            <w:tcW w:w="7503" w:type="dxa"/>
+          </w:tcPr>
+          <w:p>
+            <w:pPr>
+              <w:pStyle w:val="Corpodetexto"/>
+              <w:ind w:left="0"/>
+              <w:jc w:val="center"/>
+              <w:rPr>
+                <w:rFonts w:ascii="Arial" w:hAnsi="Arial" w:cs="Arial"/>
+                <w:i/>
+                <w:lang w:val="pt-BR"/>
+              </w:rPr>
+            </w:pPr>
+            <w:r>
+              <w:rPr>
+                <w:rFonts w:ascii="Arial" w:hAnsi="Arial" w:cs="Arial"/>
+                <w:i/>
+                <w:lang w:val="pt-BR"/>
+              </w:rPr>
+              <w:t>Ação</w:t>
+            </w:r>
+          </w:p>
+        </w:tc>
+      </w:tr>
+      <w:tr>
+        <w:tc>
+          <w:tcPr>
+            <w:tcW w:w="2528" w:type="dxa"/>
+          </w:tcPr>
+          <w:p>
+            <w:pPr>
+              <w:pStyle w:val="Corpodetexto"/>
+              <w:ind w:left="0"/>
+              <w:rPr>
+                <w:rFonts w:ascii="Arial" w:hAnsi="Arial" w:cs="Arial"/>
+                <w:lang w:val="pt-BR"/>
+              </w:rPr>
+            </w:pPr>
+            <w:r>
+              <w:rPr>
+                <w:rFonts w:ascii="Arial" w:hAnsi="Arial" w:cs="Arial"/>
+                <w:lang w:val="pt-BR"/>
+              </w:rPr>
+              <w:t>Alterar</w:t>
+            </w:r>
+          </w:p>
+        </w:tc>
+        <w:tc>
+          <w:tcPr>
+            <w:tcW w:w="7503" w:type="dxa"/>
+          </w:tcPr>
+          <w:p>
+            <w:pPr>
+              <w:pStyle w:val="Corpodetexto"/>
+              <w:ind w:left="0"/>
+              <w:rPr>
+                <w:rFonts w:ascii="Arial" w:hAnsi="Arial" w:cs="Arial"/>
+                <w:lang w:val="pt-BR"/>
+              </w:rPr>
+            </w:pPr>
+            <w:r>
+              <w:rPr>
+                <w:rFonts w:ascii="Arial" w:hAnsi="Arial" w:cs="Arial"/>
+                <w:lang w:val="pt-BR"/>
+              </w:rPr>
+              <w:t>Altera as informações do produto e exibe mensagem de sucesso da operação.</w:t>
+            </w:r>
+          </w:p>
+        </w:tc>
+      </w:tr>
+      <w:tr>
+        <w:tc>
+          <w:tcPr>
+            <w:tcW w:w="2528" w:type="dxa"/>
+          </w:tcPr>
+          <w:p>
+            <w:pPr>
+              <w:pStyle w:val="Corpodetexto"/>
+              <w:ind w:left="0"/>
+              <w:rPr>
+                <w:rFonts w:ascii="Arial" w:hAnsi="Arial" w:cs="Arial"/>
+                <w:lang w:val="pt-BR"/>
+              </w:rPr>
+            </w:pPr>
+            <w:r>
+              <w:rPr>
+                <w:rFonts w:ascii="Arial" w:hAnsi="Arial" w:cs="Arial"/>
+                <w:lang w:val="pt-BR"/>
+              </w:rPr>
+              <w:t>Cancelar</w:t>
+            </w:r>
+          </w:p>
+        </w:tc>
+        <w:tc>
+          <w:tcPr>
+            <w:tcW w:w="7503" w:type="dxa"/>
+          </w:tcPr>
+          <w:p>
+            <w:pPr>
+              <w:pStyle w:val="Corpodetexto"/>
+              <w:ind w:left="0"/>
+              <w:rPr>
+                <w:rFonts w:ascii="Arial" w:hAnsi="Arial" w:cs="Arial"/>
+                <w:lang w:val="pt-BR"/>
+              </w:rPr>
+            </w:pPr>
+            <w:r>
+              <w:rPr>
+                <w:rFonts w:ascii="Arial" w:hAnsi="Arial" w:cs="Arial"/>
+                <w:lang w:val="pt-BR"/>
+              </w:rPr>
+              <w:t>Cancela a operação e retorna para a Interface I01</w:t>
+            </w:r>
+          </w:p>
+        </w:tc>
+      </w:tr>
+    </w:tbl>
+    <w:p>
+      <w:pPr>
+        <w:pStyle w:val="Corpodetexto"/>
+        <w:ind w:left="0"/>
+        <w:rPr>
+          <w:rFonts w:ascii="Arial" w:hAnsi="Arial" w:cs="Arial"/>
+          <w:lang w:val="pt-BR"/>
+        </w:rPr>
+      </w:pPr>
+    </w:p>
+    <w:p>
+      <w:pPr>
+        <w:pStyle w:val="Ttulo2"/>
+        <w:tabs>
+          <w:tab w:val="clear" w:pos="6313"/>
+        </w:tabs>
+        <w:ind w:left="426"/>
+        <w:rPr>
+          <w:rFonts w:ascii="Arial" w:hAnsi="Arial" w:cs="Arial"/>
+        </w:rPr>
+      </w:pPr>
+      <w:r>
+        <w:rPr>
+          <w:rFonts w:ascii="Arial" w:hAnsi="Arial" w:cs="Arial"/>
+        </w:rPr>
+        <w:t>Interface I0</w:t>
+      </w:r>
+      <w:r>
+        <w:rPr>
+          <w:rFonts w:ascii="Arial" w:hAnsi="Arial" w:cs="Arial"/>
+        </w:rPr>
+        <w:t>5</w:t>
+      </w:r>
+      <w:r>
+        <w:rPr>
+          <w:rFonts w:ascii="Arial" w:hAnsi="Arial" w:cs="Arial"/>
+        </w:rPr>
+        <w:t xml:space="preserve"> – </w:t>
+      </w:r>
+      <w:r>
+        <w:rPr>
+          <w:rFonts w:ascii="Arial" w:hAnsi="Arial" w:cs="Arial"/>
+        </w:rPr>
+        <w:t>Busca de produto para exclusão</w:t>
+      </w:r>
+    </w:p>
+    <w:p>
+      <w:pPr>
+        <w:pStyle w:val="Ttulo3"/>
+      </w:pPr>
+      <w:r>
+        <w:t>Esboço da Interface</w:t>
+      </w:r>
+    </w:p>
+    <w:p>
+      <w:pPr>
+        <w:ind w:left="709"/>
+        <w:rPr>
+          <w:lang w:val="pt-BR"/>
+        </w:rPr>
+      </w:pPr>
+      <w:r>
+        <w:rPr>
+          <w:noProof/>
+          <w:snapToGrid/>
+          <w:lang w:val="pt-BR" w:eastAsia="pt-BR"/>
+        </w:rPr>
+        <w:drawing>
+          <wp:inline distT="0" distB="0" distL="0" distR="0" wp14:anchorId="08A3401E" wp14:editId="0A64D35F">
+            <wp:extent cx="4013200" cy="793655"/>
+            <wp:effectExtent l="0" t="0" r="0" b="0"/>
+            <wp:docPr id="9" name="Imagem 9"/>
+            <wp:cNvGraphicFramePr>
+              <a:graphicFrameLocks xmlns:a="http://schemas.openxmlformats.org/drawingml/2006/main" noChangeAspect="1"/>
+            </wp:cNvGraphicFramePr>
+            <a:graphic xmlns:a="http://schemas.openxmlformats.org/drawingml/2006/main">
+              <a:graphicData uri="http://schemas.openxmlformats.org/drawingml/2006/picture">
+                <pic:pic xmlns:pic="http://schemas.openxmlformats.org/drawingml/2006/picture">
+                  <pic:nvPicPr>
+                    <pic:cNvPr id="1" name=""/>
+                    <pic:cNvPicPr/>
+                  </pic:nvPicPr>
+                  <pic:blipFill>
+                    <a:blip r:embed="rId12"/>
+                    <a:stretch>
+                      <a:fillRect/>
+                    </a:stretch>
+                  </pic:blipFill>
+                  <pic:spPr>
+                    <a:xfrm>
+                      <a:off x="0" y="0"/>
+                      <a:ext cx="4061007" cy="803109"/>
+                    </a:xfrm>
+                    <a:prstGeom prst="rect">
+                      <a:avLst/>
+                    </a:prstGeom>
+                  </pic:spPr>
+                </pic:pic>
+              </a:graphicData>
+            </a:graphic>
+          </wp:inline>
+        </w:drawing>
+      </w:r>
+    </w:p>
+    <w:p>
+      <w:pPr>
+        <w:pStyle w:val="Corpodetexto"/>
+        <w:ind w:left="0"/>
+        <w:rPr>
+          <w:rFonts w:ascii="Arial" w:hAnsi="Arial" w:cs="Arial"/>
+          <w:lang w:val="pt-BR"/>
+        </w:rPr>
+      </w:pPr>
+    </w:p>
+    <w:p>
+      <w:pPr>
+        <w:pStyle w:val="Ttulo3"/>
+      </w:pPr>
+      <w:r>
+        <w:t xml:space="preserve">Campos </w:t>
+      </w:r>
+    </w:p>
+    <w:p>
+      <w:pPr>
+        <w:pStyle w:val="Corpodetexto"/>
+        <w:ind w:left="1440"/>
+        <w:rPr>
+          <w:rFonts w:ascii="Arial" w:hAnsi="Arial" w:cs="Arial"/>
+          <w:lang w:val="pt-BR"/>
+        </w:rPr>
+      </w:pPr>
+      <w:r>
+        <w:rPr>
+          <w:rFonts w:ascii="Arial" w:hAnsi="Arial" w:cs="Arial"/>
+          <w:lang w:val="pt-BR"/>
+        </w:rPr>
+        <w:t>Código do produto – obrigatório.</w:t>
+      </w:r>
+    </w:p>
+    <w:p>
+      <w:pPr>
+        <w:pStyle w:val="Ttulo3"/>
+      </w:pPr>
+      <w:r>
+        <w:t>Comandos</w:t>
+      </w:r>
+    </w:p>
+    <w:tbl>
+      <w:tblPr>
+        <w:tblStyle w:val="Tabelacomgrade"/>
+        <w:tblW w:w="0" w:type="auto"/>
+        <w:tblLook w:val="04A0" w:firstRow="1" w:lastRow="0" w:firstColumn="1" w:lastColumn="0" w:noHBand="0" w:noVBand="1"/>
+      </w:tblPr>
+      <w:tblGrid>
+        <w:gridCol w:w="2528"/>
+        <w:gridCol w:w="7503"/>
+      </w:tblGrid>
+      <w:tr>
+        <w:tc>
+          <w:tcPr>
+            <w:tcW w:w="2528" w:type="dxa"/>
+          </w:tcPr>
+          <w:p>
+            <w:pPr>
+              <w:pStyle w:val="Corpodetexto"/>
+              <w:ind w:left="0"/>
+              <w:jc w:val="center"/>
+              <w:rPr>
+                <w:rFonts w:ascii="Arial" w:hAnsi="Arial" w:cs="Arial"/>
+                <w:i/>
+                <w:lang w:val="pt-BR"/>
+              </w:rPr>
+            </w:pPr>
+            <w:r>
+              <w:rPr>
+                <w:rFonts w:ascii="Arial" w:hAnsi="Arial" w:cs="Arial"/>
+                <w:i/>
+                <w:lang w:val="pt-BR"/>
+              </w:rPr>
+              <w:t>Nome</w:t>
+            </w:r>
+          </w:p>
+        </w:tc>
+        <w:tc>
+          <w:tcPr>
+            <w:tcW w:w="7503" w:type="dxa"/>
+          </w:tcPr>
+          <w:p>
+            <w:pPr>
+              <w:pStyle w:val="Corpodetexto"/>
+              <w:ind w:left="0"/>
+              <w:jc w:val="center"/>
+              <w:rPr>
+                <w:rFonts w:ascii="Arial" w:hAnsi="Arial" w:cs="Arial"/>
+                <w:i/>
+                <w:lang w:val="pt-BR"/>
+              </w:rPr>
+            </w:pPr>
+            <w:r>
+              <w:rPr>
+                <w:rFonts w:ascii="Arial" w:hAnsi="Arial" w:cs="Arial"/>
+                <w:i/>
+                <w:lang w:val="pt-BR"/>
+              </w:rPr>
+              <w:t>Ação</w:t>
+            </w:r>
+          </w:p>
+        </w:tc>
+      </w:tr>
+      <w:tr>
+        <w:tc>
+          <w:tcPr>
+            <w:tcW w:w="2528" w:type="dxa"/>
+          </w:tcPr>
+          <w:p>
+            <w:pPr>
+              <w:pStyle w:val="Corpodetexto"/>
+              <w:ind w:left="0"/>
+              <w:rPr>
+                <w:rFonts w:ascii="Arial" w:hAnsi="Arial" w:cs="Arial"/>
+                <w:lang w:val="pt-BR"/>
+              </w:rPr>
+            </w:pPr>
+            <w:r>
+              <w:rPr>
+                <w:rFonts w:ascii="Arial" w:hAnsi="Arial" w:cs="Arial"/>
+                <w:lang w:val="pt-BR"/>
+              </w:rPr>
+              <w:lastRenderedPageBreak/>
+              <w:t>Buscar</w:t>
+            </w:r>
+          </w:p>
+        </w:tc>
+        <w:tc>
+          <w:tcPr>
+            <w:tcW w:w="7503" w:type="dxa"/>
+          </w:tcPr>
+          <w:p>
+            <w:pPr>
+              <w:pStyle w:val="Corpodetexto"/>
+              <w:ind w:left="0"/>
+              <w:rPr>
+                <w:rFonts w:ascii="Arial" w:hAnsi="Arial" w:cs="Arial"/>
+                <w:lang w:val="pt-BR"/>
+              </w:rPr>
+            </w:pPr>
+            <w:r>
+              <w:rPr>
+                <w:rFonts w:ascii="Arial" w:hAnsi="Arial" w:cs="Arial"/>
+                <w:lang w:val="pt-BR"/>
+              </w:rPr>
+              <w:t>Busca as informações do produto e exibe na interface I06</w:t>
+            </w:r>
+          </w:p>
+        </w:tc>
+      </w:tr>
+      <w:tr>
+        <w:tc>
+          <w:tcPr>
+            <w:tcW w:w="2528" w:type="dxa"/>
+          </w:tcPr>
+          <w:p>
+            <w:pPr>
+              <w:pStyle w:val="Corpodetexto"/>
+              <w:ind w:left="0"/>
+              <w:rPr>
+                <w:rFonts w:ascii="Arial" w:hAnsi="Arial" w:cs="Arial"/>
+                <w:lang w:val="pt-BR"/>
+              </w:rPr>
+            </w:pPr>
+            <w:r>
+              <w:rPr>
+                <w:rFonts w:ascii="Arial" w:hAnsi="Arial" w:cs="Arial"/>
+                <w:lang w:val="pt-BR"/>
+              </w:rPr>
+              <w:t>Cancelar</w:t>
+            </w:r>
+          </w:p>
+        </w:tc>
+        <w:tc>
+          <w:tcPr>
+            <w:tcW w:w="7503" w:type="dxa"/>
+          </w:tcPr>
+          <w:p>
+            <w:pPr>
+              <w:pStyle w:val="Corpodetexto"/>
+              <w:ind w:left="0"/>
+              <w:rPr>
+                <w:rFonts w:ascii="Arial" w:hAnsi="Arial" w:cs="Arial"/>
+                <w:lang w:val="pt-BR"/>
+              </w:rPr>
+            </w:pPr>
+            <w:r>
+              <w:rPr>
+                <w:rFonts w:ascii="Arial" w:hAnsi="Arial" w:cs="Arial"/>
+                <w:lang w:val="pt-BR"/>
+              </w:rPr>
+              <w:t>Cancela a operação e retorna para a Interface I01</w:t>
+            </w:r>
+          </w:p>
+        </w:tc>
+      </w:tr>
+    </w:tbl>
+    <w:p>
+      <w:pPr>
+        <w:pStyle w:val="Corpodetexto"/>
+        <w:ind w:left="0"/>
+        <w:rPr>
+          <w:rFonts w:ascii="Arial" w:hAnsi="Arial" w:cs="Arial"/>
+          <w:lang w:val="pt-BR"/>
+        </w:rPr>
+      </w:pPr>
+    </w:p>
+    <w:p>
+      <w:pPr>
+        <w:pStyle w:val="Ttulo2"/>
+        <w:tabs>
+          <w:tab w:val="clear" w:pos="6313"/>
+        </w:tabs>
+        <w:ind w:left="426"/>
+        <w:rPr>
+          <w:rFonts w:ascii="Arial" w:hAnsi="Arial" w:cs="Arial"/>
+        </w:rPr>
+      </w:pPr>
+      <w:bookmarkStart w:id="18" w:name="_GoBack"/>
+      <w:r>
+        <w:rPr>
+          <w:rFonts w:ascii="Arial" w:hAnsi="Arial" w:cs="Arial"/>
+        </w:rPr>
+        <w:t>Interface I06</w:t>
+      </w:r>
+      <w:r>
+        <w:rPr>
+          <w:rFonts w:ascii="Arial" w:hAnsi="Arial" w:cs="Arial"/>
+        </w:rPr>
+        <w:t xml:space="preserve"> – </w:t>
+      </w:r>
+      <w:r>
+        <w:rPr>
+          <w:rFonts w:ascii="Arial" w:hAnsi="Arial" w:cs="Arial"/>
+        </w:rPr>
+        <w:t>Exclusão</w:t>
+      </w:r>
+      <w:r>
+        <w:rPr>
+          <w:rFonts w:ascii="Arial" w:hAnsi="Arial" w:cs="Arial"/>
+        </w:rPr>
+        <w:t xml:space="preserve"> de produto</w:t>
+      </w:r>
+    </w:p>
+    <w:bookmarkEnd w:id="18"/>
+    <w:p>
+      <w:pPr>
+        <w:pStyle w:val="Ttulo3"/>
+      </w:pPr>
+      <w:r>
+        <w:t>Esboço da Interface</w:t>
+      </w:r>
+    </w:p>
+    <w:p>
+      <w:pPr>
+        <w:ind w:left="709"/>
+        <w:rPr>
+          <w:lang w:val="pt-BR"/>
+        </w:rPr>
+      </w:pPr>
+      <w:r>
+        <w:rPr>
+          <w:noProof/>
+          <w:snapToGrid/>
+          <w:lang w:val="pt-BR" w:eastAsia="pt-BR"/>
+        </w:rPr>
+        <w:drawing>
+          <wp:inline distT="0" distB="0" distL="0" distR="0" wp14:anchorId="4A69FD55" wp14:editId="03F113D7">
+            <wp:extent cx="3467100" cy="1766995"/>
+            <wp:effectExtent l="0" t="0" r="0" b="0"/>
+            <wp:docPr id="12" name="Imagem 12"/>
+            <wp:cNvGraphicFramePr>
+              <a:graphicFrameLocks xmlns:a="http://schemas.openxmlformats.org/drawingml/2006/main" noChangeAspect="1"/>
+            </wp:cNvGraphicFramePr>
+            <a:graphic xmlns:a="http://schemas.openxmlformats.org/drawingml/2006/main">
+              <a:graphicData uri="http://schemas.openxmlformats.org/drawingml/2006/picture">
+                <pic:pic xmlns:pic="http://schemas.openxmlformats.org/drawingml/2006/picture">
+                  <pic:nvPicPr>
+                    <pic:cNvPr id="1" name=""/>
+                    <pic:cNvPicPr/>
+                  </pic:nvPicPr>
+                  <pic:blipFill>
+                    <a:blip r:embed="rId13"/>
+                    <a:stretch>
+                      <a:fillRect/>
+                    </a:stretch>
+                  </pic:blipFill>
+                  <pic:spPr>
+                    <a:xfrm>
+                      <a:off x="0" y="0"/>
+                      <a:ext cx="3483657" cy="1775433"/>
+                    </a:xfrm>
+                    <a:prstGeom prst="rect">
+                      <a:avLst/>
+                    </a:prstGeom>
+                  </pic:spPr>
+                </pic:pic>
+              </a:graphicData>
+            </a:graphic>
+          </wp:inline>
+        </w:drawing>
+      </w:r>
+    </w:p>
+    <w:p>
+      <w:pPr>
+        <w:pStyle w:val="Corpodetexto"/>
+        <w:ind w:left="0"/>
+        <w:rPr>
+          <w:rFonts w:ascii="Arial" w:hAnsi="Arial" w:cs="Arial"/>
+          <w:lang w:val="pt-BR"/>
+        </w:rPr>
+      </w:pPr>
+    </w:p>
+    <w:p>
+      <w:pPr>
+        <w:pStyle w:val="Ttulo3"/>
+      </w:pPr>
+      <w:r>
+        <w:t xml:space="preserve">Campos </w:t>
+      </w:r>
+    </w:p>
+    <w:p>
+      <w:pPr>
+        <w:pStyle w:val="Corpodetexto"/>
+        <w:ind w:left="1440"/>
+        <w:rPr>
+          <w:rFonts w:ascii="Arial" w:hAnsi="Arial" w:cs="Arial"/>
+          <w:lang w:val="pt-BR"/>
+        </w:rPr>
+      </w:pPr>
+      <w:r>
+        <w:rPr>
+          <w:rFonts w:ascii="Arial" w:hAnsi="Arial" w:cs="Arial"/>
+          <w:lang w:val="pt-BR"/>
+        </w:rPr>
+        <w:t>Mesmos campos da interface de cadastramento – interface I02</w:t>
+      </w:r>
+      <w:r>
+        <w:rPr>
+          <w:rFonts w:ascii="Arial" w:hAnsi="Arial" w:cs="Arial"/>
+          <w:lang w:val="pt-BR"/>
+        </w:rPr>
+        <w:t>, com a edição desabilitada.</w:t>
+      </w:r>
+    </w:p>
+    <w:p>
+      <w:pPr>
+        <w:pStyle w:val="Ttulo3"/>
+      </w:pPr>
+      <w:r>
+        <w:t>Comandos</w:t>
+      </w:r>
+    </w:p>
+    <w:tbl>
+      <w:tblPr>
+        <w:tblStyle w:val="Tabelacomgrade"/>
+        <w:tblW w:w="0" w:type="auto"/>
+        <w:tblLook w:val="04A0" w:firstRow="1" w:lastRow="0" w:firstColumn="1" w:lastColumn="0" w:noHBand="0" w:noVBand="1"/>
+      </w:tblPr>
+      <w:tblGrid>
+        <w:gridCol w:w="2528"/>
+        <w:gridCol w:w="7503"/>
+      </w:tblGrid>
+      <w:tr>
+        <w:tc>
+          <w:tcPr>
+            <w:tcW w:w="2528" w:type="dxa"/>
+          </w:tcPr>
+          <w:p>
+            <w:pPr>
+              <w:pStyle w:val="Corpodetexto"/>
+              <w:ind w:left="0"/>
+              <w:jc w:val="center"/>
+              <w:rPr>
+                <w:rFonts w:ascii="Arial" w:hAnsi="Arial" w:cs="Arial"/>
+                <w:i/>
+                <w:lang w:val="pt-BR"/>
+              </w:rPr>
+            </w:pPr>
+            <w:r>
+              <w:rPr>
+                <w:rFonts w:ascii="Arial" w:hAnsi="Arial" w:cs="Arial"/>
+                <w:i/>
+                <w:lang w:val="pt-BR"/>
+              </w:rPr>
+              <w:t>Nome</w:t>
+            </w:r>
+          </w:p>
+        </w:tc>
+        <w:tc>
+          <w:tcPr>
+            <w:tcW w:w="7503" w:type="dxa"/>
+          </w:tcPr>
+          <w:p>
+            <w:pPr>
+              <w:pStyle w:val="Corpodetexto"/>
+              <w:ind w:left="0"/>
+              <w:jc w:val="center"/>
+              <w:rPr>
+                <w:rFonts w:ascii="Arial" w:hAnsi="Arial" w:cs="Arial"/>
+                <w:i/>
+                <w:lang w:val="pt-BR"/>
+              </w:rPr>
+            </w:pPr>
+            <w:r>
+              <w:rPr>
+                <w:rFonts w:ascii="Arial" w:hAnsi="Arial" w:cs="Arial"/>
+                <w:i/>
+                <w:lang w:val="pt-BR"/>
+              </w:rPr>
+              <w:t>Ação</w:t>
+            </w:r>
+          </w:p>
+        </w:tc>
+      </w:tr>
+      <w:tr>
+        <w:tc>
+          <w:tcPr>
+            <w:tcW w:w="2528" w:type="dxa"/>
+          </w:tcPr>
+          <w:p>
+            <w:pPr>
+              <w:pStyle w:val="Corpodetexto"/>
+              <w:ind w:left="0"/>
+              <w:rPr>
+                <w:rFonts w:ascii="Arial" w:hAnsi="Arial" w:cs="Arial"/>
+                <w:lang w:val="pt-BR"/>
+              </w:rPr>
+            </w:pPr>
+            <w:r>
+              <w:rPr>
+                <w:rFonts w:ascii="Arial" w:hAnsi="Arial" w:cs="Arial"/>
+                <w:lang w:val="pt-BR"/>
+              </w:rPr>
+              <w:t>Confirma Exclusão</w:t>
+            </w:r>
+          </w:p>
+        </w:tc>
+        <w:tc>
+          <w:tcPr>
+            <w:tcW w:w="7503" w:type="dxa"/>
+          </w:tcPr>
+          <w:p>
+            <w:pPr>
+              <w:pStyle w:val="Corpodetexto"/>
+              <w:ind w:left="0"/>
+              <w:rPr>
+                <w:rFonts w:ascii="Arial" w:hAnsi="Arial" w:cs="Arial"/>
+                <w:lang w:val="pt-BR"/>
+              </w:rPr>
+            </w:pPr>
+            <w:r>
+              <w:rPr>
+                <w:rFonts w:ascii="Arial" w:hAnsi="Arial" w:cs="Arial"/>
+                <w:lang w:val="pt-BR"/>
+              </w:rPr>
+              <w:t xml:space="preserve">Exclui </w:t>
+            </w:r>
+            <w:r>
+              <w:rPr>
+                <w:rFonts w:ascii="Arial" w:hAnsi="Arial" w:cs="Arial"/>
+                <w:lang w:val="pt-BR"/>
+              </w:rPr>
+              <w:t>o produto e exibe mensagem de sucesso da operação.</w:t>
+            </w:r>
+          </w:p>
+        </w:tc>
+      </w:tr>
+      <w:tr>
+        <w:tc>
+          <w:tcPr>
+            <w:tcW w:w="2528" w:type="dxa"/>
+          </w:tcPr>
+          <w:p>
+            <w:pPr>
+              <w:pStyle w:val="Corpodetexto"/>
+              <w:ind w:left="0"/>
+              <w:rPr>
+                <w:rFonts w:ascii="Arial" w:hAnsi="Arial" w:cs="Arial"/>
+                <w:lang w:val="pt-BR"/>
+              </w:rPr>
+            </w:pPr>
+            <w:r>
+              <w:rPr>
+                <w:rFonts w:ascii="Arial" w:hAnsi="Arial" w:cs="Arial"/>
+                <w:lang w:val="pt-BR"/>
+              </w:rPr>
+              <w:t>Cancelar</w:t>
+            </w:r>
+          </w:p>
+        </w:tc>
+        <w:tc>
+          <w:tcPr>
+            <w:tcW w:w="7503" w:type="dxa"/>
+          </w:tcPr>
+          <w:p>
+            <w:pPr>
+              <w:pStyle w:val="Corpodetexto"/>
+              <w:ind w:left="0"/>
+              <w:rPr>
+                <w:rFonts w:ascii="Arial" w:hAnsi="Arial" w:cs="Arial"/>
+                <w:lang w:val="pt-BR"/>
+              </w:rPr>
+            </w:pPr>
+            <w:r>
+              <w:rPr>
+                <w:rFonts w:ascii="Arial" w:hAnsi="Arial" w:cs="Arial"/>
+                <w:lang w:val="pt-BR"/>
+              </w:rPr>
+              <w:t>Cancela a operação e retorna para a Interface I01</w:t>
+            </w:r>
+          </w:p>
+        </w:tc>
+      </w:tr>
+    </w:tbl>
+    <w:p>
+      <w:pPr>
+        <w:pStyle w:val="Corpodetexto"/>
+        <w:ind w:left="0"/>
+        <w:rPr>
+          <w:rFonts w:ascii="Arial" w:hAnsi="Arial" w:cs="Arial"/>
+          <w:lang w:val="pt-BR"/>
+        </w:rPr>
+      </w:pPr>
+    </w:p>
+    <w:p>
+      <w:pPr>
+        <w:pStyle w:val="Corpodetexto"/>
+        <w:ind w:left="0"/>
+        <w:rPr>
+          <w:rFonts w:ascii="Arial" w:hAnsi="Arial" w:cs="Arial"/>
+          <w:lang w:val="pt-BR"/>
+        </w:rPr>
+      </w:pPr>
+    </w:p>
+    <w:p>
+      <w:pPr>
         <w:pStyle w:val="Ttulo1"/>
         <w:ind w:left="357" w:hanging="357"/>
         <w:rPr>
@@ -1498,7 +3553,7 @@
           <w:szCs w:val="24"/>
         </w:rPr>
       </w:pPr>
-      <w:bookmarkStart w:id="18" w:name="_Toc350264739"/>
+      <w:bookmarkStart w:id="19" w:name="_Toc350264739"/>
       <w:r>
         <w:rPr>
           <w:rFonts w:cs="Arial"/>
@@ -1506,7 +3561,7 @@
         </w:rPr>
         <w:t>Regras de Negócio Específicas</w:t>
       </w:r>
-      <w:bookmarkEnd w:id="18"/>
+      <w:bookmarkEnd w:id="19"/>
     </w:p>
     <w:p>
       <w:pPr>
@@ -1516,8 +3571,8 @@
           <w:lang w:val="pt-BR"/>
         </w:rPr>
       </w:pPr>
-      <w:bookmarkStart w:id="19" w:name="_RN01_–_Geração"/>
-      <w:bookmarkEnd w:id="19"/>
+      <w:bookmarkStart w:id="20" w:name="_RN01_–_Geração"/>
+      <w:bookmarkEnd w:id="20"/>
       <w:r>
         <w:rPr>
           <w:rFonts w:ascii="Arial" w:hAnsi="Arial" w:cs="Arial"/>
@@ -1545,12 +3600,8 @@
       </w:pPr>
     </w:p>
     <w:sectPr>
-      <w:headerReference w:type="even" r:id="rId11"/>
-      <w:headerReference w:type="default" r:id="rId12"/>
-      <w:footerReference w:type="even" r:id="rId13"/>
-      <w:footerReference w:type="default" r:id="rId14"/>
-      <w:headerReference w:type="first" r:id="rId15"/>
-      <w:footerReference w:type="first" r:id="rId16"/>
+      <w:headerReference w:type="default" r:id="rId14"/>
+      <w:footerReference w:type="default" r:id="rId15"/>
       <w:endnotePr>
         <w:numFmt w:val="decimal"/>
       </w:endnotePr>
@@ -1582,16 +3633,6 @@
 </file>
 
 <file path=word/footer1.xml><?xml version="1.0" encoding="utf-8"?>
-<w:ftr xmlns:wpc="http://schemas.microsoft.com/office/word/2010/wordprocessingCanvas" xmlns:mc="http://schemas.openxmlformats.org/markup-compatibility/2006" xmlns:o="urn:schemas-microsoft-com:office:office" xmlns:r="http://schemas.openxmlformats.org/officeDocument/2006/relationships" xmlns:m="http://schemas.openxmlformats.org/officeDocument/2006/math" xmlns:v="urn:schemas-microsoft-com:vml" xmlns:wp14="http://schemas.microsoft.com/office/word/2010/wordprocessingDrawing" xmlns:wp="http://schemas.openxmlformats.org/drawingml/2006/wordprocessingDrawing" xmlns:w10="urn:schemas-microsoft-com:office:word" xmlns:w="http://schemas.openxmlformats.org/wordprocessingml/2006/main" xmlns:w14="http://schemas.microsoft.com/office/word/2010/wordml" xmlns:w15="http://schemas.microsoft.com/office/word/2012/wordml" xmlns:wpg="http://schemas.microsoft.com/office/word/2010/wordprocessingGroup" xmlns:wpi="http://schemas.microsoft.com/office/word/2010/wordprocessingInk" xmlns:wne="http://schemas.microsoft.com/office/word/2006/wordml" xmlns:wps="http://schemas.microsoft.com/office/word/2010/wordprocessingShape" mc:Ignorable="w14 w15 wp14">
-  <w:p>
-    <w:pPr>
-      <w:pStyle w:val="Rodap"/>
-    </w:pPr>
-  </w:p>
-</w:ftr>
-</file>
-
-<file path=word/footer2.xml><?xml version="1.0" encoding="utf-8"?>
 <w:ftr xmlns:wpc="http://schemas.microsoft.com/office/word/2010/wordprocessingCanvas" xmlns:mc="http://schemas.openxmlformats.org/markup-compatibility/2006" xmlns:o="urn:schemas-microsoft-com:office:office" xmlns:r="http://schemas.openxmlformats.org/officeDocument/2006/relationships" xmlns:m="http://schemas.openxmlformats.org/officeDocument/2006/math" xmlns:v="urn:schemas-microsoft-com:vml" xmlns:wp14="http://schemas.microsoft.com/office/word/2010/wordprocessingDrawing" xmlns:wp="http://schemas.openxmlformats.org/drawingml/2006/wordprocessingDrawing" xmlns:w10="urn:schemas-microsoft-com:office:word" xmlns:w="http://schemas.openxmlformats.org/wordprocessingml/2006/main" xmlns:w14="http://schemas.microsoft.com/office/word/2010/wordml" xmlns:w15="http://schemas.microsoft.com/office/word/2012/wordml" xmlns:wpg="http://schemas.microsoft.com/office/word/2010/wordprocessingGroup" xmlns:wpi="http://schemas.microsoft.com/office/word/2010/wordprocessingInk" xmlns:wne="http://schemas.microsoft.com/office/word/2006/wordml" xmlns:wps="http://schemas.microsoft.com/office/word/2010/wordprocessingShape" mc:Ignorable="w14 w15 wp14">
   <w:tbl>
     <w:tblPr>
@@ -1678,8 +3719,16 @@
             <w:rPr>
               <w:lang w:val="pt-BR"/>
             </w:rPr>
-            <w:t>Sistema SobControle</w:t>
+            <w:t xml:space="preserve">Sistema </w:t>
           </w:r>
+          <w:proofErr w:type="spellStart"/>
+          <w:r>
+            <w:rPr>
+              <w:lang w:val="pt-BR"/>
+            </w:rPr>
+            <w:t>SobControle</w:t>
+          </w:r>
+          <w:proofErr w:type="spellEnd"/>
           <w:r>
             <w:rPr>
               <w:lang w:val="pt-BR"/>
@@ -1747,7 +3796,7 @@
               <w:noProof/>
               <w:lang w:val="pt-BR"/>
             </w:rPr>
-            <w:t>1</w:t>
+            <w:t>5</w:t>
           </w:r>
           <w:r>
             <w:rPr>
@@ -1768,16 +3817,6 @@
 </w:ftr>
 </file>
 
-<file path=word/footer3.xml><?xml version="1.0" encoding="utf-8"?>
-<w:ftr xmlns:wpc="http://schemas.microsoft.com/office/word/2010/wordprocessingCanvas" xmlns:mc="http://schemas.openxmlformats.org/markup-compatibility/2006" xmlns:o="urn:schemas-microsoft-com:office:office" xmlns:r="http://schemas.openxmlformats.org/officeDocument/2006/relationships" xmlns:m="http://schemas.openxmlformats.org/officeDocument/2006/math" xmlns:v="urn:schemas-microsoft-com:vml" xmlns:wp14="http://schemas.microsoft.com/office/word/2010/wordprocessingDrawing" xmlns:wp="http://schemas.openxmlformats.org/drawingml/2006/wordprocessingDrawing" xmlns:w10="urn:schemas-microsoft-com:office:word" xmlns:w="http://schemas.openxmlformats.org/wordprocessingml/2006/main" xmlns:w14="http://schemas.microsoft.com/office/word/2010/wordml" xmlns:w15="http://schemas.microsoft.com/office/word/2012/wordml" xmlns:wpg="http://schemas.microsoft.com/office/word/2010/wordprocessingGroup" xmlns:wpi="http://schemas.microsoft.com/office/word/2010/wordprocessingInk" xmlns:wne="http://schemas.microsoft.com/office/word/2006/wordml" xmlns:wps="http://schemas.microsoft.com/office/word/2010/wordprocessingShape" mc:Ignorable="w14 w15 wp14">
-  <w:p>
-    <w:pPr>
-      <w:pStyle w:val="Rodap"/>
-    </w:pPr>
-  </w:p>
-</w:ftr>
-</file>
-
 <file path=word/footnotes.xml><?xml version="1.0" encoding="utf-8"?>
 <w:footnotes xmlns:wpc="http://schemas.microsoft.com/office/word/2010/wordprocessingCanvas" xmlns:mc="http://schemas.openxmlformats.org/markup-compatibility/2006" xmlns:o="urn:schemas-microsoft-com:office:office" xmlns:r="http://schemas.openxmlformats.org/officeDocument/2006/relationships" xmlns:m="http://schemas.openxmlformats.org/officeDocument/2006/math" xmlns:v="urn:schemas-microsoft-com:vml" xmlns:wp14="http://schemas.microsoft.com/office/word/2010/wordprocessingDrawing" xmlns:wp="http://schemas.openxmlformats.org/drawingml/2006/wordprocessingDrawing" xmlns:w10="urn:schemas-microsoft-com:office:word" xmlns:w="http://schemas.openxmlformats.org/wordprocessingml/2006/main" xmlns:w14="http://schemas.microsoft.com/office/word/2010/wordml" xmlns:w15="http://schemas.microsoft.com/office/word/2012/wordml" xmlns:wpg="http://schemas.microsoft.com/office/word/2010/wordprocessingGroup" xmlns:wpi="http://schemas.microsoft.com/office/word/2010/wordprocessingInk" xmlns:wne="http://schemas.microsoft.com/office/word/2006/wordml" xmlns:wps="http://schemas.microsoft.com/office/word/2010/wordprocessingShape" mc:Ignorable="w14 w15 wp14">
   <w:footnote w:type="separator" w:id="-1">
@@ -1798,16 +3837,6 @@
 </file>
 
 <file path=word/header1.xml><?xml version="1.0" encoding="utf-8"?>
-<w:hdr xmlns:wpc="http://schemas.microsoft.com/office/word/2010/wordprocessingCanvas" xmlns:mc="http://schemas.openxmlformats.org/markup-compatibility/2006" xmlns:o="urn:schemas-microsoft-com:office:office" xmlns:r="http://schemas.openxmlformats.org/officeDocument/2006/relationships" xmlns:m="http://schemas.openxmlformats.org/officeDocument/2006/math" xmlns:v="urn:schemas-microsoft-com:vml" xmlns:wp14="http://schemas.microsoft.com/office/word/2010/wordprocessingDrawing" xmlns:wp="http://schemas.openxmlformats.org/drawingml/2006/wordprocessingDrawing" xmlns:w10="urn:schemas-microsoft-com:office:word" xmlns:w="http://schemas.openxmlformats.org/wordprocessingml/2006/main" xmlns:w14="http://schemas.microsoft.com/office/word/2010/wordml" xmlns:w15="http://schemas.microsoft.com/office/word/2012/wordml" xmlns:wpg="http://schemas.microsoft.com/office/word/2010/wordprocessingGroup" xmlns:wpi="http://schemas.microsoft.com/office/word/2010/wordprocessingInk" xmlns:wne="http://schemas.microsoft.com/office/word/2006/wordml" xmlns:wps="http://schemas.microsoft.com/office/word/2010/wordprocessingShape" mc:Ignorable="w14 w15 wp14">
-  <w:p>
-    <w:pPr>
-      <w:pStyle w:val="Cabealho"/>
-    </w:pPr>
-  </w:p>
-</w:hdr>
-</file>
-
-<file path=word/header2.xml><?xml version="1.0" encoding="utf-8"?>
 <w:hdr xmlns:wpc="http://schemas.microsoft.com/office/word/2010/wordprocessingCanvas" xmlns:mc="http://schemas.openxmlformats.org/markup-compatibility/2006" xmlns:o="urn:schemas-microsoft-com:office:office" xmlns:r="http://schemas.openxmlformats.org/officeDocument/2006/relationships" xmlns:m="http://schemas.openxmlformats.org/officeDocument/2006/math" xmlns:v="urn:schemas-microsoft-com:vml" xmlns:wp14="http://schemas.microsoft.com/office/word/2010/wordprocessingDrawing" xmlns:wp="http://schemas.openxmlformats.org/drawingml/2006/wordprocessingDrawing" xmlns:w10="urn:schemas-microsoft-com:office:word" xmlns:w="http://schemas.openxmlformats.org/wordprocessingml/2006/main" xmlns:w14="http://schemas.microsoft.com/office/word/2010/wordml" xmlns:w15="http://schemas.microsoft.com/office/word/2012/wordml" xmlns:wpg="http://schemas.microsoft.com/office/word/2010/wordprocessingGroup" xmlns:wpi="http://schemas.microsoft.com/office/word/2010/wordprocessingInk" xmlns:wne="http://schemas.microsoft.com/office/word/2006/wordml" xmlns:wps="http://schemas.microsoft.com/office/word/2010/wordprocessingShape" mc:Ignorable="w14 w15 wp14">
   <w:tbl>
     <w:tblPr>
@@ -1861,12 +3890,14 @@
             </w:rPr>
             <w:t xml:space="preserve">rojeto </w:t>
           </w:r>
+          <w:proofErr w:type="spellStart"/>
           <w:r>
             <w:rPr>
               <w:lang w:val="pt-BR"/>
             </w:rPr>
             <w:t>PescaPreco</w:t>
           </w:r>
+          <w:proofErr w:type="spellEnd"/>
         </w:p>
       </w:tc>
       <w:tc>
@@ -1922,8 +3953,6 @@
           <w:r>
             <w:t>0</w:t>
           </w:r>
-          <w:bookmarkStart w:id="20" w:name="_GoBack"/>
-          <w:bookmarkEnd w:id="20"/>
         </w:p>
       </w:tc>
     </w:tr>
@@ -1954,7 +3983,19 @@
             <w:rPr>
               <w:lang w:val="pt-BR"/>
             </w:rPr>
-            <w:t>UC02 Manter Cesta de Produtos</w:t>
+            <w:t>UC</w:t>
+          </w:r>
+          <w:r>
+            <w:rPr>
+              <w:lang w:val="pt-BR"/>
+            </w:rPr>
+            <w:t>14</w:t>
+          </w:r>
+          <w:r>
+            <w:rPr>
+              <w:lang w:val="pt-BR"/>
+            </w:rPr>
+            <w:t xml:space="preserve"> Manter Produtos</w:t>
           </w:r>
         </w:p>
       </w:tc>
@@ -1985,22 +4026,21 @@
             <w:t>8</w:t>
           </w:r>
           <w:r>
-            <w:t>/09/2014</w:t>
+            <w:t>/0</w:t>
+          </w:r>
+          <w:r>
+            <w:t>3</w:t>
+          </w:r>
+          <w:r>
+            <w:t>/201</w:t>
+          </w:r>
+          <w:r>
+            <w:t>6</w:t>
           </w:r>
         </w:p>
       </w:tc>
     </w:tr>
   </w:tbl>
-  <w:p>
-    <w:pPr>
-      <w:pStyle w:val="Cabealho"/>
-    </w:pPr>
-  </w:p>
-</w:hdr>
-</file>
-
-<file path=word/header3.xml><?xml version="1.0" encoding="utf-8"?>
-<w:hdr xmlns:wpc="http://schemas.microsoft.com/office/word/2010/wordprocessingCanvas" xmlns:mc="http://schemas.openxmlformats.org/markup-compatibility/2006" xmlns:o="urn:schemas-microsoft-com:office:office" xmlns:r="http://schemas.openxmlformats.org/officeDocument/2006/relationships" xmlns:m="http://schemas.openxmlformats.org/officeDocument/2006/math" xmlns:v="urn:schemas-microsoft-com:vml" xmlns:wp14="http://schemas.microsoft.com/office/word/2010/wordprocessingDrawing" xmlns:wp="http://schemas.openxmlformats.org/drawingml/2006/wordprocessingDrawing" xmlns:w10="urn:schemas-microsoft-com:office:word" xmlns:w="http://schemas.openxmlformats.org/wordprocessingml/2006/main" xmlns:w14="http://schemas.microsoft.com/office/word/2010/wordml" xmlns:w15="http://schemas.microsoft.com/office/word/2012/wordml" xmlns:wpg="http://schemas.microsoft.com/office/word/2010/wordprocessingGroup" xmlns:wpi="http://schemas.microsoft.com/office/word/2010/wordprocessingInk" xmlns:wne="http://schemas.microsoft.com/office/word/2006/wordml" xmlns:wps="http://schemas.microsoft.com/office/word/2010/wordprocessingShape" mc:Ignorable="w14 w15 wp14">
   <w:p>
     <w:pPr>
       <w:pStyle w:val="Cabealho"/>
@@ -2039,9 +4079,9 @@
       <w:lvlJc w:val="left"/>
       <w:pPr>
         <w:tabs>
-          <w:tab w:val="num" w:pos="360"/>
+          <w:tab w:val="num" w:pos="6313"/>
         </w:tabs>
-        <w:ind w:left="0" w:firstLine="0"/>
+        <w:ind w:left="5953" w:firstLine="0"/>
       </w:pPr>
       <w:rPr>
         <w:rFonts w:ascii="Arial" w:hAnsi="Arial" w:hint="default"/>
@@ -2058,9 +4098,9 @@
       <w:lvlJc w:val="left"/>
       <w:pPr>
         <w:tabs>
-          <w:tab w:val="num" w:pos="1429"/>
+          <w:tab w:val="num" w:pos="1003"/>
         </w:tabs>
-        <w:ind w:left="709" w:firstLine="0"/>
+        <w:ind w:left="283" w:firstLine="0"/>
       </w:pPr>
       <w:rPr>
         <w:rFonts w:ascii="Arial" w:hAnsi="Arial" w:hint="default"/>
@@ -2405,6 +4445,99 @@
   </w:num>
   <w:num w:numId="3">
     <w:abstractNumId w:val="1"/>
+  </w:num>
+  <w:num w:numId="4">
+    <w:abstractNumId w:val="0"/>
+  </w:num>
+  <w:num w:numId="5">
+    <w:abstractNumId w:val="0"/>
+    <w:lvlOverride w:ilvl="0">
+      <w:startOverride w:val="1"/>
+    </w:lvlOverride>
+    <w:lvlOverride w:ilvl="1">
+      <w:startOverride w:val="1"/>
+    </w:lvlOverride>
+    <w:lvlOverride w:ilvl="2">
+      <w:startOverride w:val="1"/>
+    </w:lvlOverride>
+    <w:lvlOverride w:ilvl="3">
+      <w:startOverride w:val="1"/>
+    </w:lvlOverride>
+    <w:lvlOverride w:ilvl="4">
+      <w:startOverride w:val="1"/>
+    </w:lvlOverride>
+    <w:lvlOverride w:ilvl="5">
+      <w:startOverride w:val="1"/>
+    </w:lvlOverride>
+    <w:lvlOverride w:ilvl="6">
+      <w:startOverride w:val="1"/>
+    </w:lvlOverride>
+    <w:lvlOverride w:ilvl="7">
+      <w:startOverride w:val="1"/>
+    </w:lvlOverride>
+    <w:lvlOverride w:ilvl="8">
+      <w:startOverride w:val="1"/>
+    </w:lvlOverride>
+  </w:num>
+  <w:num w:numId="6">
+    <w:abstractNumId w:val="0"/>
+  </w:num>
+  <w:num w:numId="7">
+    <w:abstractNumId w:val="0"/>
+    <w:lvlOverride w:ilvl="0">
+      <w:startOverride w:val="1"/>
+    </w:lvlOverride>
+    <w:lvlOverride w:ilvl="1">
+      <w:startOverride w:val="1"/>
+    </w:lvlOverride>
+    <w:lvlOverride w:ilvl="2">
+      <w:startOverride w:val="1"/>
+    </w:lvlOverride>
+    <w:lvlOverride w:ilvl="3">
+      <w:startOverride w:val="1"/>
+    </w:lvlOverride>
+    <w:lvlOverride w:ilvl="4">
+      <w:startOverride w:val="1"/>
+    </w:lvlOverride>
+    <w:lvlOverride w:ilvl="5">
+      <w:startOverride w:val="1"/>
+    </w:lvlOverride>
+    <w:lvlOverride w:ilvl="6">
+      <w:startOverride w:val="1"/>
+    </w:lvlOverride>
+    <w:lvlOverride w:ilvl="7">
+      <w:startOverride w:val="1"/>
+    </w:lvlOverride>
+    <w:lvlOverride w:ilvl="8">
+      <w:startOverride w:val="1"/>
+    </w:lvlOverride>
+  </w:num>
+  <w:num w:numId="8">
+    <w:abstractNumId w:val="0"/>
+  </w:num>
+  <w:num w:numId="9">
+    <w:abstractNumId w:val="0"/>
+  </w:num>
+  <w:num w:numId="10">
+    <w:abstractNumId w:val="0"/>
+  </w:num>
+  <w:num w:numId="11">
+    <w:abstractNumId w:val="0"/>
+  </w:num>
+  <w:num w:numId="12">
+    <w:abstractNumId w:val="0"/>
+  </w:num>
+  <w:num w:numId="13">
+    <w:abstractNumId w:val="0"/>
+  </w:num>
+  <w:num w:numId="14">
+    <w:abstractNumId w:val="0"/>
+  </w:num>
+  <w:num w:numId="15">
+    <w:abstractNumId w:val="0"/>
+  </w:num>
+  <w:num w:numId="16">
+    <w:abstractNumId w:val="0"/>
   </w:num>
   <w:numIdMacAtCleanup w:val="3"/>
 </w:numbering>
@@ -2852,12 +4985,7 @@
       <w:numPr>
         <w:ilvl w:val="2"/>
       </w:numPr>
-      <w:tabs>
-        <w:tab w:val="clear" w:pos="1429"/>
-        <w:tab w:val="num" w:pos="720"/>
-      </w:tabs>
       <w:spacing w:after="120"/>
-      <w:ind w:left="0"/>
       <w:outlineLvl w:val="2"/>
     </w:pPr>
     <w:rPr>
@@ -3841,7 +5969,7 @@
 </file>
 
 <file path=customXml/itemProps1.xml><?xml version="1.0" encoding="utf-8"?>
-<ds:datastoreItem xmlns:ds="http://schemas.openxmlformats.org/officeDocument/2006/customXml" ds:itemID="{46A06839-1BD2-4A63-8CA9-72AECCA7BE10}">
+<ds:datastoreItem xmlns:ds="http://schemas.openxmlformats.org/officeDocument/2006/customXml" ds:itemID="{11530D10-A464-461C-A671-1737251FC391}">
   <ds:schemaRefs>
     <ds:schemaRef ds:uri="http://schemas.openxmlformats.org/officeDocument/2006/bibliography"/>
   </ds:schemaRefs>

</xml_diff>

<commit_message>
Inclusão da tela de lista de produtos
</commit_message>
<xml_diff>
--- a/Requisitos/UC14 - Manter Produtos.docx
+++ b/Requisitos/UC14 - Manter Produtos.docx
@@ -384,19 +384,7 @@
         <w:ind w:left="397"/>
       </w:pPr>
       <w:r>
-        <w:t xml:space="preserve">Caso Administrador escolha </w:t>
-      </w:r>
-      <w:r>
-        <w:t>Alteração</w:t>
-      </w:r>
-      <w:r>
-        <w:t>, aciona fluxo alternativo A0</w:t>
-      </w:r>
-      <w:r>
-        <w:t>2</w:t>
-      </w:r>
-      <w:r>
-        <w:t>.</w:t>
+        <w:t>Caso Administrador escolha Alteração, aciona fluxo alternativo A02.</w:t>
       </w:r>
     </w:p>
     <w:p>
@@ -405,19 +393,7 @@
         <w:ind w:left="397"/>
       </w:pPr>
       <w:r>
-        <w:t xml:space="preserve">Caso Administrador escolha </w:t>
-      </w:r>
-      <w:r>
-        <w:t>Exclusão</w:t>
-      </w:r>
-      <w:r>
-        <w:t>, aciona fluxo alternativo A0</w:t>
-      </w:r>
-      <w:r>
-        <w:t>3</w:t>
-      </w:r>
-      <w:r>
-        <w:t>.</w:t>
+        <w:t>Caso Administrador escolha Exclusão, aciona fluxo alternativo A03.</w:t>
       </w:r>
     </w:p>
     <w:p>
@@ -426,21 +402,10 @@
         <w:ind w:left="397"/>
       </w:pPr>
       <w:r>
-        <w:t xml:space="preserve">Caso Administrador </w:t>
-      </w:r>
-      <w:proofErr w:type="gramStart"/>
-      <w:r>
-        <w:t xml:space="preserve">escolha </w:t>
-      </w:r>
-      <w:r>
-        <w:t>Listar</w:t>
-      </w:r>
-      <w:proofErr w:type="gramEnd"/>
-      <w:r>
-        <w:t>, aciona fluxo alternativo A0</w:t>
-      </w:r>
-      <w:r>
-        <w:t>4</w:t>
+        <w:t xml:space="preserve">Caso Administrador escolha Listar, </w:t>
+      </w:r>
+      <w:r>
+        <w:t>sistema busca os produtos cadastrados e exibe a Interface I07</w:t>
       </w:r>
       <w:r>
         <w:t>.</w:t>
@@ -521,13 +486,8 @@
         <w:ind w:left="1418" w:hanging="1021"/>
       </w:pPr>
       <w:r>
-        <w:t xml:space="preserve">Administrador informa os dados do produto e seleciona a </w:t>
-      </w:r>
-      <w:proofErr w:type="gramStart"/>
-      <w:r>
-        <w:t>opção Cadastrar</w:t>
-      </w:r>
-      <w:proofErr w:type="gramEnd"/>
+        <w:t>Administrador informa os dados do produto e seleciona a opção Cadastrar</w:t>
+      </w:r>
       <w:r>
         <w:t>.</w:t>
       </w:r>
@@ -587,25 +547,7 @@
         <w:rPr>
           <w:rFonts w:ascii="Arial" w:hAnsi="Arial" w:cs="Arial"/>
         </w:rPr>
-        <w:t>Alternativo A0</w:t>
-      </w:r>
-      <w:r>
-        <w:rPr>
-          <w:rFonts w:ascii="Arial" w:hAnsi="Arial" w:cs="Arial"/>
-        </w:rPr>
-        <w:t>2</w:t>
-      </w:r>
-      <w:r>
-        <w:rPr>
-          <w:rFonts w:ascii="Arial" w:hAnsi="Arial" w:cs="Arial"/>
-        </w:rPr>
-        <w:t xml:space="preserve"> – </w:t>
-      </w:r>
-      <w:r>
-        <w:rPr>
-          <w:rFonts w:ascii="Arial" w:hAnsi="Arial" w:cs="Arial"/>
-        </w:rPr>
-        <w:t>Alteração de Produto</w:t>
+        <w:t>Alternativo A02 – Alteração de Produto</w:t>
       </w:r>
     </w:p>
     <w:p>
@@ -614,13 +556,7 @@
         <w:ind w:left="1418" w:hanging="1021"/>
       </w:pPr>
       <w:r>
-        <w:t>Sistema exibe a interface I0</w:t>
-      </w:r>
-      <w:r>
-        <w:t>3</w:t>
-      </w:r>
-      <w:r>
-        <w:t>.</w:t>
+        <w:t>Sistema exibe a interface I03.</w:t>
       </w:r>
     </w:p>
     <w:p>
@@ -632,13 +568,8 @@
         <w:t xml:space="preserve">Administrador </w:t>
       </w:r>
       <w:r>
-        <w:t xml:space="preserve">informa nome e/ou marca do produto que deseja alterar e seleciona a </w:t>
-      </w:r>
-      <w:proofErr w:type="gramStart"/>
-      <w:r>
-        <w:t>opção Buscar</w:t>
-      </w:r>
-      <w:proofErr w:type="gramEnd"/>
+        <w:t>informa nome e/ou marca do produto que deseja alterar e seleciona a opção Buscar</w:t>
+      </w:r>
       <w:r>
         <w:t>.</w:t>
       </w:r>
@@ -670,13 +601,8 @@
         <w:ind w:left="1418" w:hanging="1021"/>
       </w:pPr>
       <w:r>
-        <w:t xml:space="preserve">Administrador altera os dados que deseja e seleciona a </w:t>
-      </w:r>
-      <w:proofErr w:type="gramStart"/>
-      <w:r>
-        <w:t>opção Alterar</w:t>
-      </w:r>
-      <w:proofErr w:type="gramEnd"/>
+        <w:t>Administrador altera os dados que deseja e seleciona a opção Alterar</w:t>
+      </w:r>
       <w:r>
         <w:t>.</w:t>
       </w:r>
@@ -766,13 +692,7 @@
         <w:ind w:left="1418" w:hanging="1021"/>
       </w:pPr>
       <w:r>
-        <w:t>Sistema exibe a interface I0</w:t>
-      </w:r>
-      <w:r>
-        <w:t>5</w:t>
-      </w:r>
-      <w:r>
-        <w:t>.</w:t>
+        <w:t>Sistema exibe a interface I05.</w:t>
       </w:r>
     </w:p>
     <w:p>
@@ -781,27 +701,7 @@
         <w:ind w:left="1418" w:hanging="1021"/>
       </w:pPr>
       <w:r>
-        <w:t xml:space="preserve">Administrador informa </w:t>
-      </w:r>
-      <w:r>
-        <w:t>código</w:t>
-      </w:r>
-      <w:r>
-        <w:t xml:space="preserve"> do produto que deseja </w:t>
-      </w:r>
-      <w:r>
-        <w:t>excluir</w:t>
-      </w:r>
-      <w:r>
-        <w:t xml:space="preserve"> e seleciona a </w:t>
-      </w:r>
-      <w:proofErr w:type="gramStart"/>
-      <w:r>
-        <w:t>opção Buscar</w:t>
-      </w:r>
-      <w:proofErr w:type="gramEnd"/>
-      <w:r>
-        <w:t>.</w:t>
+        <w:t>Administrador informa código do produto que deseja excluir e seleciona a opção Buscar.</w:t>
       </w:r>
     </w:p>
     <w:p>
@@ -813,13 +713,7 @@
         <w:ind w:left="1418" w:hanging="1021"/>
       </w:pPr>
       <w:r>
-        <w:t>Sistema busca o produto com os dados informados e exibe suas informaç</w:t>
-      </w:r>
-      <w:r>
-        <w:t>ões na interface I06</w:t>
-      </w:r>
-      <w:r>
-        <w:t>.</w:t>
+        <w:t>Sistema busca o produto com os dados informados e exibe suas informações na interface I06.</w:t>
       </w:r>
     </w:p>
     <w:p>
@@ -831,19 +725,7 @@
         <w:ind w:left="1418" w:hanging="1021"/>
       </w:pPr>
       <w:r>
-        <w:t>Administrador</w:t>
-      </w:r>
-      <w:r>
-        <w:t xml:space="preserve"> verifica as informações e</w:t>
-      </w:r>
-      <w:r>
-        <w:t xml:space="preserve"> </w:t>
-      </w:r>
-      <w:r>
-        <w:t>confirma a exclusão</w:t>
-      </w:r>
-      <w:r>
-        <w:t>.</w:t>
+        <w:t>Administrador verifica as informações e confirma a exclusão.</w:t>
       </w:r>
     </w:p>
     <w:p>
@@ -856,13 +738,7 @@
         <w:ind w:left="1418" w:hanging="1021"/>
       </w:pPr>
       <w:r>
-        <w:t xml:space="preserve">Sistema </w:t>
-      </w:r>
-      <w:r>
-        <w:t xml:space="preserve">exclui o produto e </w:t>
-      </w:r>
-      <w:r>
-        <w:t>exibe mensagem de sucesso</w:t>
+        <w:t>Sistema exclui o produto e exibe mensagem de sucesso</w:t>
       </w:r>
     </w:p>
     <w:p>
@@ -877,26 +753,6 @@
       <w:r>
         <w:t>Sistema retorna para a interface I01</w:t>
       </w:r>
-    </w:p>
-    <w:p>
-      <w:pPr>
-        <w:pStyle w:val="Recuonormal"/>
-        <w:jc w:val="both"/>
-        <w:rPr>
-          <w:rFonts w:ascii="Arial" w:hAnsi="Arial" w:cs="Arial"/>
-          <w:lang w:val="pt-BR"/>
-        </w:rPr>
-      </w:pPr>
-    </w:p>
-    <w:p>
-      <w:pPr>
-        <w:pStyle w:val="Recuonormal"/>
-        <w:jc w:val="both"/>
-        <w:rPr>
-          <w:rFonts w:ascii="Arial" w:hAnsi="Arial" w:cs="Arial"/>
-          <w:lang w:val="pt-BR"/>
-        </w:rPr>
-      </w:pPr>
     </w:p>
     <w:p>
       <w:pPr>
@@ -2257,14 +2113,7 @@
                 <w:rFonts w:ascii="Arial" w:hAnsi="Arial" w:cs="Arial"/>
                 <w:lang w:val="pt-BR"/>
               </w:rPr>
-              <w:t>Nome</w:t>
-            </w:r>
-            <w:r>
-              <w:rPr>
-                <w:rFonts w:ascii="Arial" w:hAnsi="Arial" w:cs="Arial"/>
-                <w:lang w:val="pt-BR"/>
-              </w:rPr>
-              <w:t xml:space="preserve"> do produto</w:t>
+              <w:t>Nome do produto</w:t>
             </w:r>
           </w:p>
         </w:tc>
@@ -2355,14 +2204,7 @@
                 <w:lang w:val="pt-BR"/>
               </w:rPr>
               <w:lastRenderedPageBreak/>
-              <w:t>Marca</w:t>
-            </w:r>
-            <w:r>
-              <w:rPr>
-                <w:rFonts w:ascii="Arial" w:hAnsi="Arial" w:cs="Arial"/>
-                <w:lang w:val="pt-BR"/>
-              </w:rPr>
-              <w:t xml:space="preserve"> do produto</w:t>
+              <w:t>Marca do produto</w:t>
             </w:r>
           </w:p>
         </w:tc>
@@ -2632,19 +2474,7 @@
         <w:rPr>
           <w:rFonts w:ascii="Arial" w:hAnsi="Arial" w:cs="Arial"/>
         </w:rPr>
-        <w:t>Interface I04</w:t>
-      </w:r>
-      <w:r>
-        <w:rPr>
-          <w:rFonts w:ascii="Arial" w:hAnsi="Arial" w:cs="Arial"/>
-        </w:rPr>
-        <w:t xml:space="preserve"> – </w:t>
-      </w:r>
-      <w:r>
-        <w:rPr>
-          <w:rFonts w:ascii="Arial" w:hAnsi="Arial" w:cs="Arial"/>
-        </w:rPr>
-        <w:t>Alteração de produto</w:t>
+        <w:t>Interface I04 – Alteração de produto</w:t>
       </w:r>
     </w:p>
     <w:p>
@@ -2928,25 +2758,7 @@
         <w:rPr>
           <w:rFonts w:ascii="Arial" w:hAnsi="Arial" w:cs="Arial"/>
         </w:rPr>
-        <w:t>Interface I0</w:t>
-      </w:r>
-      <w:r>
-        <w:rPr>
-          <w:rFonts w:ascii="Arial" w:hAnsi="Arial" w:cs="Arial"/>
-        </w:rPr>
-        <w:t>5</w:t>
-      </w:r>
-      <w:r>
-        <w:rPr>
-          <w:rFonts w:ascii="Arial" w:hAnsi="Arial" w:cs="Arial"/>
-        </w:rPr>
-        <w:t xml:space="preserve"> – </w:t>
-      </w:r>
-      <w:r>
-        <w:rPr>
-          <w:rFonts w:ascii="Arial" w:hAnsi="Arial" w:cs="Arial"/>
-        </w:rPr>
-        <w:t>Busca de produto para exclusão</w:t>
+        <w:t>Interface I05 – Busca de produto para exclusão</w:t>
       </w:r>
     </w:p>
     <w:p>
@@ -2964,6 +2776,7 @@
           <w:lang w:val="pt-BR"/>
         </w:rPr>
       </w:pPr>
+      <w:bookmarkStart w:id="18" w:name="_GoBack"/>
       <w:r>
         <w:rPr>
           <w:noProof/>
@@ -2972,7 +2785,7 @@
         </w:rPr>
         <w:drawing>
           <wp:inline distT="0" distB="0" distL="0" distR="0" wp14:anchorId="08A3401E" wp14:editId="0A64D35F">
-            <wp:extent cx="4013200" cy="793655"/>
+            <wp:extent cx="4924008" cy="973777"/>
             <wp:effectExtent l="0" t="0" r="0" b="0"/>
             <wp:docPr id="9" name="Imagem 9"/>
             <wp:cNvGraphicFramePr>
@@ -2994,7 +2807,7 @@
                   <pic:spPr>
                     <a:xfrm>
                       <a:off x="0" y="0"/>
-                      <a:ext cx="4061007" cy="803109"/>
+                      <a:ext cx="5015325" cy="991836"/>
                     </a:xfrm>
                     <a:prstGeom prst="rect">
                       <a:avLst/>
@@ -3006,6 +2819,7 @@
           </wp:inline>
         </w:drawing>
       </w:r>
+      <w:bookmarkEnd w:id="18"/>
     </w:p>
     <w:p>
       <w:pPr>
@@ -3047,6 +2861,7 @@
         <w:pStyle w:val="Ttulo3"/>
       </w:pPr>
       <w:r>
+        <w:lastRenderedPageBreak/>
         <w:t>Comandos</w:t>
       </w:r>
     </w:p>
@@ -3131,7 +2946,6 @@
                 <w:rFonts w:ascii="Arial" w:hAnsi="Arial" w:cs="Arial"/>
                 <w:lang w:val="pt-BR"/>
               </w:rPr>
-              <w:lastRenderedPageBreak/>
               <w:t>Buscar</w:t>
             </w:r>
           </w:p>
@@ -3227,33 +3041,13 @@
           <w:rFonts w:ascii="Arial" w:hAnsi="Arial" w:cs="Arial"/>
         </w:rPr>
       </w:pPr>
-      <w:bookmarkStart w:id="18" w:name="_GoBack"/>
-      <w:r>
-        <w:rPr>
-          <w:rFonts w:ascii="Arial" w:hAnsi="Arial" w:cs="Arial"/>
-        </w:rPr>
-        <w:t>Interface I06</w:t>
-      </w:r>
-      <w:r>
-        <w:rPr>
-          <w:rFonts w:ascii="Arial" w:hAnsi="Arial" w:cs="Arial"/>
-        </w:rPr>
-        <w:t xml:space="preserve"> – </w:t>
-      </w:r>
-      <w:r>
-        <w:rPr>
-          <w:rFonts w:ascii="Arial" w:hAnsi="Arial" w:cs="Arial"/>
-        </w:rPr>
-        <w:t>Exclusão</w:t>
-      </w:r>
-      <w:r>
-        <w:rPr>
-          <w:rFonts w:ascii="Arial" w:hAnsi="Arial" w:cs="Arial"/>
-        </w:rPr>
-        <w:t xml:space="preserve"> de produto</w:t>
-      </w:r>
-    </w:p>
-    <w:bookmarkEnd w:id="18"/>
+      <w:r>
+        <w:rPr>
+          <w:rFonts w:ascii="Arial" w:hAnsi="Arial" w:cs="Arial"/>
+        </w:rPr>
+        <w:t>Interface I06 – Exclusão de produto</w:t>
+      </w:r>
+    </w:p>
     <w:p>
       <w:pPr>
         <w:pStyle w:val="Ttulo3"/>
@@ -3536,6 +3330,676 @@
     </w:p>
     <w:p>
       <w:pPr>
+        <w:pStyle w:val="Ttulo2"/>
+        <w:tabs>
+          <w:tab w:val="clear" w:pos="6313"/>
+        </w:tabs>
+        <w:ind w:left="426"/>
+        <w:rPr>
+          <w:rFonts w:ascii="Arial" w:hAnsi="Arial" w:cs="Arial"/>
+        </w:rPr>
+      </w:pPr>
+      <w:r>
+        <w:rPr>
+          <w:rFonts w:ascii="Arial" w:hAnsi="Arial" w:cs="Arial"/>
+        </w:rPr>
+        <w:t>Interface I0</w:t>
+      </w:r>
+      <w:r>
+        <w:rPr>
+          <w:rFonts w:ascii="Arial" w:hAnsi="Arial" w:cs="Arial"/>
+        </w:rPr>
+        <w:t>7</w:t>
+      </w:r>
+      <w:r>
+        <w:rPr>
+          <w:rFonts w:ascii="Arial" w:hAnsi="Arial" w:cs="Arial"/>
+        </w:rPr>
+        <w:t xml:space="preserve"> – </w:t>
+      </w:r>
+      <w:r>
+        <w:rPr>
+          <w:rFonts w:ascii="Arial" w:hAnsi="Arial" w:cs="Arial"/>
+        </w:rPr>
+        <w:t>Listar produtos</w:t>
+      </w:r>
+    </w:p>
+    <w:p>
+      <w:pPr>
+        <w:pStyle w:val="Ttulo3"/>
+      </w:pPr>
+      <w:r>
+        <w:t>Esboço da Interface</w:t>
+      </w:r>
+    </w:p>
+    <w:p>
+      <w:pPr>
+        <w:pStyle w:val="Corpodetexto"/>
+        <w:ind w:left="851"/>
+        <w:rPr>
+          <w:rFonts w:ascii="Arial" w:hAnsi="Arial" w:cs="Arial"/>
+          <w:lang w:val="pt-BR"/>
+        </w:rPr>
+      </w:pPr>
+      <w:r>
+        <w:rPr>
+          <w:noProof/>
+          <w:snapToGrid/>
+          <w:lang w:val="pt-BR" w:eastAsia="pt-BR"/>
+        </w:rPr>
+        <w:drawing>
+          <wp:inline distT="0" distB="0" distL="0" distR="0" wp14:anchorId="5791C4FC" wp14:editId="4B46A0CD">
+            <wp:extent cx="5746699" cy="1585356"/>
+            <wp:effectExtent l="0" t="0" r="0" b="0"/>
+            <wp:docPr id="2" name="Imagem 2"/>
+            <wp:cNvGraphicFramePr>
+              <a:graphicFrameLocks xmlns:a="http://schemas.openxmlformats.org/drawingml/2006/main" noChangeAspect="1"/>
+            </wp:cNvGraphicFramePr>
+            <a:graphic xmlns:a="http://schemas.openxmlformats.org/drawingml/2006/main">
+              <a:graphicData uri="http://schemas.openxmlformats.org/drawingml/2006/picture">
+                <pic:pic xmlns:pic="http://schemas.openxmlformats.org/drawingml/2006/picture">
+                  <pic:nvPicPr>
+                    <pic:cNvPr id="1" name=""/>
+                    <pic:cNvPicPr/>
+                  </pic:nvPicPr>
+                  <pic:blipFill>
+                    <a:blip r:embed="rId14"/>
+                    <a:stretch>
+                      <a:fillRect/>
+                    </a:stretch>
+                  </pic:blipFill>
+                  <pic:spPr>
+                    <a:xfrm>
+                      <a:off x="0" y="0"/>
+                      <a:ext cx="5803094" cy="1600914"/>
+                    </a:xfrm>
+                    <a:prstGeom prst="rect">
+                      <a:avLst/>
+                    </a:prstGeom>
+                  </pic:spPr>
+                </pic:pic>
+              </a:graphicData>
+            </a:graphic>
+          </wp:inline>
+        </w:drawing>
+      </w:r>
+    </w:p>
+    <w:p>
+      <w:pPr>
+        <w:pStyle w:val="Ttulo3"/>
+      </w:pPr>
+      <w:r>
+        <w:t>Campos</w:t>
+      </w:r>
+    </w:p>
+    <w:tbl>
+      <w:tblPr>
+        <w:tblStyle w:val="Tabelacomgrade"/>
+        <w:tblW w:w="0" w:type="auto"/>
+        <w:tblLook w:val="04A0" w:firstRow="1" w:lastRow="0" w:firstColumn="1" w:lastColumn="0" w:noHBand="0" w:noVBand="1"/>
+      </w:tblPr>
+      <w:tblGrid>
+        <w:gridCol w:w="2528"/>
+        <w:gridCol w:w="2528"/>
+        <w:gridCol w:w="2528"/>
+        <w:gridCol w:w="2528"/>
+      </w:tblGrid>
+      <w:tr>
+        <w:tc>
+          <w:tcPr>
+            <w:tcW w:w="2528" w:type="dxa"/>
+          </w:tcPr>
+          <w:p>
+            <w:pPr>
+              <w:pStyle w:val="Corpodetexto"/>
+              <w:ind w:left="0"/>
+              <w:jc w:val="center"/>
+              <w:rPr>
+                <w:rFonts w:ascii="Arial" w:hAnsi="Arial" w:cs="Arial"/>
+                <w:i/>
+                <w:lang w:val="pt-BR"/>
+              </w:rPr>
+            </w:pPr>
+            <w:r>
+              <w:rPr>
+                <w:rFonts w:ascii="Arial" w:hAnsi="Arial" w:cs="Arial"/>
+                <w:i/>
+                <w:lang w:val="pt-BR"/>
+              </w:rPr>
+              <w:t>Nome</w:t>
+            </w:r>
+          </w:p>
+        </w:tc>
+        <w:tc>
+          <w:tcPr>
+            <w:tcW w:w="2528" w:type="dxa"/>
+          </w:tcPr>
+          <w:p>
+            <w:pPr>
+              <w:pStyle w:val="Corpodetexto"/>
+              <w:ind w:left="0"/>
+              <w:jc w:val="center"/>
+              <w:rPr>
+                <w:rFonts w:ascii="Arial" w:hAnsi="Arial" w:cs="Arial"/>
+                <w:i/>
+                <w:lang w:val="pt-BR"/>
+              </w:rPr>
+            </w:pPr>
+            <w:r>
+              <w:rPr>
+                <w:rFonts w:ascii="Arial" w:hAnsi="Arial" w:cs="Arial"/>
+                <w:i/>
+                <w:lang w:val="pt-BR"/>
+              </w:rPr>
+              <w:t>Tipo</w:t>
+            </w:r>
+          </w:p>
+        </w:tc>
+        <w:tc>
+          <w:tcPr>
+            <w:tcW w:w="2528" w:type="dxa"/>
+          </w:tcPr>
+          <w:p>
+            <w:pPr>
+              <w:pStyle w:val="Corpodetexto"/>
+              <w:ind w:left="0"/>
+              <w:jc w:val="center"/>
+              <w:rPr>
+                <w:rFonts w:ascii="Arial" w:hAnsi="Arial" w:cs="Arial"/>
+                <w:i/>
+                <w:lang w:val="pt-BR"/>
+              </w:rPr>
+            </w:pPr>
+            <w:r>
+              <w:rPr>
+                <w:rFonts w:ascii="Arial" w:hAnsi="Arial" w:cs="Arial"/>
+                <w:i/>
+                <w:lang w:val="pt-BR"/>
+              </w:rPr>
+              <w:t>Valores Válidos</w:t>
+            </w:r>
+          </w:p>
+        </w:tc>
+        <w:tc>
+          <w:tcPr>
+            <w:tcW w:w="2528" w:type="dxa"/>
+          </w:tcPr>
+          <w:p>
+            <w:pPr>
+              <w:pStyle w:val="Corpodetexto"/>
+              <w:ind w:left="0"/>
+              <w:jc w:val="center"/>
+              <w:rPr>
+                <w:rFonts w:ascii="Arial" w:hAnsi="Arial" w:cs="Arial"/>
+                <w:i/>
+                <w:lang w:val="pt-BR"/>
+              </w:rPr>
+            </w:pPr>
+            <w:r>
+              <w:rPr>
+                <w:rFonts w:ascii="Arial" w:hAnsi="Arial" w:cs="Arial"/>
+                <w:i/>
+                <w:lang w:val="pt-BR"/>
+              </w:rPr>
+              <w:t>Observações</w:t>
+            </w:r>
+          </w:p>
+        </w:tc>
+      </w:tr>
+      <w:tr>
+        <w:tc>
+          <w:tcPr>
+            <w:tcW w:w="2528" w:type="dxa"/>
+          </w:tcPr>
+          <w:p>
+            <w:pPr>
+              <w:pStyle w:val="Corpodetexto"/>
+              <w:ind w:left="0"/>
+              <w:rPr>
+                <w:rFonts w:ascii="Arial" w:hAnsi="Arial" w:cs="Arial"/>
+                <w:lang w:val="pt-BR"/>
+              </w:rPr>
+            </w:pPr>
+            <w:r>
+              <w:rPr>
+                <w:rFonts w:ascii="Arial" w:hAnsi="Arial" w:cs="Arial"/>
+                <w:lang w:val="pt-BR"/>
+              </w:rPr>
+              <w:t>Código</w:t>
+            </w:r>
+          </w:p>
+        </w:tc>
+        <w:tc>
+          <w:tcPr>
+            <w:tcW w:w="2528" w:type="dxa"/>
+          </w:tcPr>
+          <w:p>
+            <w:pPr>
+              <w:pStyle w:val="Corpodetexto"/>
+              <w:ind w:left="0"/>
+              <w:rPr>
+                <w:rFonts w:ascii="Arial" w:hAnsi="Arial" w:cs="Arial"/>
+                <w:lang w:val="pt-BR"/>
+              </w:rPr>
+            </w:pPr>
+            <w:r>
+              <w:rPr>
+                <w:rFonts w:ascii="Arial" w:hAnsi="Arial" w:cs="Arial"/>
+                <w:lang w:val="pt-BR"/>
+              </w:rPr>
+              <w:t>Numérico</w:t>
+            </w:r>
+          </w:p>
+        </w:tc>
+        <w:tc>
+          <w:tcPr>
+            <w:tcW w:w="2528" w:type="dxa"/>
+          </w:tcPr>
+          <w:p>
+            <w:pPr>
+              <w:pStyle w:val="Corpodetexto"/>
+              <w:ind w:left="0"/>
+              <w:rPr>
+                <w:rFonts w:ascii="Arial" w:hAnsi="Arial" w:cs="Arial"/>
+                <w:lang w:val="pt-BR"/>
+              </w:rPr>
+            </w:pPr>
+            <w:r>
+              <w:rPr>
+                <w:rFonts w:ascii="Arial" w:hAnsi="Arial" w:cs="Arial"/>
+                <w:lang w:val="pt-BR"/>
+              </w:rPr>
+              <w:t>Código do produto</w:t>
+            </w:r>
+          </w:p>
+        </w:tc>
+        <w:tc>
+          <w:tcPr>
+            <w:tcW w:w="2528" w:type="dxa"/>
+          </w:tcPr>
+          <w:p>
+            <w:pPr>
+              <w:pStyle w:val="Corpodetexto"/>
+              <w:ind w:left="0"/>
+              <w:rPr>
+                <w:rFonts w:ascii="Arial" w:hAnsi="Arial" w:cs="Arial"/>
+                <w:lang w:val="pt-BR"/>
+              </w:rPr>
+            </w:pPr>
+            <w:r>
+              <w:rPr>
+                <w:rFonts w:ascii="Arial" w:hAnsi="Arial" w:cs="Arial"/>
+                <w:lang w:val="pt-BR"/>
+              </w:rPr>
+              <w:t>Já preenchido</w:t>
+            </w:r>
+          </w:p>
+        </w:tc>
+      </w:tr>
+      <w:tr>
+        <w:tc>
+          <w:tcPr>
+            <w:tcW w:w="2528" w:type="dxa"/>
+          </w:tcPr>
+          <w:p>
+            <w:pPr>
+              <w:pStyle w:val="Corpodetexto"/>
+              <w:ind w:left="0"/>
+              <w:rPr>
+                <w:rFonts w:ascii="Arial" w:hAnsi="Arial" w:cs="Arial"/>
+                <w:lang w:val="pt-BR"/>
+              </w:rPr>
+            </w:pPr>
+            <w:r>
+              <w:rPr>
+                <w:rFonts w:ascii="Arial" w:hAnsi="Arial" w:cs="Arial"/>
+                <w:lang w:val="pt-BR"/>
+              </w:rPr>
+              <w:lastRenderedPageBreak/>
+              <w:t>Nome</w:t>
+            </w:r>
+          </w:p>
+        </w:tc>
+        <w:tc>
+          <w:tcPr>
+            <w:tcW w:w="2528" w:type="dxa"/>
+          </w:tcPr>
+          <w:p>
+            <w:pPr>
+              <w:pStyle w:val="Corpodetexto"/>
+              <w:ind w:left="0"/>
+              <w:rPr>
+                <w:rFonts w:ascii="Arial" w:hAnsi="Arial" w:cs="Arial"/>
+                <w:lang w:val="pt-BR"/>
+              </w:rPr>
+            </w:pPr>
+            <w:r>
+              <w:rPr>
+                <w:rFonts w:ascii="Arial" w:hAnsi="Arial" w:cs="Arial"/>
+                <w:lang w:val="pt-BR"/>
+              </w:rPr>
+              <w:t xml:space="preserve">Alfanumérico </w:t>
+            </w:r>
+          </w:p>
+        </w:tc>
+        <w:tc>
+          <w:tcPr>
+            <w:tcW w:w="2528" w:type="dxa"/>
+          </w:tcPr>
+          <w:p>
+            <w:pPr>
+              <w:pStyle w:val="Corpodetexto"/>
+              <w:ind w:left="0"/>
+              <w:rPr>
+                <w:rFonts w:ascii="Arial" w:hAnsi="Arial" w:cs="Arial"/>
+                <w:lang w:val="pt-BR"/>
+              </w:rPr>
+            </w:pPr>
+            <w:r>
+              <w:rPr>
+                <w:rFonts w:ascii="Arial" w:hAnsi="Arial" w:cs="Arial"/>
+                <w:lang w:val="pt-BR"/>
+              </w:rPr>
+              <w:t>Nome do produto</w:t>
+            </w:r>
+          </w:p>
+        </w:tc>
+        <w:tc>
+          <w:tcPr>
+            <w:tcW w:w="2528" w:type="dxa"/>
+          </w:tcPr>
+          <w:p>
+            <w:pPr>
+              <w:pStyle w:val="Corpodetexto"/>
+              <w:ind w:left="0"/>
+              <w:rPr>
+                <w:rFonts w:ascii="Arial" w:hAnsi="Arial" w:cs="Arial"/>
+                <w:lang w:val="pt-BR"/>
+              </w:rPr>
+            </w:pPr>
+            <w:r>
+              <w:rPr>
+                <w:rFonts w:ascii="Arial" w:hAnsi="Arial" w:cs="Arial"/>
+                <w:lang w:val="pt-BR"/>
+              </w:rPr>
+              <w:t>Já preenchido</w:t>
+            </w:r>
+          </w:p>
+        </w:tc>
+      </w:tr>
+      <w:tr>
+        <w:tc>
+          <w:tcPr>
+            <w:tcW w:w="2528" w:type="dxa"/>
+          </w:tcPr>
+          <w:p>
+            <w:pPr>
+              <w:pStyle w:val="Corpodetexto"/>
+              <w:ind w:left="0"/>
+              <w:rPr>
+                <w:rFonts w:ascii="Arial" w:hAnsi="Arial" w:cs="Arial"/>
+                <w:lang w:val="pt-BR"/>
+              </w:rPr>
+            </w:pPr>
+            <w:r>
+              <w:rPr>
+                <w:rFonts w:ascii="Arial" w:hAnsi="Arial" w:cs="Arial"/>
+                <w:lang w:val="pt-BR"/>
+              </w:rPr>
+              <w:t>Marca</w:t>
+            </w:r>
+          </w:p>
+        </w:tc>
+        <w:tc>
+          <w:tcPr>
+            <w:tcW w:w="2528" w:type="dxa"/>
+          </w:tcPr>
+          <w:p>
+            <w:pPr>
+              <w:pStyle w:val="Corpodetexto"/>
+              <w:ind w:left="0"/>
+              <w:rPr>
+                <w:rFonts w:ascii="Arial" w:hAnsi="Arial" w:cs="Arial"/>
+                <w:lang w:val="pt-BR"/>
+              </w:rPr>
+            </w:pPr>
+            <w:r>
+              <w:rPr>
+                <w:rFonts w:ascii="Arial" w:hAnsi="Arial" w:cs="Arial"/>
+                <w:lang w:val="pt-BR"/>
+              </w:rPr>
+              <w:t>Alfanumérico</w:t>
+            </w:r>
+          </w:p>
+        </w:tc>
+        <w:tc>
+          <w:tcPr>
+            <w:tcW w:w="2528" w:type="dxa"/>
+          </w:tcPr>
+          <w:p>
+            <w:pPr>
+              <w:pStyle w:val="Corpodetexto"/>
+              <w:ind w:left="0"/>
+              <w:rPr>
+                <w:rFonts w:ascii="Arial" w:hAnsi="Arial" w:cs="Arial"/>
+                <w:lang w:val="pt-BR"/>
+              </w:rPr>
+            </w:pPr>
+            <w:r>
+              <w:rPr>
+                <w:rFonts w:ascii="Arial" w:hAnsi="Arial" w:cs="Arial"/>
+                <w:lang w:val="pt-BR"/>
+              </w:rPr>
+              <w:t>Marca do produto</w:t>
+            </w:r>
+          </w:p>
+        </w:tc>
+        <w:tc>
+          <w:tcPr>
+            <w:tcW w:w="2528" w:type="dxa"/>
+          </w:tcPr>
+          <w:p>
+            <w:pPr>
+              <w:pStyle w:val="Corpodetexto"/>
+              <w:ind w:left="0"/>
+              <w:rPr>
+                <w:rFonts w:ascii="Arial" w:hAnsi="Arial" w:cs="Arial"/>
+                <w:lang w:val="pt-BR"/>
+              </w:rPr>
+            </w:pPr>
+            <w:r>
+              <w:rPr>
+                <w:rFonts w:ascii="Arial" w:hAnsi="Arial" w:cs="Arial"/>
+                <w:lang w:val="pt-BR"/>
+              </w:rPr>
+              <w:t>Já preenchido</w:t>
+            </w:r>
+          </w:p>
+        </w:tc>
+      </w:tr>
+      <w:tr>
+        <w:tc>
+          <w:tcPr>
+            <w:tcW w:w="2528" w:type="dxa"/>
+          </w:tcPr>
+          <w:p>
+            <w:pPr>
+              <w:pStyle w:val="Corpodetexto"/>
+              <w:ind w:left="0"/>
+              <w:rPr>
+                <w:rFonts w:ascii="Arial" w:hAnsi="Arial" w:cs="Arial"/>
+                <w:lang w:val="pt-BR"/>
+              </w:rPr>
+            </w:pPr>
+            <w:r>
+              <w:rPr>
+                <w:rFonts w:ascii="Arial" w:hAnsi="Arial" w:cs="Arial"/>
+                <w:lang w:val="pt-BR"/>
+              </w:rPr>
+              <w:t>Unidade</w:t>
+            </w:r>
+          </w:p>
+        </w:tc>
+        <w:tc>
+          <w:tcPr>
+            <w:tcW w:w="2528" w:type="dxa"/>
+          </w:tcPr>
+          <w:p>
+            <w:pPr>
+              <w:pStyle w:val="Corpodetexto"/>
+              <w:ind w:left="0"/>
+              <w:rPr>
+                <w:rFonts w:ascii="Arial" w:hAnsi="Arial" w:cs="Arial"/>
+                <w:lang w:val="pt-BR"/>
+              </w:rPr>
+            </w:pPr>
+            <w:r>
+              <w:rPr>
+                <w:rFonts w:ascii="Arial" w:hAnsi="Arial" w:cs="Arial"/>
+                <w:lang w:val="pt-BR"/>
+              </w:rPr>
+              <w:t>Alfanumérico</w:t>
+            </w:r>
+          </w:p>
+        </w:tc>
+        <w:tc>
+          <w:tcPr>
+            <w:tcW w:w="2528" w:type="dxa"/>
+          </w:tcPr>
+          <w:p>
+            <w:pPr>
+              <w:pStyle w:val="Corpodetexto"/>
+              <w:ind w:left="0"/>
+              <w:rPr>
+                <w:rFonts w:ascii="Arial" w:hAnsi="Arial" w:cs="Arial"/>
+                <w:lang w:val="pt-BR"/>
+              </w:rPr>
+            </w:pPr>
+            <w:r>
+              <w:rPr>
+                <w:rFonts w:ascii="Arial" w:hAnsi="Arial" w:cs="Arial"/>
+                <w:lang w:val="pt-BR"/>
+              </w:rPr>
+              <w:t>Unidade de medida do produto</w:t>
+            </w:r>
+          </w:p>
+        </w:tc>
+        <w:tc>
+          <w:tcPr>
+            <w:tcW w:w="2528" w:type="dxa"/>
+          </w:tcPr>
+          <w:p>
+            <w:pPr>
+              <w:pStyle w:val="Corpodetexto"/>
+              <w:ind w:left="0"/>
+              <w:rPr>
+                <w:rFonts w:ascii="Arial" w:hAnsi="Arial" w:cs="Arial"/>
+                <w:lang w:val="pt-BR"/>
+              </w:rPr>
+            </w:pPr>
+            <w:r>
+              <w:rPr>
+                <w:rFonts w:ascii="Arial" w:hAnsi="Arial" w:cs="Arial"/>
+                <w:lang w:val="pt-BR"/>
+              </w:rPr>
+              <w:t>Já preenchido</w:t>
+            </w:r>
+          </w:p>
+        </w:tc>
+      </w:tr>
+      <w:tr>
+        <w:tc>
+          <w:tcPr>
+            <w:tcW w:w="2528" w:type="dxa"/>
+          </w:tcPr>
+          <w:p>
+            <w:pPr>
+              <w:pStyle w:val="Corpodetexto"/>
+              <w:ind w:left="0"/>
+              <w:rPr>
+                <w:rFonts w:ascii="Arial" w:hAnsi="Arial" w:cs="Arial"/>
+                <w:lang w:val="pt-BR"/>
+              </w:rPr>
+            </w:pPr>
+            <w:r>
+              <w:rPr>
+                <w:rFonts w:ascii="Arial" w:hAnsi="Arial" w:cs="Arial"/>
+                <w:lang w:val="pt-BR"/>
+              </w:rPr>
+              <w:t>Cesta padrão?</w:t>
+            </w:r>
+          </w:p>
+        </w:tc>
+        <w:tc>
+          <w:tcPr>
+            <w:tcW w:w="2528" w:type="dxa"/>
+          </w:tcPr>
+          <w:p>
+            <w:pPr>
+              <w:pStyle w:val="Corpodetexto"/>
+              <w:ind w:left="0"/>
+              <w:rPr>
+                <w:rFonts w:ascii="Arial" w:hAnsi="Arial" w:cs="Arial"/>
+                <w:lang w:val="pt-BR"/>
+              </w:rPr>
+            </w:pPr>
+            <w:r>
+              <w:rPr>
+                <w:rFonts w:ascii="Arial" w:hAnsi="Arial" w:cs="Arial"/>
+                <w:lang w:val="pt-BR"/>
+              </w:rPr>
+              <w:t>Sim ou Não</w:t>
+            </w:r>
+          </w:p>
+        </w:tc>
+        <w:tc>
+          <w:tcPr>
+            <w:tcW w:w="2528" w:type="dxa"/>
+          </w:tcPr>
+          <w:p>
+            <w:pPr>
+              <w:pStyle w:val="Corpodetexto"/>
+              <w:ind w:left="0"/>
+              <w:rPr>
+                <w:rFonts w:ascii="Arial" w:hAnsi="Arial" w:cs="Arial"/>
+                <w:lang w:val="pt-BR"/>
+              </w:rPr>
+            </w:pPr>
+            <w:r>
+              <w:rPr>
+                <w:rFonts w:ascii="Arial" w:hAnsi="Arial" w:cs="Arial"/>
+                <w:lang w:val="pt-BR"/>
+              </w:rPr>
+              <w:t>Indica se o produto pertence ou não à cesta padrão</w:t>
+            </w:r>
+          </w:p>
+        </w:tc>
+        <w:tc>
+          <w:tcPr>
+            <w:tcW w:w="2528" w:type="dxa"/>
+          </w:tcPr>
+          <w:p>
+            <w:pPr>
+              <w:pStyle w:val="Corpodetexto"/>
+              <w:ind w:left="0"/>
+              <w:rPr>
+                <w:rFonts w:ascii="Arial" w:hAnsi="Arial" w:cs="Arial"/>
+                <w:lang w:val="pt-BR"/>
+              </w:rPr>
+            </w:pPr>
+            <w:r>
+              <w:rPr>
+                <w:rFonts w:ascii="Arial" w:hAnsi="Arial" w:cs="Arial"/>
+                <w:lang w:val="pt-BR"/>
+              </w:rPr>
+              <w:t>Já preenchido.</w:t>
+            </w:r>
+          </w:p>
+        </w:tc>
+      </w:tr>
+    </w:tbl>
+    <w:p>
+      <w:pPr>
         <w:pStyle w:val="Corpodetexto"/>
         <w:ind w:left="0"/>
         <w:rPr>
@@ -3600,8 +4064,8 @@
       </w:pPr>
     </w:p>
     <w:sectPr>
-      <w:headerReference w:type="default" r:id="rId14"/>
-      <w:footerReference w:type="default" r:id="rId15"/>
+      <w:headerReference w:type="default" r:id="rId15"/>
+      <w:footerReference w:type="default" r:id="rId16"/>
       <w:endnotePr>
         <w:numFmt w:val="decimal"/>
       </w:endnotePr>
@@ -3796,7 +4260,7 @@
               <w:noProof/>
               <w:lang w:val="pt-BR"/>
             </w:rPr>
-            <w:t>5</w:t>
+            <w:t>1</w:t>
           </w:r>
           <w:r>
             <w:rPr>
@@ -3951,7 +4415,7 @@
             <w:fldChar w:fldCharType="end"/>
           </w:r>
           <w:r>
-            <w:t>0</w:t>
+            <w:t>1</w:t>
           </w:r>
         </w:p>
       </w:tc>
@@ -4020,16 +4484,13 @@
             <w:t xml:space="preserve"> </w:t>
           </w:r>
           <w:r>
-            <w:t>0</w:t>
-          </w:r>
-          <w:r>
-            <w:t>8</w:t>
+            <w:t>19</w:t>
           </w:r>
           <w:r>
             <w:t>/0</w:t>
           </w:r>
           <w:r>
-            <w:t>3</w:t>
+            <w:t>4</w:t>
           </w:r>
           <w:r>
             <w:t>/201</w:t>
@@ -4051,7 +4512,7 @@
 
 <file path=word/numbering.xml><?xml version="1.0" encoding="utf-8"?>
 <w:numbering xmlns:wpc="http://schemas.microsoft.com/office/word/2010/wordprocessingCanvas" xmlns:mc="http://schemas.openxmlformats.org/markup-compatibility/2006" xmlns:o="urn:schemas-microsoft-com:office:office" xmlns:r="http://schemas.openxmlformats.org/officeDocument/2006/relationships" xmlns:m="http://schemas.openxmlformats.org/officeDocument/2006/math" xmlns:v="urn:schemas-microsoft-com:vml" xmlns:wp14="http://schemas.microsoft.com/office/word/2010/wordprocessingDrawing" xmlns:wp="http://schemas.openxmlformats.org/drawingml/2006/wordprocessingDrawing" xmlns:w10="urn:schemas-microsoft-com:office:word" xmlns:w="http://schemas.openxmlformats.org/wordprocessingml/2006/main" xmlns:w14="http://schemas.microsoft.com/office/word/2010/wordml" xmlns:w15="http://schemas.microsoft.com/office/word/2012/wordml" xmlns:wpg="http://schemas.microsoft.com/office/word/2010/wordprocessingGroup" xmlns:wpi="http://schemas.microsoft.com/office/word/2010/wordprocessingInk" xmlns:wne="http://schemas.microsoft.com/office/word/2006/wordml" xmlns:wps="http://schemas.microsoft.com/office/word/2010/wordprocessingShape" mc:Ignorable="w14 w15 wp14">
-  <w:abstractNum w:abstractNumId="0" w15:restartNumberingAfterBreak="0">
+  <w:abstractNum w:abstractNumId="0">
     <w:nsid w:val="FFFFFFFB"/>
     <w:multiLevelType w:val="multilevel"/>
     <w:tmpl w:val="39A26EB8"/>
@@ -4206,7 +4667,7 @@
       </w:rPr>
     </w:lvl>
   </w:abstractNum>
-  <w:abstractNum w:abstractNumId="1" w15:restartNumberingAfterBreak="0">
+  <w:abstractNum w:abstractNumId="1">
     <w:nsid w:val="647A5729"/>
     <w:multiLevelType w:val="multilevel"/>
     <w:tmpl w:val="2AA438AE"/>
@@ -4320,7 +4781,7 @@
       </w:pPr>
     </w:lvl>
   </w:abstractNum>
-  <w:abstractNum w:abstractNumId="2" w15:restartNumberingAfterBreak="0">
+  <w:abstractNum w:abstractNumId="2">
     <w:nsid w:val="6E1B5E0A"/>
     <w:multiLevelType w:val="hybridMultilevel"/>
     <w:tmpl w:val="A882304A"/>
@@ -4537,6 +4998,72 @@
     <w:abstractNumId w:val="0"/>
   </w:num>
   <w:num w:numId="16">
+    <w:abstractNumId w:val="0"/>
+  </w:num>
+  <w:num w:numId="17">
+    <w:abstractNumId w:val="0"/>
+    <w:lvlOverride w:ilvl="0">
+      <w:startOverride w:val="1"/>
+    </w:lvlOverride>
+    <w:lvlOverride w:ilvl="1">
+      <w:startOverride w:val="1"/>
+    </w:lvlOverride>
+    <w:lvlOverride w:ilvl="2">
+      <w:startOverride w:val="1"/>
+    </w:lvlOverride>
+    <w:lvlOverride w:ilvl="3">
+      <w:startOverride w:val="1"/>
+    </w:lvlOverride>
+    <w:lvlOverride w:ilvl="4">
+      <w:startOverride w:val="1"/>
+    </w:lvlOverride>
+    <w:lvlOverride w:ilvl="5">
+      <w:startOverride w:val="1"/>
+    </w:lvlOverride>
+    <w:lvlOverride w:ilvl="6">
+      <w:startOverride w:val="1"/>
+    </w:lvlOverride>
+    <w:lvlOverride w:ilvl="7">
+      <w:startOverride w:val="1"/>
+    </w:lvlOverride>
+    <w:lvlOverride w:ilvl="8">
+      <w:startOverride w:val="1"/>
+    </w:lvlOverride>
+  </w:num>
+  <w:num w:numId="18">
+    <w:abstractNumId w:val="0"/>
+  </w:num>
+  <w:num w:numId="19">
+    <w:abstractNumId w:val="0"/>
+    <w:lvlOverride w:ilvl="0">
+      <w:startOverride w:val="1"/>
+    </w:lvlOverride>
+    <w:lvlOverride w:ilvl="1">
+      <w:startOverride w:val="1"/>
+    </w:lvlOverride>
+    <w:lvlOverride w:ilvl="2">
+      <w:startOverride w:val="1"/>
+    </w:lvlOverride>
+    <w:lvlOverride w:ilvl="3">
+      <w:startOverride w:val="1"/>
+    </w:lvlOverride>
+    <w:lvlOverride w:ilvl="4">
+      <w:startOverride w:val="1"/>
+    </w:lvlOverride>
+    <w:lvlOverride w:ilvl="5">
+      <w:startOverride w:val="1"/>
+    </w:lvlOverride>
+    <w:lvlOverride w:ilvl="6">
+      <w:startOverride w:val="1"/>
+    </w:lvlOverride>
+    <w:lvlOverride w:ilvl="7">
+      <w:startOverride w:val="1"/>
+    </w:lvlOverride>
+    <w:lvlOverride w:ilvl="8">
+      <w:startOverride w:val="1"/>
+    </w:lvlOverride>
+  </w:num>
+  <w:num w:numId="20">
     <w:abstractNumId w:val="0"/>
   </w:num>
   <w:numIdMacAtCleanup w:val="3"/>
@@ -5641,6 +6168,7 @@
       <w:spacing w:line="240" w:lineRule="atLeast"/>
     </w:pPr>
     <w:tblPr>
+      <w:tblInd w:w="0" w:type="dxa"/>
       <w:tblBorders>
         <w:top w:val="single" w:sz="4" w:space="0" w:color="auto"/>
         <w:left w:val="single" w:sz="4" w:space="0" w:color="auto"/>
@@ -5649,6 +6177,12 @@
         <w:insideH w:val="single" w:sz="4" w:space="0" w:color="auto"/>
         <w:insideV w:val="single" w:sz="4" w:space="0" w:color="auto"/>
       </w:tblBorders>
+      <w:tblCellMar>
+        <w:top w:w="0" w:type="dxa"/>
+        <w:left w:w="108" w:type="dxa"/>
+        <w:bottom w:w="0" w:type="dxa"/>
+        <w:right w:w="108" w:type="dxa"/>
+      </w:tblCellMar>
     </w:tblPr>
   </w:style>
   <w:style w:type="paragraph" w:styleId="Textodebalo">
@@ -5969,7 +6503,7 @@
 </file>
 
 <file path=customXml/itemProps1.xml><?xml version="1.0" encoding="utf-8"?>
-<ds:datastoreItem xmlns:ds="http://schemas.openxmlformats.org/officeDocument/2006/customXml" ds:itemID="{11530D10-A464-461C-A671-1737251FC391}">
+<ds:datastoreItem xmlns:ds="http://schemas.openxmlformats.org/officeDocument/2006/customXml" ds:itemID="{F8D340B7-5F98-4A9E-84D9-B08AC3DE9627}">
   <ds:schemaRefs>
     <ds:schemaRef ds:uri="http://schemas.openxmlformats.org/officeDocument/2006/bibliography"/>
   </ds:schemaRefs>

</xml_diff>

<commit_message>
Diagrama de Sequencia UC14
</commit_message>
<xml_diff>
--- a/Requisitos/UC14 - Manter Produtos.docx
+++ b/Requisitos/UC14 - Manter Produtos.docx
@@ -112,12 +112,35 @@
         </w:rPr>
         <w:t xml:space="preserve">etivo </w:t>
       </w:r>
+      <w:proofErr w:type="gramStart"/>
       <w:r>
         <w:rPr>
           <w:rFonts w:ascii="Arial" w:hAnsi="Arial" w:cs="Arial"/>
           <w:lang w:val="pt-BR"/>
         </w:rPr>
-        <w:t>cadastrar, alterar, excluir ou listar produtos acompanhados pelo sistema</w:t>
+        <w:t xml:space="preserve">cadastrar, </w:t>
+      </w:r>
+      <w:r>
+        <w:rPr>
+          <w:rFonts w:ascii="Arial" w:hAnsi="Arial" w:cs="Arial"/>
+          <w:lang w:val="pt-BR"/>
+        </w:rPr>
+        <w:t xml:space="preserve"> </w:t>
+      </w:r>
+      <w:r>
+        <w:rPr>
+          <w:rFonts w:ascii="Arial" w:hAnsi="Arial" w:cs="Arial"/>
+          <w:lang w:val="pt-BR"/>
+        </w:rPr>
+        <w:t>alterar</w:t>
+      </w:r>
+      <w:proofErr w:type="gramEnd"/>
+      <w:r>
+        <w:rPr>
+          <w:rFonts w:ascii="Arial" w:hAnsi="Arial" w:cs="Arial"/>
+          <w:lang w:val="pt-BR"/>
+        </w:rPr>
+        <w:t>, excluir ou listar produtos acompanhados pelo sistema</w:t>
       </w:r>
       <w:r>
         <w:rPr>
@@ -467,6 +490,8 @@
         </w:rPr>
         <w:t>Novo produto</w:t>
       </w:r>
+      <w:bookmarkStart w:id="16" w:name="_GoBack"/>
+      <w:bookmarkEnd w:id="16"/>
     </w:p>
     <w:p>
       <w:pPr>
@@ -771,14 +796,14 @@
           <w:rFonts w:cs="Arial"/>
         </w:rPr>
       </w:pPr>
-      <w:bookmarkStart w:id="16" w:name="_Toc350264737"/>
+      <w:bookmarkStart w:id="17" w:name="_Toc350264737"/>
       <w:r>
         <w:rPr>
           <w:rFonts w:cs="Arial"/>
         </w:rPr>
         <w:t>Detalhamento das Interfaces com o Usuário</w:t>
       </w:r>
-      <w:bookmarkEnd w:id="16"/>
+      <w:bookmarkEnd w:id="17"/>
     </w:p>
     <w:p>
       <w:pPr>
@@ -866,8 +891,8 @@
       <w:pPr>
         <w:pStyle w:val="Ttulo3"/>
       </w:pPr>
-      <w:bookmarkStart w:id="17" w:name="_Interface_I01_–"/>
-      <w:bookmarkEnd w:id="17"/>
+      <w:bookmarkStart w:id="18" w:name="_Interface_I01_–"/>
+      <w:bookmarkEnd w:id="18"/>
       <w:r>
         <w:t>Comandos</w:t>
       </w:r>
@@ -2776,7 +2801,6 @@
           <w:lang w:val="pt-BR"/>
         </w:rPr>
       </w:pPr>
-      <w:bookmarkStart w:id="18" w:name="_GoBack"/>
       <w:r>
         <w:rPr>
           <w:noProof/>
@@ -2819,7 +2843,6 @@
           </wp:inline>
         </w:drawing>
       </w:r>
-      <w:bookmarkEnd w:id="18"/>
     </w:p>
     <w:p>
       <w:pPr>
@@ -4260,7 +4283,7 @@
               <w:noProof/>
               <w:lang w:val="pt-BR"/>
             </w:rPr>
-            <w:t>1</w:t>
+            <w:t>3</w:t>
           </w:r>
           <w:r>
             <w:rPr>
@@ -4512,7 +4535,7 @@
 
 <file path=word/numbering.xml><?xml version="1.0" encoding="utf-8"?>
 <w:numbering xmlns:wpc="http://schemas.microsoft.com/office/word/2010/wordprocessingCanvas" xmlns:mc="http://schemas.openxmlformats.org/markup-compatibility/2006" xmlns:o="urn:schemas-microsoft-com:office:office" xmlns:r="http://schemas.openxmlformats.org/officeDocument/2006/relationships" xmlns:m="http://schemas.openxmlformats.org/officeDocument/2006/math" xmlns:v="urn:schemas-microsoft-com:vml" xmlns:wp14="http://schemas.microsoft.com/office/word/2010/wordprocessingDrawing" xmlns:wp="http://schemas.openxmlformats.org/drawingml/2006/wordprocessingDrawing" xmlns:w10="urn:schemas-microsoft-com:office:word" xmlns:w="http://schemas.openxmlformats.org/wordprocessingml/2006/main" xmlns:w14="http://schemas.microsoft.com/office/word/2010/wordml" xmlns:w15="http://schemas.microsoft.com/office/word/2012/wordml" xmlns:wpg="http://schemas.microsoft.com/office/word/2010/wordprocessingGroup" xmlns:wpi="http://schemas.microsoft.com/office/word/2010/wordprocessingInk" xmlns:wne="http://schemas.microsoft.com/office/word/2006/wordml" xmlns:wps="http://schemas.microsoft.com/office/word/2010/wordprocessingShape" mc:Ignorable="w14 w15 wp14">
-  <w:abstractNum w:abstractNumId="0">
+  <w:abstractNum w:abstractNumId="0" w15:restartNumberingAfterBreak="0">
     <w:nsid w:val="FFFFFFFB"/>
     <w:multiLevelType w:val="multilevel"/>
     <w:tmpl w:val="39A26EB8"/>
@@ -4667,7 +4690,7 @@
       </w:rPr>
     </w:lvl>
   </w:abstractNum>
-  <w:abstractNum w:abstractNumId="1">
+  <w:abstractNum w:abstractNumId="1" w15:restartNumberingAfterBreak="0">
     <w:nsid w:val="647A5729"/>
     <w:multiLevelType w:val="multilevel"/>
     <w:tmpl w:val="2AA438AE"/>
@@ -4781,7 +4804,7 @@
       </w:pPr>
     </w:lvl>
   </w:abstractNum>
-  <w:abstractNum w:abstractNumId="2">
+  <w:abstractNum w:abstractNumId="2" w15:restartNumberingAfterBreak="0">
     <w:nsid w:val="6E1B5E0A"/>
     <w:multiLevelType w:val="hybridMultilevel"/>
     <w:tmpl w:val="A882304A"/>
@@ -6168,7 +6191,6 @@
       <w:spacing w:line="240" w:lineRule="atLeast"/>
     </w:pPr>
     <w:tblPr>
-      <w:tblInd w:w="0" w:type="dxa"/>
       <w:tblBorders>
         <w:top w:val="single" w:sz="4" w:space="0" w:color="auto"/>
         <w:left w:val="single" w:sz="4" w:space="0" w:color="auto"/>
@@ -6177,12 +6199,6 @@
         <w:insideH w:val="single" w:sz="4" w:space="0" w:color="auto"/>
         <w:insideV w:val="single" w:sz="4" w:space="0" w:color="auto"/>
       </w:tblBorders>
-      <w:tblCellMar>
-        <w:top w:w="0" w:type="dxa"/>
-        <w:left w:w="108" w:type="dxa"/>
-        <w:bottom w:w="0" w:type="dxa"/>
-        <w:right w:w="108" w:type="dxa"/>
-      </w:tblCellMar>
     </w:tblPr>
   </w:style>
   <w:style w:type="paragraph" w:styleId="Textodebalo">
@@ -6503,7 +6519,7 @@
 </file>
 
 <file path=customXml/itemProps1.xml><?xml version="1.0" encoding="utf-8"?>
-<ds:datastoreItem xmlns:ds="http://schemas.openxmlformats.org/officeDocument/2006/customXml" ds:itemID="{F8D340B7-5F98-4A9E-84D9-B08AC3DE9627}">
+<ds:datastoreItem xmlns:ds="http://schemas.openxmlformats.org/officeDocument/2006/customXml" ds:itemID="{7690875A-BC62-4227-BED4-C1779ED4F0D3}">
   <ds:schemaRefs>
     <ds:schemaRef ds:uri="http://schemas.openxmlformats.org/officeDocument/2006/bibliography"/>
   </ds:schemaRefs>

</xml_diff>

<commit_message>
Construção dos diagramas de sequencia do UC14 e UC06
</commit_message>
<xml_diff>
--- a/Requisitos/UC14 - Manter Produtos.docx
+++ b/Requisitos/UC14 - Manter Produtos.docx
@@ -19,7 +19,6 @@
         </w:rPr>
         <w:t xml:space="preserve">Projeto </w:t>
       </w:r>
-      <w:proofErr w:type="spellStart"/>
       <w:r>
         <w:rPr>
           <w:rFonts w:cs="Arial"/>
@@ -27,7 +26,6 @@
         </w:rPr>
         <w:t>PescaPreco</w:t>
       </w:r>
-      <w:proofErr w:type="spellEnd"/>
     </w:p>
     <w:p>
       <w:pPr>
@@ -112,7 +110,6 @@
         </w:rPr>
         <w:t xml:space="preserve">etivo </w:t>
       </w:r>
-      <w:proofErr w:type="gramStart"/>
       <w:r>
         <w:rPr>
           <w:rFonts w:ascii="Arial" w:hAnsi="Arial" w:cs="Arial"/>
@@ -132,15 +129,7 @@
           <w:rFonts w:ascii="Arial" w:hAnsi="Arial" w:cs="Arial"/>
           <w:lang w:val="pt-BR"/>
         </w:rPr>
-        <w:t>alterar</w:t>
-      </w:r>
-      <w:proofErr w:type="gramEnd"/>
-      <w:r>
-        <w:rPr>
-          <w:rFonts w:ascii="Arial" w:hAnsi="Arial" w:cs="Arial"/>
-          <w:lang w:val="pt-BR"/>
-        </w:rPr>
-        <w:t>, excluir ou listar produtos acompanhados pelo sistema</w:t>
+        <w:t>alterar, excluir ou listar produtos acompanhados pelo sistema</w:t>
       </w:r>
       <w:r>
         <w:rPr>
@@ -490,8 +479,6 @@
         </w:rPr>
         <w:t>Novo produto</w:t>
       </w:r>
-      <w:bookmarkStart w:id="16" w:name="_GoBack"/>
-      <w:bookmarkEnd w:id="16"/>
     </w:p>
     <w:p>
       <w:pPr>
@@ -611,10 +598,56 @@
         <w:t xml:space="preserve">Sistema </w:t>
       </w:r>
       <w:r>
-        <w:t>busca o produto com os dados informados e exibe suas informações na interface I04</w:t>
+        <w:t>busca produto</w:t>
+      </w:r>
+      <w:r>
+        <w:t>s</w:t>
+      </w:r>
+      <w:r>
+        <w:t xml:space="preserve"> </w:t>
+      </w:r>
+      <w:r>
+        <w:t>que correspondam às opções de consulta informadas e</w:t>
+      </w:r>
+      <w:r>
+        <w:t xml:space="preserve"> exibe suas informações na interface I04</w:t>
       </w:r>
       <w:r>
         <w:t>.</w:t>
+      </w:r>
+    </w:p>
+    <w:p>
+      <w:pPr>
+        <w:rPr>
+          <w:lang w:val="pt-BR"/>
+        </w:rPr>
+      </w:pPr>
+      <w:r>
+        <w:rPr>
+          <w:lang w:val="pt-BR"/>
+        </w:rPr>
+        <w:t>Administrador seleciona um dos produtos da lista e escolhe a opção Buscar Produto</w:t>
+      </w:r>
+      <w:bookmarkStart w:id="16" w:name="_GoBack"/>
+      <w:bookmarkEnd w:id="16"/>
+      <w:r>
+        <w:rPr>
+          <w:lang w:val="pt-BR"/>
+        </w:rPr>
+        <w:t>.</w:t>
+      </w:r>
+    </w:p>
+    <w:p>
+      <w:pPr>
+        <w:rPr>
+          <w:lang w:val="pt-BR"/>
+        </w:rPr>
+      </w:pPr>
+      <w:r>
+        <w:rPr>
+          <w:lang w:val="pt-BR"/>
+        </w:rPr>
+        <w:t>Sistema exibe a Interface I05 contendo os dados do produto selecionado.</w:t>
       </w:r>
     </w:p>
     <w:p>
@@ -626,7 +659,11 @@
         <w:ind w:left="1418" w:hanging="1021"/>
       </w:pPr>
       <w:r>
-        <w:t>Administrador altera os dados que deseja e seleciona a opção Alterar</w:t>
+        <w:lastRenderedPageBreak/>
+        <w:t xml:space="preserve">Administrador altera os dados que deseja e seleciona a </w:t>
+      </w:r>
+      <w:r>
+        <w:t>opção Alterar</w:t>
       </w:r>
       <w:r>
         <w:t>.</w:t>
@@ -683,7 +720,6 @@
         <w:rPr>
           <w:rFonts w:ascii="Arial" w:hAnsi="Arial" w:cs="Arial"/>
         </w:rPr>
-        <w:lastRenderedPageBreak/>
         <w:t>Fluxo Alternativo A0</w:t>
       </w:r>
       <w:r>
@@ -1665,7 +1701,6 @@
                 <w:lang w:val="pt-BR"/>
               </w:rPr>
             </w:pPr>
-            <w:proofErr w:type="spellStart"/>
             <w:r>
               <w:rPr>
                 <w:rFonts w:ascii="Arial" w:hAnsi="Arial" w:cs="Arial"/>
@@ -1673,7 +1708,6 @@
               </w:rPr>
               <w:t>Checkbox</w:t>
             </w:r>
-            <w:proofErr w:type="spellEnd"/>
           </w:p>
         </w:tc>
         <w:tc>
@@ -2487,6 +2521,81 @@
     <w:p>
       <w:pPr>
         <w:pStyle w:val="Ttulo2"/>
+        <w:numPr>
+          <w:ilvl w:val="1"/>
+          <w:numId w:val="21"/>
+        </w:numPr>
+        <w:tabs>
+          <w:tab w:val="clear" w:pos="6313"/>
+        </w:tabs>
+        <w:ind w:left="284"/>
+        <w:rPr>
+          <w:rFonts w:ascii="Arial" w:hAnsi="Arial" w:cs="Arial"/>
+        </w:rPr>
+      </w:pPr>
+      <w:r>
+        <w:rPr>
+          <w:rFonts w:ascii="Arial" w:hAnsi="Arial" w:cs="Arial"/>
+        </w:rPr>
+        <w:t>Interface I0</w:t>
+      </w:r>
+      <w:r>
+        <w:rPr>
+          <w:rFonts w:ascii="Arial" w:hAnsi="Arial" w:cs="Arial"/>
+        </w:rPr>
+        <w:t>4</w:t>
+      </w:r>
+      <w:r>
+        <w:rPr>
+          <w:rFonts w:ascii="Arial" w:hAnsi="Arial" w:cs="Arial"/>
+        </w:rPr>
+        <w:t xml:space="preserve"> – </w:t>
+      </w:r>
+      <w:r>
+        <w:rPr>
+          <w:rFonts w:ascii="Arial" w:hAnsi="Arial" w:cs="Arial"/>
+        </w:rPr>
+        <w:t>Resultado da busca de produtos</w:t>
+      </w:r>
+    </w:p>
+    <w:p>
+      <w:pPr>
+        <w:pStyle w:val="Ttulo3"/>
+      </w:pPr>
+      <w:r>
+        <w:t>Esboço da Interface</w:t>
+      </w:r>
+    </w:p>
+    <w:p>
+      <w:pPr>
+        <w:pStyle w:val="Corpodetexto"/>
+        <w:ind w:left="1440"/>
+        <w:rPr>
+          <w:rFonts w:ascii="Arial" w:hAnsi="Arial" w:cs="Arial"/>
+          <w:lang w:val="pt-BR"/>
+        </w:rPr>
+      </w:pPr>
+      <w:r>
+        <w:rPr>
+          <w:rFonts w:ascii="Arial" w:hAnsi="Arial" w:cs="Arial"/>
+          <w:lang w:val="pt-BR"/>
+        </w:rPr>
+        <w:t>A elaborar</w:t>
+      </w:r>
+    </w:p>
+    <w:p>
+      <w:pPr>
+        <w:pStyle w:val="Corpodetexto"/>
+        <w:ind w:left="0"/>
+        <w:rPr>
+          <w:rFonts w:ascii="Arial" w:hAnsi="Arial" w:cs="Arial"/>
+          <w:lang w:val="pt-BR"/>
+        </w:rPr>
+      </w:pPr>
+    </w:p>
+    <w:p>
+      <w:pPr>
+        <w:pStyle w:val="Ttulo2"/>
         <w:tabs>
           <w:tab w:val="clear" w:pos="6313"/>
         </w:tabs>
@@ -2499,7 +2608,19 @@
         <w:rPr>
           <w:rFonts w:ascii="Arial" w:hAnsi="Arial" w:cs="Arial"/>
         </w:rPr>
-        <w:t>Interface I04 – Alteração de produto</w:t>
+        <w:t>Interface I0</w:t>
+      </w:r>
+      <w:r>
+        <w:rPr>
+          <w:rFonts w:ascii="Arial" w:hAnsi="Arial" w:cs="Arial"/>
+        </w:rPr>
+        <w:t>5</w:t>
+      </w:r>
+      <w:r>
+        <w:rPr>
+          <w:rFonts w:ascii="Arial" w:hAnsi="Arial" w:cs="Arial"/>
+        </w:rPr>
+        <w:t xml:space="preserve"> – Alteração de produto</w:t>
       </w:r>
     </w:p>
     <w:p>
@@ -2783,7 +2904,19 @@
         <w:rPr>
           <w:rFonts w:ascii="Arial" w:hAnsi="Arial" w:cs="Arial"/>
         </w:rPr>
-        <w:t>Interface I05 – Busca de produto para exclusão</w:t>
+        <w:t>Interface I0</w:t>
+      </w:r>
+      <w:r>
+        <w:rPr>
+          <w:rFonts w:ascii="Arial" w:hAnsi="Arial" w:cs="Arial"/>
+        </w:rPr>
+        <w:t>6</w:t>
+      </w:r>
+      <w:r>
+        <w:rPr>
+          <w:rFonts w:ascii="Arial" w:hAnsi="Arial" w:cs="Arial"/>
+        </w:rPr>
+        <w:t xml:space="preserve"> – Busca de produto para exclusão</w:t>
       </w:r>
     </w:p>
     <w:p>
@@ -2884,7 +3017,6 @@
         <w:pStyle w:val="Ttulo3"/>
       </w:pPr>
       <w:r>
-        <w:lastRenderedPageBreak/>
         <w:t>Comandos</w:t>
       </w:r>
     </w:p>
@@ -3068,7 +3200,19 @@
         <w:rPr>
           <w:rFonts w:ascii="Arial" w:hAnsi="Arial" w:cs="Arial"/>
         </w:rPr>
-        <w:t>Interface I06 – Exclusão de produto</w:t>
+        <w:t>Interface I0</w:t>
+      </w:r>
+      <w:r>
+        <w:rPr>
+          <w:rFonts w:ascii="Arial" w:hAnsi="Arial" w:cs="Arial"/>
+        </w:rPr>
+        <w:t>7</w:t>
+      </w:r>
+      <w:r>
+        <w:rPr>
+          <w:rFonts w:ascii="Arial" w:hAnsi="Arial" w:cs="Arial"/>
+        </w:rPr>
+        <w:t xml:space="preserve"> – Exclusão de produto</w:t>
       </w:r>
     </w:p>
     <w:p>
@@ -3372,7 +3516,7 @@
         <w:rPr>
           <w:rFonts w:ascii="Arial" w:hAnsi="Arial" w:cs="Arial"/>
         </w:rPr>
-        <w:t>7</w:t>
+        <w:t>8</w:t>
       </w:r>
       <w:r>
         <w:rPr>
@@ -3452,6 +3596,7 @@
         <w:pStyle w:val="Ttulo3"/>
       </w:pPr>
       <w:r>
+        <w:lastRenderedPageBreak/>
         <w:t>Campos</w:t>
       </w:r>
     </w:p>
@@ -3678,7 +3823,6 @@
                 <w:rFonts w:ascii="Arial" w:hAnsi="Arial" w:cs="Arial"/>
                 <w:lang w:val="pt-BR"/>
               </w:rPr>
-              <w:lastRenderedPageBreak/>
               <w:t>Nome</w:t>
             </w:r>
           </w:p>
@@ -4206,16 +4350,8 @@
             <w:rPr>
               <w:lang w:val="pt-BR"/>
             </w:rPr>
-            <w:t xml:space="preserve">Sistema </w:t>
+            <w:t>Sistema SobControle</w:t>
           </w:r>
-          <w:proofErr w:type="spellStart"/>
-          <w:r>
-            <w:rPr>
-              <w:lang w:val="pt-BR"/>
-            </w:rPr>
-            <w:t>SobControle</w:t>
-          </w:r>
-          <w:proofErr w:type="spellEnd"/>
           <w:r>
             <w:rPr>
               <w:lang w:val="pt-BR"/>
@@ -4377,14 +4513,12 @@
             </w:rPr>
             <w:t xml:space="preserve">rojeto </w:t>
           </w:r>
-          <w:proofErr w:type="spellStart"/>
           <w:r>
             <w:rPr>
               <w:lang w:val="pt-BR"/>
             </w:rPr>
             <w:t>PescaPreco</w:t>
           </w:r>
-          <w:proofErr w:type="spellEnd"/>
         </w:p>
       </w:tc>
       <w:tc>
@@ -5088,6 +5222,36 @@
   </w:num>
   <w:num w:numId="20">
     <w:abstractNumId w:val="0"/>
+  </w:num>
+  <w:num w:numId="21">
+    <w:abstractNumId w:val="0"/>
+    <w:lvlOverride w:ilvl="0">
+      <w:startOverride w:val="1"/>
+    </w:lvlOverride>
+    <w:lvlOverride w:ilvl="1">
+      <w:startOverride w:val="1"/>
+    </w:lvlOverride>
+    <w:lvlOverride w:ilvl="2">
+      <w:startOverride w:val="1"/>
+    </w:lvlOverride>
+    <w:lvlOverride w:ilvl="3">
+      <w:startOverride w:val="1"/>
+    </w:lvlOverride>
+    <w:lvlOverride w:ilvl="4">
+      <w:startOverride w:val="1"/>
+    </w:lvlOverride>
+    <w:lvlOverride w:ilvl="5">
+      <w:startOverride w:val="1"/>
+    </w:lvlOverride>
+    <w:lvlOverride w:ilvl="6">
+      <w:startOverride w:val="1"/>
+    </w:lvlOverride>
+    <w:lvlOverride w:ilvl="7">
+      <w:startOverride w:val="1"/>
+    </w:lvlOverride>
+    <w:lvlOverride w:ilvl="8">
+      <w:startOverride w:val="1"/>
+    </w:lvlOverride>
   </w:num>
   <w:numIdMacAtCleanup w:val="3"/>
 </w:numbering>
@@ -6519,7 +6683,7 @@
 </file>
 
 <file path=customXml/itemProps1.xml><?xml version="1.0" encoding="utf-8"?>
-<ds:datastoreItem xmlns:ds="http://schemas.openxmlformats.org/officeDocument/2006/customXml" ds:itemID="{7690875A-BC62-4227-BED4-C1779ED4F0D3}">
+<ds:datastoreItem xmlns:ds="http://schemas.openxmlformats.org/officeDocument/2006/customXml" ds:itemID="{8AB3E0B7-BF92-4F81-9200-B401ABE539B5}">
   <ds:schemaRefs>
     <ds:schemaRef ds:uri="http://schemas.openxmlformats.org/officeDocument/2006/bibliography"/>
   </ds:schemaRefs>

</xml_diff>

<commit_message>
Atualização das interfaces de Alteração
</commit_message>
<xml_diff>
--- a/Requisitos/UC14 - Manter Produtos.docx
+++ b/Requisitos/UC14 - Manter Produtos.docx
@@ -19,13 +19,29 @@
         </w:rPr>
         <w:t xml:space="preserve">Projeto </w:t>
       </w:r>
+      <w:proofErr w:type="spellStart"/>
       <w:r>
         <w:rPr>
           <w:rFonts w:cs="Arial"/>
           <w:lang w:val="pt-BR"/>
         </w:rPr>
-        <w:t>PescaPreco</w:t>
-      </w:r>
+        <w:t>PescaPre</w:t>
+      </w:r>
+      <w:r>
+        <w:rPr>
+          <w:rFonts w:cs="Arial"/>
+          <w:lang w:val="pt-BR"/>
+        </w:rPr>
+        <w:t>ç</w:t>
+      </w:r>
+      <w:r>
+        <w:rPr>
+          <w:rFonts w:cs="Arial"/>
+          <w:lang w:val="pt-BR"/>
+        </w:rPr>
+        <w:t>o</w:t>
+      </w:r>
+      <w:proofErr w:type="spellEnd"/>
     </w:p>
     <w:p>
       <w:pPr>
@@ -115,21 +131,14 @@
           <w:rFonts w:ascii="Arial" w:hAnsi="Arial" w:cs="Arial"/>
           <w:lang w:val="pt-BR"/>
         </w:rPr>
-        <w:t xml:space="preserve">cadastrar, </w:t>
+        <w:t>cadastrar, alterar</w:t>
       </w:r>
       <w:r>
         <w:rPr>
           <w:rFonts w:ascii="Arial" w:hAnsi="Arial" w:cs="Arial"/>
           <w:lang w:val="pt-BR"/>
         </w:rPr>
-        <w:t xml:space="preserve"> </w:t>
-      </w:r>
-      <w:r>
-        <w:rPr>
-          <w:rFonts w:ascii="Arial" w:hAnsi="Arial" w:cs="Arial"/>
-          <w:lang w:val="pt-BR"/>
-        </w:rPr>
-        <w:t>alterar, excluir ou listar produtos acompanhados pelo sistema</w:t>
+        <w:t>, excluir ou listar produtos acompanhados pelo sistema</w:t>
       </w:r>
       <w:r>
         <w:rPr>
@@ -417,7 +426,10 @@
         <w:t xml:space="preserve">Caso Administrador escolha Listar, </w:t>
       </w:r>
       <w:r>
-        <w:t>sistema busca os produtos cadastrados e exibe a Interface I07</w:t>
+        <w:t>sistema busca os produtos cadastrados e exibe a Interface I0</w:t>
+      </w:r>
+      <w:r>
+        <w:t>8</w:t>
       </w:r>
       <w:r>
         <w:t>.</w:t>
@@ -553,6 +565,7 @@
         <w:rPr>
           <w:rFonts w:ascii="Arial" w:hAnsi="Arial" w:cs="Arial"/>
         </w:rPr>
+        <w:lastRenderedPageBreak/>
         <w:t xml:space="preserve">Fluxo </w:t>
       </w:r>
       <w:r>
@@ -618,40 +631,6 @@
     </w:p>
     <w:p>
       <w:pPr>
-        <w:rPr>
-          <w:lang w:val="pt-BR"/>
-        </w:rPr>
-      </w:pPr>
-      <w:r>
-        <w:rPr>
-          <w:lang w:val="pt-BR"/>
-        </w:rPr>
-        <w:t>Administrador seleciona um dos produtos da lista e escolhe a opção Buscar Produto</w:t>
-      </w:r>
-      <w:bookmarkStart w:id="16" w:name="_GoBack"/>
-      <w:bookmarkEnd w:id="16"/>
-      <w:r>
-        <w:rPr>
-          <w:lang w:val="pt-BR"/>
-        </w:rPr>
-        <w:t>.</w:t>
-      </w:r>
-    </w:p>
-    <w:p>
-      <w:pPr>
-        <w:rPr>
-          <w:lang w:val="pt-BR"/>
-        </w:rPr>
-      </w:pPr>
-      <w:r>
-        <w:rPr>
-          <w:lang w:val="pt-BR"/>
-        </w:rPr>
-        <w:t>Sistema exibe a Interface I05 contendo os dados do produto selecionado.</w:t>
-      </w:r>
-    </w:p>
-    <w:p>
-      <w:pPr>
         <w:pStyle w:val="Ttulo3"/>
         <w:tabs>
           <w:tab w:val="num" w:pos="720"/>
@@ -659,7 +638,30 @@
         <w:ind w:left="1418" w:hanging="1021"/>
       </w:pPr>
       <w:r>
-        <w:lastRenderedPageBreak/>
+        <w:t>Administrador seleciona um dos produtos da lista e escolhe a opção Buscar Produto.</w:t>
+      </w:r>
+    </w:p>
+    <w:p>
+      <w:pPr>
+        <w:pStyle w:val="Ttulo3"/>
+        <w:tabs>
+          <w:tab w:val="num" w:pos="720"/>
+        </w:tabs>
+        <w:ind w:left="1418" w:hanging="1021"/>
+      </w:pPr>
+      <w:r>
+        <w:t>Sistema exibe a Interface I05 contendo os dados do produto selecionado.</w:t>
+      </w:r>
+    </w:p>
+    <w:p>
+      <w:pPr>
+        <w:pStyle w:val="Ttulo3"/>
+        <w:tabs>
+          <w:tab w:val="num" w:pos="720"/>
+        </w:tabs>
+        <w:ind w:left="1418" w:hanging="1021"/>
+      </w:pPr>
+      <w:r>
         <w:t xml:space="preserve">Administrador altera os dados que deseja e seleciona a </w:t>
       </w:r>
       <w:r>
@@ -753,7 +755,13 @@
         <w:ind w:left="1418" w:hanging="1021"/>
       </w:pPr>
       <w:r>
-        <w:t>Sistema exibe a interface I05.</w:t>
+        <w:t>Sistema exibe a interface I0</w:t>
+      </w:r>
+      <w:r>
+        <w:t>6</w:t>
+      </w:r>
+      <w:r>
+        <w:t>.</w:t>
       </w:r>
     </w:p>
     <w:p>
@@ -774,7 +782,15 @@
         <w:ind w:left="1418" w:hanging="1021"/>
       </w:pPr>
       <w:r>
-        <w:t>Sistema busca o produto com os dados informados e exibe suas informações na interface I06.</w:t>
+        <w:t>Sistema busca o produto com os dados informados e exibe suas informações na interface I0</w:t>
+      </w:r>
+      <w:r>
+        <w:t>7</w:t>
+      </w:r>
+      <w:bookmarkStart w:id="16" w:name="_GoBack"/>
+      <w:bookmarkEnd w:id="16"/>
+      <w:r>
+        <w:t>.</w:t>
       </w:r>
     </w:p>
     <w:p>
@@ -1106,6 +1122,7 @@
                 <w:rFonts w:ascii="Arial" w:hAnsi="Arial" w:cs="Arial"/>
                 <w:lang w:val="pt-BR"/>
               </w:rPr>
+              <w:lastRenderedPageBreak/>
               <w:t>Exclusão</w:t>
             </w:r>
           </w:p>
@@ -1205,7 +1222,6 @@
         <w:rPr>
           <w:rFonts w:ascii="Arial" w:hAnsi="Arial" w:cs="Arial"/>
         </w:rPr>
-        <w:lastRenderedPageBreak/>
         <w:t xml:space="preserve">Interface I02 – </w:t>
       </w:r>
       <w:r>
@@ -1701,6 +1717,7 @@
                 <w:lang w:val="pt-BR"/>
               </w:rPr>
             </w:pPr>
+            <w:proofErr w:type="spellStart"/>
             <w:r>
               <w:rPr>
                 <w:rFonts w:ascii="Arial" w:hAnsi="Arial" w:cs="Arial"/>
@@ -1708,6 +1725,7 @@
               </w:rPr>
               <w:t>Checkbox</w:t>
             </w:r>
+            <w:proofErr w:type="spellEnd"/>
           </w:p>
         </w:tc>
         <w:tc>
@@ -2036,6 +2054,7 @@
         <w:pStyle w:val="Ttulo3"/>
       </w:pPr>
       <w:r>
+        <w:lastRenderedPageBreak/>
         <w:t xml:space="preserve">Campos </w:t>
       </w:r>
     </w:p>
@@ -2262,7 +2281,6 @@
                 <w:rFonts w:ascii="Arial" w:hAnsi="Arial" w:cs="Arial"/>
                 <w:lang w:val="pt-BR"/>
               </w:rPr>
-              <w:lastRenderedPageBreak/>
               <w:t>Marca do produto</w:t>
             </w:r>
           </w:p>
@@ -2569,72 +2587,9 @@
     <w:p>
       <w:pPr>
         <w:pStyle w:val="Corpodetexto"/>
-        <w:ind w:left="1440"/>
-        <w:rPr>
-          <w:rFonts w:ascii="Arial" w:hAnsi="Arial" w:cs="Arial"/>
-          <w:lang w:val="pt-BR"/>
-        </w:rPr>
-      </w:pPr>
-      <w:r>
-        <w:rPr>
-          <w:rFonts w:ascii="Arial" w:hAnsi="Arial" w:cs="Arial"/>
-          <w:lang w:val="pt-BR"/>
-        </w:rPr>
-        <w:t>A elaborar</w:t>
-      </w:r>
-    </w:p>
-    <w:p>
-      <w:pPr>
-        <w:pStyle w:val="Corpodetexto"/>
-        <w:ind w:left="0"/>
-        <w:rPr>
-          <w:rFonts w:ascii="Arial" w:hAnsi="Arial" w:cs="Arial"/>
-          <w:lang w:val="pt-BR"/>
-        </w:rPr>
-      </w:pPr>
-    </w:p>
-    <w:p>
-      <w:pPr>
-        <w:pStyle w:val="Ttulo2"/>
-        <w:tabs>
-          <w:tab w:val="clear" w:pos="6313"/>
-        </w:tabs>
-        <w:ind w:left="426"/>
-        <w:rPr>
-          <w:rFonts w:ascii="Arial" w:hAnsi="Arial" w:cs="Arial"/>
-        </w:rPr>
-      </w:pPr>
-      <w:r>
-        <w:rPr>
-          <w:rFonts w:ascii="Arial" w:hAnsi="Arial" w:cs="Arial"/>
-        </w:rPr>
-        <w:t>Interface I0</w:t>
-      </w:r>
-      <w:r>
-        <w:rPr>
-          <w:rFonts w:ascii="Arial" w:hAnsi="Arial" w:cs="Arial"/>
-        </w:rPr>
-        <w:t>5</w:t>
-      </w:r>
-      <w:r>
-        <w:rPr>
-          <w:rFonts w:ascii="Arial" w:hAnsi="Arial" w:cs="Arial"/>
-        </w:rPr>
-        <w:t xml:space="preserve"> – Alteração de produto</w:t>
-      </w:r>
-    </w:p>
-    <w:p>
-      <w:pPr>
-        <w:pStyle w:val="Ttulo3"/>
-      </w:pPr>
-      <w:r>
-        <w:t>Esboço da Interface</w:t>
-      </w:r>
-    </w:p>
-    <w:p>
-      <w:pPr>
         <w:ind w:left="709"/>
         <w:rPr>
+          <w:rFonts w:ascii="Arial" w:hAnsi="Arial" w:cs="Arial"/>
           <w:lang w:val="pt-BR"/>
         </w:rPr>
       </w:pPr>
@@ -2645,10 +2600,10 @@
           <w:lang w:val="pt-BR" w:eastAsia="pt-BR"/>
         </w:rPr>
         <w:drawing>
-          <wp:inline distT="0" distB="0" distL="0" distR="0" wp14:anchorId="3CCE1AC7" wp14:editId="6E2A79BA">
-            <wp:extent cx="4203700" cy="1642360"/>
+          <wp:inline distT="0" distB="0" distL="0" distR="0" wp14:anchorId="7F72A2B6" wp14:editId="174794A3">
+            <wp:extent cx="5716270" cy="1770714"/>
             <wp:effectExtent l="0" t="0" r="0" b="0"/>
-            <wp:docPr id="7" name="Imagem 7"/>
+            <wp:docPr id="3" name="Imagem 3"/>
             <wp:cNvGraphicFramePr>
               <a:graphicFrameLocks xmlns:a="http://schemas.openxmlformats.org/drawingml/2006/main" noChangeAspect="1"/>
             </wp:cNvGraphicFramePr>
@@ -2668,7 +2623,7 @@
                   <pic:spPr>
                     <a:xfrm>
                       <a:off x="0" y="0"/>
-                      <a:ext cx="4216154" cy="1647226"/>
+                      <a:ext cx="5741090" cy="1778402"/>
                     </a:xfrm>
                     <a:prstGeom prst="rect">
                       <a:avLst/>
@@ -2683,38 +2638,37 @@
     </w:p>
     <w:p>
       <w:pPr>
+        <w:pStyle w:val="Ttulo3"/>
+      </w:pPr>
+      <w:r>
+        <w:t>Campos</w:t>
+      </w:r>
+    </w:p>
+    <w:p>
+      <w:pPr>
+        <w:ind w:left="993"/>
+        <w:rPr>
+          <w:rFonts w:ascii="Arial" w:hAnsi="Arial" w:cs="Arial"/>
+          <w:lang w:val="pt-BR"/>
+        </w:rPr>
+      </w:pPr>
+      <w:r>
+        <w:rPr>
+          <w:rFonts w:ascii="Arial" w:hAnsi="Arial" w:cs="Arial"/>
+          <w:lang w:val="pt-BR"/>
+        </w:rPr>
+        <w:t>Os mesmos da Interface I08 – Listar Produtos</w:t>
+      </w:r>
+    </w:p>
+    <w:p>
+      <w:pPr>
         <w:pStyle w:val="Corpodetexto"/>
-        <w:ind w:left="0"/>
+        <w:ind w:left="709"/>
         <w:rPr>
           <w:rFonts w:ascii="Arial" w:hAnsi="Arial" w:cs="Arial"/>
           <w:lang w:val="pt-BR"/>
         </w:rPr>
       </w:pPr>
-    </w:p>
-    <w:p>
-      <w:pPr>
-        <w:pStyle w:val="Ttulo3"/>
-      </w:pPr>
-      <w:r>
-        <w:t xml:space="preserve">Campos </w:t>
-      </w:r>
-    </w:p>
-    <w:p>
-      <w:pPr>
-        <w:pStyle w:val="Corpodetexto"/>
-        <w:ind w:left="1440"/>
-        <w:rPr>
-          <w:rFonts w:ascii="Arial" w:hAnsi="Arial" w:cs="Arial"/>
-          <w:lang w:val="pt-BR"/>
-        </w:rPr>
-      </w:pPr>
-      <w:r>
-        <w:rPr>
-          <w:rFonts w:ascii="Arial" w:hAnsi="Arial" w:cs="Arial"/>
-          <w:lang w:val="pt-BR"/>
-        </w:rPr>
-        <w:t>Mesmos campos da interface de cadastramento – interface I02</w:t>
-      </w:r>
     </w:p>
     <w:p>
       <w:pPr>
@@ -2805,7 +2759,7 @@
                 <w:rFonts w:ascii="Arial" w:hAnsi="Arial" w:cs="Arial"/>
                 <w:lang w:val="pt-BR"/>
               </w:rPr>
-              <w:t>Alterar</w:t>
+              <w:t>Código (link)</w:t>
             </w:r>
           </w:p>
         </w:tc>
@@ -2827,53 +2781,7 @@
                 <w:rFonts w:ascii="Arial" w:hAnsi="Arial" w:cs="Arial"/>
                 <w:lang w:val="pt-BR"/>
               </w:rPr>
-              <w:t>Altera as informações do produto e exibe mensagem de sucesso da operação.</w:t>
-            </w:r>
-          </w:p>
-        </w:tc>
-      </w:tr>
-      <w:tr>
-        <w:tc>
-          <w:tcPr>
-            <w:tcW w:w="2528" w:type="dxa"/>
-          </w:tcPr>
-          <w:p>
-            <w:pPr>
-              <w:pStyle w:val="Corpodetexto"/>
-              <w:ind w:left="0"/>
-              <w:rPr>
-                <w:rFonts w:ascii="Arial" w:hAnsi="Arial" w:cs="Arial"/>
-                <w:lang w:val="pt-BR"/>
-              </w:rPr>
-            </w:pPr>
-            <w:r>
-              <w:rPr>
-                <w:rFonts w:ascii="Arial" w:hAnsi="Arial" w:cs="Arial"/>
-                <w:lang w:val="pt-BR"/>
-              </w:rPr>
-              <w:t>Cancelar</w:t>
-            </w:r>
-          </w:p>
-        </w:tc>
-        <w:tc>
-          <w:tcPr>
-            <w:tcW w:w="7503" w:type="dxa"/>
-          </w:tcPr>
-          <w:p>
-            <w:pPr>
-              <w:pStyle w:val="Corpodetexto"/>
-              <w:ind w:left="0"/>
-              <w:rPr>
-                <w:rFonts w:ascii="Arial" w:hAnsi="Arial" w:cs="Arial"/>
-                <w:lang w:val="pt-BR"/>
-              </w:rPr>
-            </w:pPr>
-            <w:r>
-              <w:rPr>
-                <w:rFonts w:ascii="Arial" w:hAnsi="Arial" w:cs="Arial"/>
-                <w:lang w:val="pt-BR"/>
-              </w:rPr>
-              <w:t>Cancela a operação e retorna para a Interface I01</w:t>
+              <w:t>Busca o produto com o código correspondente e exibe seus dados na Interface I05.</w:t>
             </w:r>
           </w:p>
         </w:tc>
@@ -2882,7 +2790,17 @@
     <w:p>
       <w:pPr>
         <w:pStyle w:val="Corpodetexto"/>
-        <w:ind w:left="0"/>
+        <w:ind w:left="709"/>
+        <w:rPr>
+          <w:rFonts w:ascii="Arial" w:hAnsi="Arial" w:cs="Arial"/>
+          <w:lang w:val="pt-BR"/>
+        </w:rPr>
+      </w:pPr>
+    </w:p>
+    <w:p>
+      <w:pPr>
+        <w:pStyle w:val="Corpodetexto"/>
+        <w:ind w:left="709"/>
         <w:rPr>
           <w:rFonts w:ascii="Arial" w:hAnsi="Arial" w:cs="Arial"/>
           <w:lang w:val="pt-BR"/>
@@ -2904,19 +2822,20 @@
         <w:rPr>
           <w:rFonts w:ascii="Arial" w:hAnsi="Arial" w:cs="Arial"/>
         </w:rPr>
+        <w:lastRenderedPageBreak/>
         <w:t>Interface I0</w:t>
       </w:r>
       <w:r>
         <w:rPr>
           <w:rFonts w:ascii="Arial" w:hAnsi="Arial" w:cs="Arial"/>
         </w:rPr>
-        <w:t>6</w:t>
-      </w:r>
-      <w:r>
-        <w:rPr>
-          <w:rFonts w:ascii="Arial" w:hAnsi="Arial" w:cs="Arial"/>
-        </w:rPr>
-        <w:t xml:space="preserve"> – Busca de produto para exclusão</w:t>
+        <w:t>5</w:t>
+      </w:r>
+      <w:r>
+        <w:rPr>
+          <w:rFonts w:ascii="Arial" w:hAnsi="Arial" w:cs="Arial"/>
+        </w:rPr>
+        <w:t xml:space="preserve"> – Alteração de produto</w:t>
       </w:r>
     </w:p>
     <w:p>
@@ -2941,10 +2860,10 @@
           <w:lang w:val="pt-BR" w:eastAsia="pt-BR"/>
         </w:rPr>
         <w:drawing>
-          <wp:inline distT="0" distB="0" distL="0" distR="0" wp14:anchorId="08A3401E" wp14:editId="0A64D35F">
-            <wp:extent cx="4924008" cy="973777"/>
+          <wp:inline distT="0" distB="0" distL="0" distR="0" wp14:anchorId="3CCE1AC7" wp14:editId="6E2A79BA">
+            <wp:extent cx="4203700" cy="1642360"/>
             <wp:effectExtent l="0" t="0" r="0" b="0"/>
-            <wp:docPr id="9" name="Imagem 9"/>
+            <wp:docPr id="7" name="Imagem 7"/>
             <wp:cNvGraphicFramePr>
               <a:graphicFrameLocks xmlns:a="http://schemas.openxmlformats.org/drawingml/2006/main" noChangeAspect="1"/>
             </wp:cNvGraphicFramePr>
@@ -2964,7 +2883,7 @@
                   <pic:spPr>
                     <a:xfrm>
                       <a:off x="0" y="0"/>
-                      <a:ext cx="5015325" cy="991836"/>
+                      <a:ext cx="4216154" cy="1647226"/>
                     </a:xfrm>
                     <a:prstGeom prst="rect">
                       <a:avLst/>
@@ -3009,7 +2928,7 @@
           <w:rFonts w:ascii="Arial" w:hAnsi="Arial" w:cs="Arial"/>
           <w:lang w:val="pt-BR"/>
         </w:rPr>
-        <w:t>Código do produto – obrigatório.</w:t>
+        <w:t>Mesmos campos da interface de cadastramento – interface I02</w:t>
       </w:r>
     </w:p>
     <w:p>
@@ -3101,7 +3020,7 @@
                 <w:rFonts w:ascii="Arial" w:hAnsi="Arial" w:cs="Arial"/>
                 <w:lang w:val="pt-BR"/>
               </w:rPr>
-              <w:t>Buscar</w:t>
+              <w:t>Alterar</w:t>
             </w:r>
           </w:p>
         </w:tc>
@@ -3123,7 +3042,7 @@
                 <w:rFonts w:ascii="Arial" w:hAnsi="Arial" w:cs="Arial"/>
                 <w:lang w:val="pt-BR"/>
               </w:rPr>
-              <w:t>Busca as informações do produto e exibe na interface I06</w:t>
+              <w:t>Altera as informações do produto e exibe mensagem de sucesso da operação.</w:t>
             </w:r>
           </w:p>
         </w:tc>
@@ -3206,13 +3125,13 @@
         <w:rPr>
           <w:rFonts w:ascii="Arial" w:hAnsi="Arial" w:cs="Arial"/>
         </w:rPr>
-        <w:t>7</w:t>
-      </w:r>
-      <w:r>
-        <w:rPr>
-          <w:rFonts w:ascii="Arial" w:hAnsi="Arial" w:cs="Arial"/>
-        </w:rPr>
-        <w:t xml:space="preserve"> – Exclusão de produto</w:t>
+        <w:t>6</w:t>
+      </w:r>
+      <w:r>
+        <w:rPr>
+          <w:rFonts w:ascii="Arial" w:hAnsi="Arial" w:cs="Arial"/>
+        </w:rPr>
+        <w:t xml:space="preserve"> – Busca de produto para exclusão</w:t>
       </w:r>
     </w:p>
     <w:p>
@@ -3237,10 +3156,10 @@
           <w:lang w:val="pt-BR" w:eastAsia="pt-BR"/>
         </w:rPr>
         <w:drawing>
-          <wp:inline distT="0" distB="0" distL="0" distR="0" wp14:anchorId="4A69FD55" wp14:editId="03F113D7">
-            <wp:extent cx="3467100" cy="1766995"/>
+          <wp:inline distT="0" distB="0" distL="0" distR="0" wp14:anchorId="08A3401E" wp14:editId="0A64D35F">
+            <wp:extent cx="4924008" cy="973777"/>
             <wp:effectExtent l="0" t="0" r="0" b="0"/>
-            <wp:docPr id="12" name="Imagem 12"/>
+            <wp:docPr id="9" name="Imagem 9"/>
             <wp:cNvGraphicFramePr>
               <a:graphicFrameLocks xmlns:a="http://schemas.openxmlformats.org/drawingml/2006/main" noChangeAspect="1"/>
             </wp:cNvGraphicFramePr>
@@ -3260,7 +3179,7 @@
                   <pic:spPr>
                     <a:xfrm>
                       <a:off x="0" y="0"/>
-                      <a:ext cx="3483657" cy="1775433"/>
+                      <a:ext cx="5015325" cy="991836"/>
                     </a:xfrm>
                     <a:prstGeom prst="rect">
                       <a:avLst/>
@@ -3305,14 +3224,7 @@
           <w:rFonts w:ascii="Arial" w:hAnsi="Arial" w:cs="Arial"/>
           <w:lang w:val="pt-BR"/>
         </w:rPr>
-        <w:t>Mesmos campos da interface de cadastramento – interface I02</w:t>
-      </w:r>
-      <w:r>
-        <w:rPr>
-          <w:rFonts w:ascii="Arial" w:hAnsi="Arial" w:cs="Arial"/>
-          <w:lang w:val="pt-BR"/>
-        </w:rPr>
-        <w:t>, com a edição desabilitada.</w:t>
+        <w:t>Código do produto – obrigatório.</w:t>
       </w:r>
     </w:p>
     <w:p>
@@ -3404,7 +3316,7 @@
                 <w:rFonts w:ascii="Arial" w:hAnsi="Arial" w:cs="Arial"/>
                 <w:lang w:val="pt-BR"/>
               </w:rPr>
-              <w:t>Confirma Exclusão</w:t>
+              <w:t>Buscar</w:t>
             </w:r>
           </w:p>
         </w:tc>
@@ -3426,14 +3338,7 @@
                 <w:rFonts w:ascii="Arial" w:hAnsi="Arial" w:cs="Arial"/>
                 <w:lang w:val="pt-BR"/>
               </w:rPr>
-              <w:t xml:space="preserve">Exclui </w:t>
-            </w:r>
-            <w:r>
-              <w:rPr>
-                <w:rFonts w:ascii="Arial" w:hAnsi="Arial" w:cs="Arial"/>
-                <w:lang w:val="pt-BR"/>
-              </w:rPr>
-              <w:t>o produto e exibe mensagem de sucesso da operação.</w:t>
+              <w:t>Busca as informações do produto e exibe na interface I06</w:t>
             </w:r>
           </w:p>
         </w:tc>
@@ -3510,25 +3415,20 @@
         <w:rPr>
           <w:rFonts w:ascii="Arial" w:hAnsi="Arial" w:cs="Arial"/>
         </w:rPr>
+        <w:lastRenderedPageBreak/>
         <w:t>Interface I0</w:t>
       </w:r>
       <w:r>
         <w:rPr>
           <w:rFonts w:ascii="Arial" w:hAnsi="Arial" w:cs="Arial"/>
         </w:rPr>
-        <w:t>8</w:t>
-      </w:r>
-      <w:r>
-        <w:rPr>
-          <w:rFonts w:ascii="Arial" w:hAnsi="Arial" w:cs="Arial"/>
-        </w:rPr>
-        <w:t xml:space="preserve"> – </w:t>
-      </w:r>
-      <w:r>
-        <w:rPr>
-          <w:rFonts w:ascii="Arial" w:hAnsi="Arial" w:cs="Arial"/>
-        </w:rPr>
-        <w:t>Listar produtos</w:t>
+        <w:t>7</w:t>
+      </w:r>
+      <w:r>
+        <w:rPr>
+          <w:rFonts w:ascii="Arial" w:hAnsi="Arial" w:cs="Arial"/>
+        </w:rPr>
+        <w:t xml:space="preserve"> – Exclusão de produto</w:t>
       </w:r>
     </w:p>
     <w:p>
@@ -3541,10 +3441,8 @@
     </w:p>
     <w:p>
       <w:pPr>
-        <w:pStyle w:val="Corpodetexto"/>
-        <w:ind w:left="851"/>
-        <w:rPr>
-          <w:rFonts w:ascii="Arial" w:hAnsi="Arial" w:cs="Arial"/>
+        <w:ind w:left="709"/>
+        <w:rPr>
           <w:lang w:val="pt-BR"/>
         </w:rPr>
       </w:pPr>
@@ -3555,10 +3453,10 @@
           <w:lang w:val="pt-BR" w:eastAsia="pt-BR"/>
         </w:rPr>
         <w:drawing>
-          <wp:inline distT="0" distB="0" distL="0" distR="0" wp14:anchorId="5791C4FC" wp14:editId="4B46A0CD">
-            <wp:extent cx="5746699" cy="1585356"/>
+          <wp:inline distT="0" distB="0" distL="0" distR="0" wp14:anchorId="4A69FD55" wp14:editId="03F113D7">
+            <wp:extent cx="3467100" cy="1766995"/>
             <wp:effectExtent l="0" t="0" r="0" b="0"/>
-            <wp:docPr id="2" name="Imagem 2"/>
+            <wp:docPr id="12" name="Imagem 12"/>
             <wp:cNvGraphicFramePr>
               <a:graphicFrameLocks xmlns:a="http://schemas.openxmlformats.org/drawingml/2006/main" noChangeAspect="1"/>
             </wp:cNvGraphicFramePr>
@@ -3578,6 +3476,324 @@
                   <pic:spPr>
                     <a:xfrm>
                       <a:off x="0" y="0"/>
+                      <a:ext cx="3483657" cy="1775433"/>
+                    </a:xfrm>
+                    <a:prstGeom prst="rect">
+                      <a:avLst/>
+                    </a:prstGeom>
+                  </pic:spPr>
+                </pic:pic>
+              </a:graphicData>
+            </a:graphic>
+          </wp:inline>
+        </w:drawing>
+      </w:r>
+    </w:p>
+    <w:p>
+      <w:pPr>
+        <w:pStyle w:val="Corpodetexto"/>
+        <w:ind w:left="0"/>
+        <w:rPr>
+          <w:rFonts w:ascii="Arial" w:hAnsi="Arial" w:cs="Arial"/>
+          <w:lang w:val="pt-BR"/>
+        </w:rPr>
+      </w:pPr>
+    </w:p>
+    <w:p>
+      <w:pPr>
+        <w:pStyle w:val="Ttulo3"/>
+      </w:pPr>
+      <w:r>
+        <w:t xml:space="preserve">Campos </w:t>
+      </w:r>
+    </w:p>
+    <w:p>
+      <w:pPr>
+        <w:pStyle w:val="Corpodetexto"/>
+        <w:ind w:left="1440"/>
+        <w:rPr>
+          <w:rFonts w:ascii="Arial" w:hAnsi="Arial" w:cs="Arial"/>
+          <w:lang w:val="pt-BR"/>
+        </w:rPr>
+      </w:pPr>
+      <w:r>
+        <w:rPr>
+          <w:rFonts w:ascii="Arial" w:hAnsi="Arial" w:cs="Arial"/>
+          <w:lang w:val="pt-BR"/>
+        </w:rPr>
+        <w:t>Mesmos campos da interface de cadastramento – interface I02</w:t>
+      </w:r>
+      <w:r>
+        <w:rPr>
+          <w:rFonts w:ascii="Arial" w:hAnsi="Arial" w:cs="Arial"/>
+          <w:lang w:val="pt-BR"/>
+        </w:rPr>
+        <w:t>, com a edição desabilitada.</w:t>
+      </w:r>
+    </w:p>
+    <w:p>
+      <w:pPr>
+        <w:pStyle w:val="Ttulo3"/>
+      </w:pPr>
+      <w:r>
+        <w:t>Comandos</w:t>
+      </w:r>
+    </w:p>
+    <w:tbl>
+      <w:tblPr>
+        <w:tblStyle w:val="Tabelacomgrade"/>
+        <w:tblW w:w="0" w:type="auto"/>
+        <w:tblLook w:val="04A0" w:firstRow="1" w:lastRow="0" w:firstColumn="1" w:lastColumn="0" w:noHBand="0" w:noVBand="1"/>
+      </w:tblPr>
+      <w:tblGrid>
+        <w:gridCol w:w="2528"/>
+        <w:gridCol w:w="7503"/>
+      </w:tblGrid>
+      <w:tr>
+        <w:tc>
+          <w:tcPr>
+            <w:tcW w:w="2528" w:type="dxa"/>
+          </w:tcPr>
+          <w:p>
+            <w:pPr>
+              <w:pStyle w:val="Corpodetexto"/>
+              <w:ind w:left="0"/>
+              <w:jc w:val="center"/>
+              <w:rPr>
+                <w:rFonts w:ascii="Arial" w:hAnsi="Arial" w:cs="Arial"/>
+                <w:i/>
+                <w:lang w:val="pt-BR"/>
+              </w:rPr>
+            </w:pPr>
+            <w:r>
+              <w:rPr>
+                <w:rFonts w:ascii="Arial" w:hAnsi="Arial" w:cs="Arial"/>
+                <w:i/>
+                <w:lang w:val="pt-BR"/>
+              </w:rPr>
+              <w:t>Nome</w:t>
+            </w:r>
+          </w:p>
+        </w:tc>
+        <w:tc>
+          <w:tcPr>
+            <w:tcW w:w="7503" w:type="dxa"/>
+          </w:tcPr>
+          <w:p>
+            <w:pPr>
+              <w:pStyle w:val="Corpodetexto"/>
+              <w:ind w:left="0"/>
+              <w:jc w:val="center"/>
+              <w:rPr>
+                <w:rFonts w:ascii="Arial" w:hAnsi="Arial" w:cs="Arial"/>
+                <w:i/>
+                <w:lang w:val="pt-BR"/>
+              </w:rPr>
+            </w:pPr>
+            <w:r>
+              <w:rPr>
+                <w:rFonts w:ascii="Arial" w:hAnsi="Arial" w:cs="Arial"/>
+                <w:i/>
+                <w:lang w:val="pt-BR"/>
+              </w:rPr>
+              <w:t>Ação</w:t>
+            </w:r>
+          </w:p>
+        </w:tc>
+      </w:tr>
+      <w:tr>
+        <w:tc>
+          <w:tcPr>
+            <w:tcW w:w="2528" w:type="dxa"/>
+          </w:tcPr>
+          <w:p>
+            <w:pPr>
+              <w:pStyle w:val="Corpodetexto"/>
+              <w:ind w:left="0"/>
+              <w:rPr>
+                <w:rFonts w:ascii="Arial" w:hAnsi="Arial" w:cs="Arial"/>
+                <w:lang w:val="pt-BR"/>
+              </w:rPr>
+            </w:pPr>
+            <w:r>
+              <w:rPr>
+                <w:rFonts w:ascii="Arial" w:hAnsi="Arial" w:cs="Arial"/>
+                <w:lang w:val="pt-BR"/>
+              </w:rPr>
+              <w:t>Confirma Exclusão</w:t>
+            </w:r>
+          </w:p>
+        </w:tc>
+        <w:tc>
+          <w:tcPr>
+            <w:tcW w:w="7503" w:type="dxa"/>
+          </w:tcPr>
+          <w:p>
+            <w:pPr>
+              <w:pStyle w:val="Corpodetexto"/>
+              <w:ind w:left="0"/>
+              <w:rPr>
+                <w:rFonts w:ascii="Arial" w:hAnsi="Arial" w:cs="Arial"/>
+                <w:lang w:val="pt-BR"/>
+              </w:rPr>
+            </w:pPr>
+            <w:r>
+              <w:rPr>
+                <w:rFonts w:ascii="Arial" w:hAnsi="Arial" w:cs="Arial"/>
+                <w:lang w:val="pt-BR"/>
+              </w:rPr>
+              <w:t xml:space="preserve">Exclui </w:t>
+            </w:r>
+            <w:r>
+              <w:rPr>
+                <w:rFonts w:ascii="Arial" w:hAnsi="Arial" w:cs="Arial"/>
+                <w:lang w:val="pt-BR"/>
+              </w:rPr>
+              <w:t>o produto e exibe mensagem de sucesso da operação.</w:t>
+            </w:r>
+          </w:p>
+        </w:tc>
+      </w:tr>
+      <w:tr>
+        <w:tc>
+          <w:tcPr>
+            <w:tcW w:w="2528" w:type="dxa"/>
+          </w:tcPr>
+          <w:p>
+            <w:pPr>
+              <w:pStyle w:val="Corpodetexto"/>
+              <w:ind w:left="0"/>
+              <w:rPr>
+                <w:rFonts w:ascii="Arial" w:hAnsi="Arial" w:cs="Arial"/>
+                <w:lang w:val="pt-BR"/>
+              </w:rPr>
+            </w:pPr>
+            <w:r>
+              <w:rPr>
+                <w:rFonts w:ascii="Arial" w:hAnsi="Arial" w:cs="Arial"/>
+                <w:lang w:val="pt-BR"/>
+              </w:rPr>
+              <w:t>Cancelar</w:t>
+            </w:r>
+          </w:p>
+        </w:tc>
+        <w:tc>
+          <w:tcPr>
+            <w:tcW w:w="7503" w:type="dxa"/>
+          </w:tcPr>
+          <w:p>
+            <w:pPr>
+              <w:pStyle w:val="Corpodetexto"/>
+              <w:ind w:left="0"/>
+              <w:rPr>
+                <w:rFonts w:ascii="Arial" w:hAnsi="Arial" w:cs="Arial"/>
+                <w:lang w:val="pt-BR"/>
+              </w:rPr>
+            </w:pPr>
+            <w:r>
+              <w:rPr>
+                <w:rFonts w:ascii="Arial" w:hAnsi="Arial" w:cs="Arial"/>
+                <w:lang w:val="pt-BR"/>
+              </w:rPr>
+              <w:t>Cancela a operação e retorna para a Interface I01</w:t>
+            </w:r>
+          </w:p>
+        </w:tc>
+      </w:tr>
+    </w:tbl>
+    <w:p>
+      <w:pPr>
+        <w:pStyle w:val="Corpodetexto"/>
+        <w:ind w:left="0"/>
+        <w:rPr>
+          <w:rFonts w:ascii="Arial" w:hAnsi="Arial" w:cs="Arial"/>
+          <w:lang w:val="pt-BR"/>
+        </w:rPr>
+      </w:pPr>
+    </w:p>
+    <w:p>
+      <w:pPr>
+        <w:pStyle w:val="Ttulo2"/>
+        <w:tabs>
+          <w:tab w:val="clear" w:pos="6313"/>
+        </w:tabs>
+        <w:ind w:left="426"/>
+        <w:rPr>
+          <w:rFonts w:ascii="Arial" w:hAnsi="Arial" w:cs="Arial"/>
+        </w:rPr>
+      </w:pPr>
+      <w:r>
+        <w:rPr>
+          <w:rFonts w:ascii="Arial" w:hAnsi="Arial" w:cs="Arial"/>
+        </w:rPr>
+        <w:t>Interface I0</w:t>
+      </w:r>
+      <w:r>
+        <w:rPr>
+          <w:rFonts w:ascii="Arial" w:hAnsi="Arial" w:cs="Arial"/>
+        </w:rPr>
+        <w:t>8</w:t>
+      </w:r>
+      <w:r>
+        <w:rPr>
+          <w:rFonts w:ascii="Arial" w:hAnsi="Arial" w:cs="Arial"/>
+        </w:rPr>
+        <w:t xml:space="preserve"> – </w:t>
+      </w:r>
+      <w:r>
+        <w:rPr>
+          <w:rFonts w:ascii="Arial" w:hAnsi="Arial" w:cs="Arial"/>
+        </w:rPr>
+        <w:t>Listar produtos</w:t>
+      </w:r>
+    </w:p>
+    <w:p>
+      <w:pPr>
+        <w:pStyle w:val="Ttulo3"/>
+      </w:pPr>
+      <w:r>
+        <w:t>Esboço da Interface</w:t>
+      </w:r>
+    </w:p>
+    <w:p>
+      <w:pPr>
+        <w:pStyle w:val="Corpodetexto"/>
+        <w:ind w:left="851"/>
+        <w:rPr>
+          <w:rFonts w:ascii="Arial" w:hAnsi="Arial" w:cs="Arial"/>
+          <w:lang w:val="pt-BR"/>
+        </w:rPr>
+      </w:pPr>
+      <w:r>
+        <w:rPr>
+          <w:noProof/>
+          <w:snapToGrid/>
+          <w:lang w:val="pt-BR" w:eastAsia="pt-BR"/>
+        </w:rPr>
+        <w:drawing>
+          <wp:inline distT="0" distB="0" distL="0" distR="0" wp14:anchorId="5791C4FC" wp14:editId="4B46A0CD">
+            <wp:extent cx="5746699" cy="1585356"/>
+            <wp:effectExtent l="0" t="0" r="0" b="0"/>
+            <wp:docPr id="2" name="Imagem 2"/>
+            <wp:cNvGraphicFramePr>
+              <a:graphicFrameLocks xmlns:a="http://schemas.openxmlformats.org/drawingml/2006/main" noChangeAspect="1"/>
+            </wp:cNvGraphicFramePr>
+            <a:graphic xmlns:a="http://schemas.openxmlformats.org/drawingml/2006/main">
+              <a:graphicData uri="http://schemas.openxmlformats.org/drawingml/2006/picture">
+                <pic:pic xmlns:pic="http://schemas.openxmlformats.org/drawingml/2006/picture">
+                  <pic:nvPicPr>
+                    <pic:cNvPr id="1" name=""/>
+                    <pic:cNvPicPr/>
+                  </pic:nvPicPr>
+                  <pic:blipFill>
+                    <a:blip r:embed="rId15"/>
+                    <a:stretch>
+                      <a:fillRect/>
+                    </a:stretch>
+                  </pic:blipFill>
+                  <pic:spPr>
+                    <a:xfrm>
+                      <a:off x="0" y="0"/>
                       <a:ext cx="5803094" cy="1600914"/>
                     </a:xfrm>
                     <a:prstGeom prst="rect">
@@ -3596,7 +3812,6 @@
         <w:pStyle w:val="Ttulo3"/>
       </w:pPr>
       <w:r>
-        <w:lastRenderedPageBreak/>
         <w:t>Campos</w:t>
       </w:r>
     </w:p>
@@ -4137,28 +4352,37 @@
                 <w:rFonts w:ascii="Arial" w:hAnsi="Arial" w:cs="Arial"/>
                 <w:lang w:val="pt-BR"/>
               </w:rPr>
-              <w:t>Indica se o produto pertence ou não à cesta padrão</w:t>
-            </w:r>
-          </w:p>
-        </w:tc>
-        <w:tc>
-          <w:tcPr>
-            <w:tcW w:w="2528" w:type="dxa"/>
-          </w:tcPr>
-          <w:p>
-            <w:pPr>
-              <w:pStyle w:val="Corpodetexto"/>
-              <w:ind w:left="0"/>
-              <w:rPr>
-                <w:rFonts w:ascii="Arial" w:hAnsi="Arial" w:cs="Arial"/>
-                <w:lang w:val="pt-BR"/>
-              </w:rPr>
-            </w:pPr>
-            <w:r>
-              <w:rPr>
-                <w:rFonts w:ascii="Arial" w:hAnsi="Arial" w:cs="Arial"/>
-                <w:lang w:val="pt-BR"/>
-              </w:rPr>
+              <w:t xml:space="preserve">Indica se o produto pertence ou não à cesta </w:t>
+            </w:r>
+            <w:r>
+              <w:rPr>
+                <w:rFonts w:ascii="Arial" w:hAnsi="Arial" w:cs="Arial"/>
+                <w:lang w:val="pt-BR"/>
+              </w:rPr>
+              <w:lastRenderedPageBreak/>
+              <w:t>padrão</w:t>
+            </w:r>
+          </w:p>
+        </w:tc>
+        <w:tc>
+          <w:tcPr>
+            <w:tcW w:w="2528" w:type="dxa"/>
+          </w:tcPr>
+          <w:p>
+            <w:pPr>
+              <w:pStyle w:val="Corpodetexto"/>
+              <w:ind w:left="0"/>
+              <w:rPr>
+                <w:rFonts w:ascii="Arial" w:hAnsi="Arial" w:cs="Arial"/>
+                <w:lang w:val="pt-BR"/>
+              </w:rPr>
+            </w:pPr>
+            <w:r>
+              <w:rPr>
+                <w:rFonts w:ascii="Arial" w:hAnsi="Arial" w:cs="Arial"/>
+                <w:lang w:val="pt-BR"/>
+              </w:rPr>
+              <w:lastRenderedPageBreak/>
               <w:t>Já preenchido.</w:t>
             </w:r>
           </w:p>
@@ -4231,8 +4455,8 @@
       </w:pPr>
     </w:p>
     <w:sectPr>
-      <w:headerReference w:type="default" r:id="rId15"/>
-      <w:footerReference w:type="default" r:id="rId16"/>
+      <w:headerReference w:type="default" r:id="rId16"/>
+      <w:footerReference w:type="default" r:id="rId17"/>
       <w:endnotePr>
         <w:numFmt w:val="decimal"/>
       </w:endnotePr>
@@ -4350,8 +4574,16 @@
             <w:rPr>
               <w:lang w:val="pt-BR"/>
             </w:rPr>
-            <w:t>Sistema SobControle</w:t>
+            <w:t xml:space="preserve">Sistema </w:t>
           </w:r>
+          <w:proofErr w:type="spellStart"/>
+          <w:r>
+            <w:rPr>
+              <w:lang w:val="pt-BR"/>
+            </w:rPr>
+            <w:t>PescaPreço</w:t>
+          </w:r>
+          <w:proofErr w:type="spellEnd"/>
           <w:r>
             <w:rPr>
               <w:lang w:val="pt-BR"/>
@@ -4368,7 +4600,7 @@
             <w:rPr>
               <w:lang w:val="pt-BR"/>
             </w:rPr>
-            <w:t>4</w:t>
+            <w:t>6</w:t>
           </w:r>
         </w:p>
       </w:tc>
@@ -4419,7 +4651,7 @@
               <w:noProof/>
               <w:lang w:val="pt-BR"/>
             </w:rPr>
-            <w:t>3</w:t>
+            <w:t>7</w:t>
           </w:r>
           <w:r>
             <w:rPr>
@@ -4513,12 +4745,26 @@
             </w:rPr>
             <w:t xml:space="preserve">rojeto </w:t>
           </w:r>
+          <w:proofErr w:type="spellStart"/>
           <w:r>
             <w:rPr>
               <w:lang w:val="pt-BR"/>
             </w:rPr>
-            <w:t>PescaPreco</w:t>
+            <w:t>PescaPre</w:t>
           </w:r>
+          <w:r>
+            <w:rPr>
+              <w:lang w:val="pt-BR"/>
+            </w:rPr>
+            <w:t>ç</w:t>
+          </w:r>
+          <w:r>
+            <w:rPr>
+              <w:lang w:val="pt-BR"/>
+            </w:rPr>
+            <w:t>o</w:t>
+          </w:r>
+          <w:proofErr w:type="spellEnd"/>
         </w:p>
       </w:tc>
       <w:tc>
@@ -4548,31 +4794,7 @@
             <w:t xml:space="preserve">  Versão:           </w:t>
           </w:r>
           <w:r>
-            <w:fldChar w:fldCharType="begin"/>
-          </w:r>
-          <w:r>
-            <w:instrText xml:space="preserve"> REF versao \h  \* MERGEFORMAT </w:instrText>
-          </w:r>
-          <w:r>
-            <w:fldChar w:fldCharType="separate"/>
-          </w:r>
-          <w:r>
-            <w:rPr>
-              <w:lang w:val="pt-BR"/>
-            </w:rPr>
-            <w:t>1</w:t>
-          </w:r>
-          <w:r>
-            <w:rPr>
-              <w:lang w:val="pt-BR"/>
-            </w:rPr>
-            <w:t>.</w:t>
-          </w:r>
-          <w:r>
-            <w:fldChar w:fldCharType="end"/>
-          </w:r>
-          <w:r>
-            <w:t>1</w:t>
+            <w:t>2.0</w:t>
           </w:r>
         </w:p>
       </w:tc>
@@ -4641,13 +4863,13 @@
             <w:t xml:space="preserve"> </w:t>
           </w:r>
           <w:r>
-            <w:t>19</w:t>
+            <w:t>24</w:t>
           </w:r>
           <w:r>
             <w:t>/0</w:t>
           </w:r>
           <w:r>
-            <w:t>4</w:t>
+            <w:t>5</w:t>
           </w:r>
           <w:r>
             <w:t>/201</w:t>
@@ -4669,7 +4891,7 @@
 
 <file path=word/numbering.xml><?xml version="1.0" encoding="utf-8"?>
 <w:numbering xmlns:wpc="http://schemas.microsoft.com/office/word/2010/wordprocessingCanvas" xmlns:mc="http://schemas.openxmlformats.org/markup-compatibility/2006" xmlns:o="urn:schemas-microsoft-com:office:office" xmlns:r="http://schemas.openxmlformats.org/officeDocument/2006/relationships" xmlns:m="http://schemas.openxmlformats.org/officeDocument/2006/math" xmlns:v="urn:schemas-microsoft-com:vml" xmlns:wp14="http://schemas.microsoft.com/office/word/2010/wordprocessingDrawing" xmlns:wp="http://schemas.openxmlformats.org/drawingml/2006/wordprocessingDrawing" xmlns:w10="urn:schemas-microsoft-com:office:word" xmlns:w="http://schemas.openxmlformats.org/wordprocessingml/2006/main" xmlns:w14="http://schemas.microsoft.com/office/word/2010/wordml" xmlns:w15="http://schemas.microsoft.com/office/word/2012/wordml" xmlns:wpg="http://schemas.microsoft.com/office/word/2010/wordprocessingGroup" xmlns:wpi="http://schemas.microsoft.com/office/word/2010/wordprocessingInk" xmlns:wne="http://schemas.microsoft.com/office/word/2006/wordml" xmlns:wps="http://schemas.microsoft.com/office/word/2010/wordprocessingShape" mc:Ignorable="w14 w15 wp14">
-  <w:abstractNum w:abstractNumId="0" w15:restartNumberingAfterBreak="0">
+  <w:abstractNum w:abstractNumId="0">
     <w:nsid w:val="FFFFFFFB"/>
     <w:multiLevelType w:val="multilevel"/>
     <w:tmpl w:val="39A26EB8"/>
@@ -4824,7 +5046,7 @@
       </w:rPr>
     </w:lvl>
   </w:abstractNum>
-  <w:abstractNum w:abstractNumId="1" w15:restartNumberingAfterBreak="0">
+  <w:abstractNum w:abstractNumId="1">
     <w:nsid w:val="647A5729"/>
     <w:multiLevelType w:val="multilevel"/>
     <w:tmpl w:val="2AA438AE"/>
@@ -4938,7 +5160,7 @@
       </w:pPr>
     </w:lvl>
   </w:abstractNum>
-  <w:abstractNum w:abstractNumId="2" w15:restartNumberingAfterBreak="0">
+  <w:abstractNum w:abstractNumId="2">
     <w:nsid w:val="6E1B5E0A"/>
     <w:multiLevelType w:val="hybridMultilevel"/>
     <w:tmpl w:val="A882304A"/>
@@ -5252,6 +5474,9 @@
     <w:lvlOverride w:ilvl="8">
       <w:startOverride w:val="1"/>
     </w:lvlOverride>
+  </w:num>
+  <w:num w:numId="22">
+    <w:abstractNumId w:val="0"/>
   </w:num>
   <w:numIdMacAtCleanup w:val="3"/>
 </w:numbering>
@@ -6355,6 +6580,7 @@
       <w:spacing w:line="240" w:lineRule="atLeast"/>
     </w:pPr>
     <w:tblPr>
+      <w:tblInd w:w="0" w:type="dxa"/>
       <w:tblBorders>
         <w:top w:val="single" w:sz="4" w:space="0" w:color="auto"/>
         <w:left w:val="single" w:sz="4" w:space="0" w:color="auto"/>
@@ -6363,6 +6589,12 @@
         <w:insideH w:val="single" w:sz="4" w:space="0" w:color="auto"/>
         <w:insideV w:val="single" w:sz="4" w:space="0" w:color="auto"/>
       </w:tblBorders>
+      <w:tblCellMar>
+        <w:top w:w="0" w:type="dxa"/>
+        <w:left w:w="108" w:type="dxa"/>
+        <w:bottom w:w="0" w:type="dxa"/>
+        <w:right w:w="108" w:type="dxa"/>
+      </w:tblCellMar>
     </w:tblPr>
   </w:style>
   <w:style w:type="paragraph" w:styleId="Textodebalo">
@@ -6683,7 +6915,7 @@
 </file>
 
 <file path=customXml/itemProps1.xml><?xml version="1.0" encoding="utf-8"?>
-<ds:datastoreItem xmlns:ds="http://schemas.openxmlformats.org/officeDocument/2006/customXml" ds:itemID="{8AB3E0B7-BF92-4F81-9200-B401ABE539B5}">
+<ds:datastoreItem xmlns:ds="http://schemas.openxmlformats.org/officeDocument/2006/customXml" ds:itemID="{BBEFB289-CCA1-421C-9E46-B775E4840498}">
   <ds:schemaRefs>
     <ds:schemaRef ds:uri="http://schemas.openxmlformats.org/officeDocument/2006/bibliography"/>
   </ds:schemaRefs>

</xml_diff>